<commit_message>
Flere ændringer herunder opdatering af dokumentation
</commit_message>
<xml_diff>
--- a/Documentation/Solution Design Document NovaToFilarkiv.docx
+++ b/Documentation/Solution Design Document NovaToFilarkiv.docx
@@ -3203,7 +3203,7 @@
                 <w:szCs w:val="18"/>
                 <w:lang w:val="da-DK"/>
               </w:rPr>
-              <w:t>Kristian Andersen</w:t>
+              <w:t>Ea Lund Madsen</w:t>
             </w:r>
           </w:p>
         </w:tc>
@@ -3711,8 +3711,8 @@
       </w:tblPr>
       <w:tblGrid>
         <w:gridCol w:w="1653"/>
-        <w:gridCol w:w="3615"/>
-        <w:gridCol w:w="3515"/>
+        <w:gridCol w:w="3601"/>
+        <w:gridCol w:w="3529"/>
       </w:tblGrid>
       <w:tr>
         <w:trPr>
@@ -3888,12 +3888,35 @@
             </w:r>
             <w:r>
               <w:rPr>
+                <w:b/>
                 <w:bCs/>
                 <w:i/>
                 <w:color w:val="0085CA" w:themeColor="accent2"/>
                 <w:lang w:val="da-DK"/>
               </w:rPr>
-              <w:t xml:space="preserve"> </w:t>
+              <w:t xml:space="preserve">. Derudover </w:t>
+            </w:r>
+            <w:proofErr w:type="spellStart"/>
+            <w:r>
+              <w:rPr>
+                <w:b/>
+                <w:bCs/>
+                <w:i/>
+                <w:color w:val="0085CA" w:themeColor="accent2"/>
+                <w:lang w:val="da-DK"/>
+              </w:rPr>
+              <w:t>anvedes</w:t>
+            </w:r>
+            <w:proofErr w:type="spellEnd"/>
+            <w:r>
+              <w:rPr>
+                <w:b/>
+                <w:bCs/>
+                <w:i/>
+                <w:color w:val="0085CA" w:themeColor="accent2"/>
+                <w:lang w:val="da-DK"/>
+              </w:rPr>
+              <w:t xml:space="preserve"> SQL-database til at logge overførelser. </w:t>
             </w:r>
           </w:p>
         </w:tc>
@@ -4007,7 +4030,27 @@
                 <w:color w:val="0085CA" w:themeColor="accent2"/>
                 <w:lang w:val="da-DK"/>
               </w:rPr>
-              <w:t xml:space="preserve">. Blacklistede ord, som titlen og beskrivelsen ikke må indeholde skal være opdateret. </w:t>
+              <w:t xml:space="preserve">. Blacklistede ord, som titlen og beskrivelsen ikke må </w:t>
+            </w:r>
+            <w:proofErr w:type="gramStart"/>
+            <w:r>
+              <w:rPr>
+                <w:rFonts w:cstheme="minorHAnsi"/>
+                <w:i/>
+                <w:color w:val="0085CA" w:themeColor="accent2"/>
+                <w:lang w:val="da-DK"/>
+              </w:rPr>
+              <w:t>indeholde</w:t>
+            </w:r>
+            <w:proofErr w:type="gramEnd"/>
+            <w:r>
+              <w:rPr>
+                <w:rFonts w:cstheme="minorHAnsi"/>
+                <w:i/>
+                <w:color w:val="0085CA" w:themeColor="accent2"/>
+                <w:lang w:val="da-DK"/>
+              </w:rPr>
+              <w:t xml:space="preserve"> skal være opdateret. </w:t>
             </w:r>
             <w:r>
               <w:rPr>
@@ -4249,7 +4292,21 @@
               <w:rPr>
                 <w:rFonts w:eastAsiaTheme="minorEastAsia"/>
               </w:rPr>
-              <w:t>"Data Source=nova2filarkiv.database.windows.net;Initial Catalog=nova2filarkiv_test;Persist Security Info=</w:t>
+              <w:t xml:space="preserve">"Data </w:t>
+            </w:r>
+            <w:proofErr w:type="gramStart"/>
+            <w:r>
+              <w:rPr>
+                <w:rFonts w:eastAsiaTheme="minorEastAsia"/>
+              </w:rPr>
+              <w:t>Source=nova2filarkiv.database.windows.net;Initial</w:t>
+            </w:r>
+            <w:proofErr w:type="gramEnd"/>
+            <w:r>
+              <w:rPr>
+                <w:rFonts w:eastAsiaTheme="minorEastAsia"/>
+              </w:rPr>
+              <w:t xml:space="preserve"> Catalog=nova2filarkiv;Persist Security Info=</w:t>
             </w:r>
             <w:proofErr w:type="spellStart"/>
             <w:r>
@@ -4387,21 +4444,12 @@
                 <w:color w:val="0085CA" w:themeColor="accent2"/>
               </w:rPr>
             </w:pPr>
-            <w:proofErr w:type="spellStart"/>
-            <w:r>
-              <w:rPr>
-                <w:i/>
-                <w:color w:val="0085CA" w:themeColor="accent2"/>
-              </w:rPr>
-              <w:t>Processen</w:t>
-            </w:r>
-            <w:proofErr w:type="spellEnd"/>
-            <w:r>
-              <w:rPr>
-                <w:i/>
-                <w:color w:val="0085CA" w:themeColor="accent2"/>
-              </w:rPr>
-              <w:t xml:space="preserve"> starter via Orchestrator </w:t>
+            <w:r>
+              <w:rPr>
+                <w:i/>
+                <w:color w:val="0085CA" w:themeColor="accent2"/>
+              </w:rPr>
+              <w:t xml:space="preserve">Processen starter via Orchestrator </w:t>
             </w:r>
             <w:proofErr w:type="spellStart"/>
             <w:r>
@@ -5731,6 +5779,7 @@
               </w:rPr>
             </w:pPr>
             <w:proofErr w:type="spellStart"/>
+            <w:proofErr w:type="gramStart"/>
             <w:r>
               <w:rPr>
                 <w:rFonts w:asciiTheme="majorHAnsi" w:eastAsia="Arial Unicode MS" w:hAnsiTheme="majorHAnsi" w:cstheme="majorHAnsi"/>
@@ -5745,6 +5794,7 @@
               <w:t>UiPath.Database.Activities</w:t>
             </w:r>
             <w:proofErr w:type="spellEnd"/>
+            <w:proofErr w:type="gramEnd"/>
             <w:r>
               <w:rPr>
                 <w:rFonts w:asciiTheme="majorHAnsi" w:eastAsia="Arial Unicode MS" w:hAnsiTheme="majorHAnsi" w:cstheme="majorHAnsi"/>
@@ -5838,6 +5888,7 @@
               </w:rPr>
             </w:pPr>
             <w:proofErr w:type="spellStart"/>
+            <w:proofErr w:type="gramStart"/>
             <w:r>
               <w:rPr>
                 <w:rFonts w:asciiTheme="majorHAnsi" w:eastAsia="Arial Unicode MS" w:hAnsiTheme="majorHAnsi" w:cstheme="majorHAnsi"/>
@@ -5852,6 +5903,7 @@
               <w:t>UiPath.Excel.Activities</w:t>
             </w:r>
             <w:proofErr w:type="spellEnd"/>
+            <w:proofErr w:type="gramEnd"/>
             <w:r>
               <w:rPr>
                 <w:rFonts w:asciiTheme="majorHAnsi" w:eastAsia="Arial Unicode MS" w:hAnsiTheme="majorHAnsi" w:cstheme="majorHAnsi"/>
@@ -5942,6 +5994,7 @@
               </w:rPr>
             </w:pPr>
             <w:proofErr w:type="spellStart"/>
+            <w:proofErr w:type="gramStart"/>
             <w:r>
               <w:rPr>
                 <w:rFonts w:asciiTheme="majorHAnsi" w:eastAsia="Arial Unicode MS" w:hAnsiTheme="majorHAnsi" w:cstheme="majorHAnsi"/>
@@ -5956,6 +6009,7 @@
               <w:t>UiPath.System.Activities</w:t>
             </w:r>
             <w:proofErr w:type="spellEnd"/>
+            <w:proofErr w:type="gramEnd"/>
             <w:r>
               <w:rPr>
                 <w:rFonts w:asciiTheme="majorHAnsi" w:eastAsia="Arial Unicode MS" w:hAnsiTheme="majorHAnsi" w:cstheme="majorHAnsi"/>
@@ -6049,6 +6103,7 @@
               </w:rPr>
             </w:pPr>
             <w:proofErr w:type="spellStart"/>
+            <w:proofErr w:type="gramStart"/>
             <w:r>
               <w:rPr>
                 <w:rFonts w:asciiTheme="majorHAnsi" w:eastAsia="Arial Unicode MS" w:hAnsiTheme="majorHAnsi" w:cstheme="majorHAnsi"/>
@@ -6063,6 +6118,7 @@
               <w:t>UiPath.Testing.Activities</w:t>
             </w:r>
             <w:proofErr w:type="spellEnd"/>
+            <w:proofErr w:type="gramEnd"/>
             <w:r>
               <w:rPr>
                 <w:rFonts w:asciiTheme="majorHAnsi" w:eastAsia="Arial Unicode MS" w:hAnsiTheme="majorHAnsi" w:cstheme="majorHAnsi"/>
@@ -6153,6 +6209,7 @@
               </w:rPr>
             </w:pPr>
             <w:proofErr w:type="spellStart"/>
+            <w:proofErr w:type="gramStart"/>
             <w:r>
               <w:rPr>
                 <w:rFonts w:asciiTheme="majorHAnsi" w:eastAsia="Arial Unicode MS" w:hAnsiTheme="majorHAnsi" w:cstheme="majorHAnsi"/>
@@ -6167,6 +6224,7 @@
               <w:t>UiPath.UIAutomation.Activities</w:t>
             </w:r>
             <w:proofErr w:type="spellEnd"/>
+            <w:proofErr w:type="gramEnd"/>
             <w:r>
               <w:rPr>
                 <w:rFonts w:asciiTheme="majorHAnsi" w:eastAsia="Arial Unicode MS" w:hAnsiTheme="majorHAnsi" w:cstheme="majorHAnsi"/>
@@ -6260,6 +6318,7 @@
               </w:rPr>
             </w:pPr>
             <w:proofErr w:type="spellStart"/>
+            <w:proofErr w:type="gramStart"/>
             <w:r>
               <w:rPr>
                 <w:rFonts w:asciiTheme="majorHAnsi" w:eastAsia="Arial Unicode MS" w:hAnsiTheme="majorHAnsi" w:cstheme="majorHAnsi"/>
@@ -6274,6 +6333,7 @@
               <w:t>UiPath.WebAPI.Activities</w:t>
             </w:r>
             <w:proofErr w:type="spellEnd"/>
+            <w:proofErr w:type="gramEnd"/>
             <w:r>
               <w:rPr>
                 <w:rFonts w:asciiTheme="majorHAnsi" w:eastAsia="Arial Unicode MS" w:hAnsiTheme="majorHAnsi" w:cstheme="majorHAnsi"/>
@@ -6337,6 +6397,519 @@
                 <w:szCs w:val="21"/>
               </w:rPr>
               <w:t>Ja</w:t>
+            </w:r>
+          </w:p>
+        </w:tc>
+      </w:tr>
+      <w:tr>
+        <w:tc>
+          <w:tcPr>
+            <w:cnfStyle w:val="001000000000" w:firstRow="0" w:lastRow="0" w:firstColumn="1" w:lastColumn="0" w:oddVBand="0" w:evenVBand="0" w:oddHBand="0" w:evenHBand="0" w:firstRowFirstColumn="0" w:firstRowLastColumn="0" w:lastRowFirstColumn="0" w:lastRowLastColumn="0"/>
+            <w:tcW w:w="4390" w:type="dxa"/>
+          </w:tcPr>
+          <w:p>
+            <w:pPr>
+              <w:pStyle w:val="NormalWeb"/>
+              <w:spacing w:before="0" w:beforeAutospacing="0" w:after="0" w:afterAutospacing="0"/>
+              <w:jc w:val="both"/>
+              <w:rPr>
+                <w:rFonts w:asciiTheme="majorHAnsi" w:eastAsia="Arial Unicode MS" w:hAnsiTheme="majorHAnsi" w:cstheme="majorHAnsi"/>
+                <w:b w:val="0"/>
+                <w:bCs w:val="0"/>
+                <w:iCs/>
+                <w:color w:val="0085CA" w:themeColor="accent2"/>
+                <w:sz w:val="18"/>
+                <w:szCs w:val="21"/>
+                <w:lang w:val="da-DK"/>
+              </w:rPr>
+            </w:pPr>
+            <w:proofErr w:type="spellStart"/>
+            <w:r>
+              <w:rPr>
+                <w:rFonts w:asciiTheme="majorHAnsi" w:eastAsia="Arial Unicode MS" w:hAnsiTheme="majorHAnsi" w:cstheme="majorHAnsi"/>
+                <w:b w:val="0"/>
+                <w:bCs w:val="0"/>
+                <w:iCs/>
+                <w:color w:val="0085CA" w:themeColor="accent2"/>
+                <w:sz w:val="18"/>
+                <w:szCs w:val="21"/>
+                <w:lang w:val="da-DK"/>
+              </w:rPr>
+              <w:t>Selenium</w:t>
+            </w:r>
+            <w:proofErr w:type="spellEnd"/>
+            <w:r>
+              <w:rPr>
+                <w:rFonts w:asciiTheme="majorHAnsi" w:eastAsia="Arial Unicode MS" w:hAnsiTheme="majorHAnsi" w:cstheme="majorHAnsi"/>
+                <w:b w:val="0"/>
+                <w:bCs w:val="0"/>
+                <w:iCs/>
+                <w:color w:val="0085CA" w:themeColor="accent2"/>
+                <w:sz w:val="18"/>
+                <w:szCs w:val="21"/>
+                <w:lang w:val="da-DK"/>
+              </w:rPr>
+              <w:t xml:space="preserve"> Webdriver</w:t>
+            </w:r>
+          </w:p>
+        </w:tc>
+        <w:tc>
+          <w:tcPr>
+            <w:tcW w:w="3118" w:type="dxa"/>
+          </w:tcPr>
+          <w:p>
+            <w:pPr>
+              <w:pStyle w:val="NormalWeb"/>
+              <w:spacing w:after="0"/>
+              <w:cnfStyle w:val="000000000000" w:firstRow="0" w:lastRow="0" w:firstColumn="0" w:lastColumn="0" w:oddVBand="0" w:evenVBand="0" w:oddHBand="0" w:evenHBand="0" w:firstRowFirstColumn="0" w:firstRowLastColumn="0" w:lastRowFirstColumn="0" w:lastRowLastColumn="0"/>
+              <w:rPr>
+                <w:rFonts w:asciiTheme="majorHAnsi" w:eastAsia="Arial Unicode MS" w:hAnsiTheme="majorHAnsi" w:cstheme="majorHAnsi"/>
+                <w:b/>
+                <w:i/>
+                <w:color w:val="0085CA" w:themeColor="accent2"/>
+                <w:sz w:val="18"/>
+                <w:szCs w:val="21"/>
+              </w:rPr>
+            </w:pPr>
+          </w:p>
+        </w:tc>
+        <w:tc>
+          <w:tcPr>
+            <w:tcW w:w="1220" w:type="dxa"/>
+          </w:tcPr>
+          <w:p>
+            <w:pPr>
+              <w:pStyle w:val="NormalWeb"/>
+              <w:spacing w:after="0"/>
+              <w:cnfStyle w:val="000000000000" w:firstRow="0" w:lastRow="0" w:firstColumn="0" w:lastColumn="0" w:oddVBand="0" w:evenVBand="0" w:oddHBand="0" w:evenHBand="0" w:firstRowFirstColumn="0" w:firstRowLastColumn="0" w:lastRowFirstColumn="0" w:lastRowLastColumn="0"/>
+              <w:rPr>
+                <w:rFonts w:asciiTheme="majorHAnsi" w:eastAsia="Arial Unicode MS" w:hAnsiTheme="majorHAnsi" w:cstheme="majorHAnsi"/>
+                <w:b/>
+                <w:i/>
+                <w:color w:val="0085CA" w:themeColor="accent2"/>
+                <w:sz w:val="18"/>
+                <w:szCs w:val="21"/>
+              </w:rPr>
+            </w:pPr>
+            <w:r>
+              <w:rPr>
+                <w:rFonts w:asciiTheme="majorHAnsi" w:eastAsia="Arial Unicode MS" w:hAnsiTheme="majorHAnsi" w:cstheme="majorHAnsi"/>
+                <w:b/>
+                <w:i/>
+                <w:color w:val="0085CA" w:themeColor="accent2"/>
+                <w:sz w:val="18"/>
+                <w:szCs w:val="21"/>
+              </w:rPr>
+              <w:t>Nej</w:t>
+            </w:r>
+          </w:p>
+        </w:tc>
+      </w:tr>
+      <w:tr>
+        <w:trPr>
+          <w:cnfStyle w:val="000000100000" w:firstRow="0" w:lastRow="0" w:firstColumn="0" w:lastColumn="0" w:oddVBand="0" w:evenVBand="0" w:oddHBand="1" w:evenHBand="0" w:firstRowFirstColumn="0" w:firstRowLastColumn="0" w:lastRowFirstColumn="0" w:lastRowLastColumn="0"/>
+        </w:trPr>
+        <w:tc>
+          <w:tcPr>
+            <w:cnfStyle w:val="001000000000" w:firstRow="0" w:lastRow="0" w:firstColumn="1" w:lastColumn="0" w:oddVBand="0" w:evenVBand="0" w:oddHBand="0" w:evenHBand="0" w:firstRowFirstColumn="0" w:firstRowLastColumn="0" w:lastRowFirstColumn="0" w:lastRowLastColumn="0"/>
+            <w:tcW w:w="4390" w:type="dxa"/>
+          </w:tcPr>
+          <w:p>
+            <w:pPr>
+              <w:pStyle w:val="NormalWeb"/>
+              <w:spacing w:before="0" w:beforeAutospacing="0" w:after="0" w:afterAutospacing="0"/>
+              <w:jc w:val="both"/>
+              <w:rPr>
+                <w:rFonts w:asciiTheme="majorHAnsi" w:eastAsia="Arial Unicode MS" w:hAnsiTheme="majorHAnsi" w:cstheme="majorHAnsi"/>
+                <w:b w:val="0"/>
+                <w:bCs w:val="0"/>
+                <w:iCs/>
+                <w:color w:val="0085CA" w:themeColor="accent2"/>
+                <w:sz w:val="18"/>
+                <w:szCs w:val="21"/>
+                <w:lang w:val="da-DK"/>
+              </w:rPr>
+            </w:pPr>
+            <w:proofErr w:type="spellStart"/>
+            <w:r>
+              <w:rPr>
+                <w:rFonts w:asciiTheme="majorHAnsi" w:eastAsia="Arial Unicode MS" w:hAnsiTheme="majorHAnsi" w:cstheme="majorHAnsi"/>
+                <w:b w:val="0"/>
+                <w:bCs w:val="0"/>
+                <w:iCs/>
+                <w:color w:val="0085CA" w:themeColor="accent2"/>
+                <w:sz w:val="18"/>
+                <w:szCs w:val="21"/>
+                <w:lang w:val="da-DK"/>
+              </w:rPr>
+              <w:t>Selenium</w:t>
+            </w:r>
+            <w:proofErr w:type="spellEnd"/>
+            <w:r>
+              <w:rPr>
+                <w:rFonts w:asciiTheme="majorHAnsi" w:eastAsia="Arial Unicode MS" w:hAnsiTheme="majorHAnsi" w:cstheme="majorHAnsi"/>
+                <w:b w:val="0"/>
+                <w:bCs w:val="0"/>
+                <w:iCs/>
+                <w:color w:val="0085CA" w:themeColor="accent2"/>
+                <w:sz w:val="18"/>
+                <w:szCs w:val="21"/>
+                <w:lang w:val="da-DK"/>
+              </w:rPr>
+              <w:t xml:space="preserve"> </w:t>
+            </w:r>
+            <w:proofErr w:type="spellStart"/>
+            <w:r>
+              <w:rPr>
+                <w:rFonts w:asciiTheme="majorHAnsi" w:eastAsia="Arial Unicode MS" w:hAnsiTheme="majorHAnsi" w:cstheme="majorHAnsi"/>
+                <w:b w:val="0"/>
+                <w:bCs w:val="0"/>
+                <w:iCs/>
+                <w:color w:val="0085CA" w:themeColor="accent2"/>
+                <w:sz w:val="18"/>
+                <w:szCs w:val="21"/>
+                <w:lang w:val="da-DK"/>
+              </w:rPr>
+              <w:t>Ex</w:t>
+            </w:r>
+            <w:r>
+              <w:rPr>
+                <w:rFonts w:asciiTheme="majorHAnsi" w:eastAsia="Arial Unicode MS" w:hAnsiTheme="majorHAnsi" w:cstheme="majorHAnsi"/>
+                <w:b w:val="0"/>
+                <w:bCs w:val="0"/>
+                <w:iCs/>
+                <w:color w:val="0085CA" w:themeColor="accent2"/>
+                <w:sz w:val="18"/>
+                <w:szCs w:val="21"/>
+                <w:lang w:val="da-DK"/>
+              </w:rPr>
+              <w:t>tras.waithelpers</w:t>
+            </w:r>
+            <w:proofErr w:type="spellEnd"/>
+          </w:p>
+        </w:tc>
+        <w:tc>
+          <w:tcPr>
+            <w:tcW w:w="3118" w:type="dxa"/>
+          </w:tcPr>
+          <w:p>
+            <w:pPr>
+              <w:pStyle w:val="NormalWeb"/>
+              <w:spacing w:after="0"/>
+              <w:cnfStyle w:val="000000100000" w:firstRow="0" w:lastRow="0" w:firstColumn="0" w:lastColumn="0" w:oddVBand="0" w:evenVBand="0" w:oddHBand="1" w:evenHBand="0" w:firstRowFirstColumn="0" w:firstRowLastColumn="0" w:lastRowFirstColumn="0" w:lastRowLastColumn="0"/>
+              <w:rPr>
+                <w:rFonts w:asciiTheme="majorHAnsi" w:eastAsia="Arial Unicode MS" w:hAnsiTheme="majorHAnsi" w:cstheme="majorHAnsi"/>
+                <w:b/>
+                <w:i/>
+                <w:color w:val="0085CA" w:themeColor="accent2"/>
+                <w:sz w:val="18"/>
+                <w:szCs w:val="21"/>
+              </w:rPr>
+            </w:pPr>
+          </w:p>
+        </w:tc>
+        <w:tc>
+          <w:tcPr>
+            <w:tcW w:w="1220" w:type="dxa"/>
+          </w:tcPr>
+          <w:p>
+            <w:pPr>
+              <w:pStyle w:val="NormalWeb"/>
+              <w:spacing w:after="0"/>
+              <w:cnfStyle w:val="000000100000" w:firstRow="0" w:lastRow="0" w:firstColumn="0" w:lastColumn="0" w:oddVBand="0" w:evenVBand="0" w:oddHBand="1" w:evenHBand="0" w:firstRowFirstColumn="0" w:firstRowLastColumn="0" w:lastRowFirstColumn="0" w:lastRowLastColumn="0"/>
+              <w:rPr>
+                <w:rFonts w:asciiTheme="majorHAnsi" w:eastAsia="Arial Unicode MS" w:hAnsiTheme="majorHAnsi" w:cstheme="majorHAnsi"/>
+                <w:b/>
+                <w:i/>
+                <w:color w:val="0085CA" w:themeColor="accent2"/>
+                <w:sz w:val="18"/>
+                <w:szCs w:val="21"/>
+              </w:rPr>
+            </w:pPr>
+            <w:r>
+              <w:rPr>
+                <w:rFonts w:asciiTheme="majorHAnsi" w:eastAsia="Arial Unicode MS" w:hAnsiTheme="majorHAnsi" w:cstheme="majorHAnsi"/>
+                <w:b/>
+                <w:i/>
+                <w:color w:val="0085CA" w:themeColor="accent2"/>
+                <w:sz w:val="18"/>
+                <w:szCs w:val="21"/>
+              </w:rPr>
+              <w:t>Nej</w:t>
+            </w:r>
+          </w:p>
+        </w:tc>
+      </w:tr>
+      <w:tr>
+        <w:tc>
+          <w:tcPr>
+            <w:cnfStyle w:val="001000000000" w:firstRow="0" w:lastRow="0" w:firstColumn="1" w:lastColumn="0" w:oddVBand="0" w:evenVBand="0" w:oddHBand="0" w:evenHBand="0" w:firstRowFirstColumn="0" w:firstRowLastColumn="0" w:lastRowFirstColumn="0" w:lastRowLastColumn="0"/>
+            <w:tcW w:w="4390" w:type="dxa"/>
+          </w:tcPr>
+          <w:p>
+            <w:pPr>
+              <w:pStyle w:val="NormalWeb"/>
+              <w:spacing w:before="0" w:beforeAutospacing="0" w:after="0" w:afterAutospacing="0"/>
+              <w:jc w:val="both"/>
+              <w:rPr>
+                <w:rFonts w:asciiTheme="majorHAnsi" w:eastAsia="Arial Unicode MS" w:hAnsiTheme="majorHAnsi" w:cstheme="majorHAnsi"/>
+                <w:b w:val="0"/>
+                <w:bCs w:val="0"/>
+                <w:iCs/>
+                <w:color w:val="0085CA" w:themeColor="accent2"/>
+                <w:sz w:val="18"/>
+                <w:szCs w:val="21"/>
+                <w:lang w:val="da-DK"/>
+              </w:rPr>
+            </w:pPr>
+            <w:proofErr w:type="spellStart"/>
+            <w:r>
+              <w:rPr>
+                <w:rFonts w:asciiTheme="majorHAnsi" w:eastAsia="Arial Unicode MS" w:hAnsiTheme="majorHAnsi" w:cstheme="majorHAnsi"/>
+                <w:b w:val="0"/>
+                <w:bCs w:val="0"/>
+                <w:iCs/>
+                <w:color w:val="0085CA" w:themeColor="accent2"/>
+                <w:sz w:val="18"/>
+                <w:szCs w:val="21"/>
+                <w:lang w:val="da-DK"/>
+              </w:rPr>
+              <w:t>DotNetSeleniumExtras.WaitHelpers</w:t>
+            </w:r>
+            <w:proofErr w:type="spellEnd"/>
+          </w:p>
+        </w:tc>
+        <w:tc>
+          <w:tcPr>
+            <w:tcW w:w="3118" w:type="dxa"/>
+          </w:tcPr>
+          <w:p>
+            <w:pPr>
+              <w:pStyle w:val="NormalWeb"/>
+              <w:spacing w:after="0"/>
+              <w:cnfStyle w:val="000000000000" w:firstRow="0" w:lastRow="0" w:firstColumn="0" w:lastColumn="0" w:oddVBand="0" w:evenVBand="0" w:oddHBand="0" w:evenHBand="0" w:firstRowFirstColumn="0" w:firstRowLastColumn="0" w:lastRowFirstColumn="0" w:lastRowLastColumn="0"/>
+              <w:rPr>
+                <w:rFonts w:asciiTheme="majorHAnsi" w:eastAsia="Arial Unicode MS" w:hAnsiTheme="majorHAnsi" w:cstheme="majorHAnsi"/>
+                <w:b/>
+                <w:i/>
+                <w:color w:val="0085CA" w:themeColor="accent2"/>
+                <w:sz w:val="18"/>
+                <w:szCs w:val="21"/>
+              </w:rPr>
+            </w:pPr>
+          </w:p>
+        </w:tc>
+        <w:tc>
+          <w:tcPr>
+            <w:tcW w:w="1220" w:type="dxa"/>
+          </w:tcPr>
+          <w:p>
+            <w:pPr>
+              <w:pStyle w:val="NormalWeb"/>
+              <w:spacing w:after="0"/>
+              <w:cnfStyle w:val="000000000000" w:firstRow="0" w:lastRow="0" w:firstColumn="0" w:lastColumn="0" w:oddVBand="0" w:evenVBand="0" w:oddHBand="0" w:evenHBand="0" w:firstRowFirstColumn="0" w:firstRowLastColumn="0" w:lastRowFirstColumn="0" w:lastRowLastColumn="0"/>
+              <w:rPr>
+                <w:rFonts w:asciiTheme="majorHAnsi" w:eastAsia="Arial Unicode MS" w:hAnsiTheme="majorHAnsi" w:cstheme="majorHAnsi"/>
+                <w:b/>
+                <w:i/>
+                <w:color w:val="0085CA" w:themeColor="accent2"/>
+                <w:sz w:val="18"/>
+                <w:szCs w:val="21"/>
+              </w:rPr>
+            </w:pPr>
+            <w:r>
+              <w:rPr>
+                <w:rFonts w:asciiTheme="majorHAnsi" w:eastAsia="Arial Unicode MS" w:hAnsiTheme="majorHAnsi" w:cstheme="majorHAnsi"/>
+                <w:b/>
+                <w:i/>
+                <w:color w:val="0085CA" w:themeColor="accent2"/>
+                <w:sz w:val="18"/>
+                <w:szCs w:val="21"/>
+              </w:rPr>
+              <w:t>Nej</w:t>
+            </w:r>
+          </w:p>
+        </w:tc>
+      </w:tr>
+      <w:tr>
+        <w:trPr>
+          <w:cnfStyle w:val="000000100000" w:firstRow="0" w:lastRow="0" w:firstColumn="0" w:lastColumn="0" w:oddVBand="0" w:evenVBand="0" w:oddHBand="1" w:evenHBand="0" w:firstRowFirstColumn="0" w:firstRowLastColumn="0" w:lastRowFirstColumn="0" w:lastRowLastColumn="0"/>
+        </w:trPr>
+        <w:tc>
+          <w:tcPr>
+            <w:cnfStyle w:val="001000000000" w:firstRow="0" w:lastRow="0" w:firstColumn="1" w:lastColumn="0" w:oddVBand="0" w:evenVBand="0" w:oddHBand="0" w:evenHBand="0" w:firstRowFirstColumn="0" w:firstRowLastColumn="0" w:lastRowFirstColumn="0" w:lastRowLastColumn="0"/>
+            <w:tcW w:w="4390" w:type="dxa"/>
+          </w:tcPr>
+          <w:p>
+            <w:pPr>
+              <w:pStyle w:val="NormalWeb"/>
+              <w:spacing w:before="0" w:beforeAutospacing="0" w:after="0" w:afterAutospacing="0"/>
+              <w:jc w:val="both"/>
+              <w:rPr>
+                <w:rFonts w:asciiTheme="majorHAnsi" w:eastAsia="Arial Unicode MS" w:hAnsiTheme="majorHAnsi" w:cstheme="majorHAnsi"/>
+                <w:b w:val="0"/>
+                <w:bCs w:val="0"/>
+                <w:iCs/>
+                <w:color w:val="0085CA" w:themeColor="accent2"/>
+                <w:sz w:val="18"/>
+                <w:szCs w:val="21"/>
+                <w:lang w:val="da-DK"/>
+              </w:rPr>
+            </w:pPr>
+            <w:r>
+              <w:rPr>
+                <w:rFonts w:asciiTheme="majorHAnsi" w:eastAsia="Arial Unicode MS" w:hAnsiTheme="majorHAnsi" w:cstheme="majorHAnsi"/>
+                <w:b w:val="0"/>
+                <w:bCs w:val="0"/>
+                <w:iCs/>
+                <w:color w:val="0085CA" w:themeColor="accent2"/>
+                <w:sz w:val="18"/>
+                <w:szCs w:val="21"/>
+                <w:lang w:val="da-DK"/>
+              </w:rPr>
+              <w:t xml:space="preserve">Webdriver support </w:t>
+            </w:r>
+          </w:p>
+        </w:tc>
+        <w:tc>
+          <w:tcPr>
+            <w:tcW w:w="3118" w:type="dxa"/>
+          </w:tcPr>
+          <w:p>
+            <w:pPr>
+              <w:pStyle w:val="NormalWeb"/>
+              <w:spacing w:after="0"/>
+              <w:cnfStyle w:val="000000100000" w:firstRow="0" w:lastRow="0" w:firstColumn="0" w:lastColumn="0" w:oddVBand="0" w:evenVBand="0" w:oddHBand="1" w:evenHBand="0" w:firstRowFirstColumn="0" w:firstRowLastColumn="0" w:lastRowFirstColumn="0" w:lastRowLastColumn="0"/>
+              <w:rPr>
+                <w:rFonts w:asciiTheme="majorHAnsi" w:eastAsia="Arial Unicode MS" w:hAnsiTheme="majorHAnsi" w:cstheme="majorHAnsi"/>
+                <w:b/>
+                <w:i/>
+                <w:color w:val="0085CA" w:themeColor="accent2"/>
+                <w:sz w:val="18"/>
+                <w:szCs w:val="21"/>
+              </w:rPr>
+            </w:pPr>
+          </w:p>
+        </w:tc>
+        <w:tc>
+          <w:tcPr>
+            <w:tcW w:w="1220" w:type="dxa"/>
+          </w:tcPr>
+          <w:p>
+            <w:pPr>
+              <w:pStyle w:val="NormalWeb"/>
+              <w:spacing w:after="0"/>
+              <w:cnfStyle w:val="000000100000" w:firstRow="0" w:lastRow="0" w:firstColumn="0" w:lastColumn="0" w:oddVBand="0" w:evenVBand="0" w:oddHBand="1" w:evenHBand="0" w:firstRowFirstColumn="0" w:firstRowLastColumn="0" w:lastRowFirstColumn="0" w:lastRowLastColumn="0"/>
+              <w:rPr>
+                <w:rFonts w:asciiTheme="majorHAnsi" w:eastAsia="Arial Unicode MS" w:hAnsiTheme="majorHAnsi" w:cstheme="majorHAnsi"/>
+                <w:b/>
+                <w:i/>
+                <w:color w:val="0085CA" w:themeColor="accent2"/>
+                <w:sz w:val="18"/>
+                <w:szCs w:val="21"/>
+              </w:rPr>
+            </w:pPr>
+            <w:r>
+              <w:rPr>
+                <w:rFonts w:asciiTheme="majorHAnsi" w:eastAsia="Arial Unicode MS" w:hAnsiTheme="majorHAnsi" w:cstheme="majorHAnsi"/>
+                <w:b/>
+                <w:i/>
+                <w:color w:val="0085CA" w:themeColor="accent2"/>
+                <w:sz w:val="18"/>
+                <w:szCs w:val="21"/>
+              </w:rPr>
+              <w:t>Nej</w:t>
+            </w:r>
+          </w:p>
+        </w:tc>
+      </w:tr>
+      <w:tr>
+        <w:tc>
+          <w:tcPr>
+            <w:cnfStyle w:val="001000000000" w:firstRow="0" w:lastRow="0" w:firstColumn="1" w:lastColumn="0" w:oddVBand="0" w:evenVBand="0" w:oddHBand="0" w:evenHBand="0" w:firstRowFirstColumn="0" w:firstRowLastColumn="0" w:lastRowFirstColumn="0" w:lastRowLastColumn="0"/>
+            <w:tcW w:w="4390" w:type="dxa"/>
+          </w:tcPr>
+          <w:p>
+            <w:pPr>
+              <w:pStyle w:val="NormalWeb"/>
+              <w:spacing w:before="0" w:beforeAutospacing="0" w:after="0" w:afterAutospacing="0"/>
+              <w:jc w:val="both"/>
+              <w:rPr>
+                <w:rFonts w:asciiTheme="majorHAnsi" w:eastAsia="Arial Unicode MS" w:hAnsiTheme="majorHAnsi" w:cstheme="majorHAnsi"/>
+                <w:b w:val="0"/>
+                <w:bCs w:val="0"/>
+                <w:iCs/>
+                <w:color w:val="0085CA" w:themeColor="accent2"/>
+                <w:sz w:val="18"/>
+                <w:szCs w:val="21"/>
+                <w:lang w:val="da-DK"/>
+              </w:rPr>
+            </w:pPr>
+            <w:proofErr w:type="spellStart"/>
+            <w:r>
+              <w:rPr>
+                <w:rFonts w:asciiTheme="majorHAnsi" w:eastAsia="Arial Unicode MS" w:hAnsiTheme="majorHAnsi" w:cstheme="majorHAnsi"/>
+                <w:b w:val="0"/>
+                <w:bCs w:val="0"/>
+                <w:iCs/>
+                <w:color w:val="0085CA" w:themeColor="accent2"/>
+                <w:sz w:val="18"/>
+                <w:szCs w:val="21"/>
+                <w:lang w:val="da-DK"/>
+              </w:rPr>
+              <w:t>RestSharp</w:t>
+            </w:r>
+            <w:proofErr w:type="spellEnd"/>
+          </w:p>
+        </w:tc>
+        <w:tc>
+          <w:tcPr>
+            <w:tcW w:w="3118" w:type="dxa"/>
+          </w:tcPr>
+          <w:p>
+            <w:pPr>
+              <w:pStyle w:val="NormalWeb"/>
+              <w:spacing w:after="0"/>
+              <w:cnfStyle w:val="000000000000" w:firstRow="0" w:lastRow="0" w:firstColumn="0" w:lastColumn="0" w:oddVBand="0" w:evenVBand="0" w:oddHBand="0" w:evenHBand="0" w:firstRowFirstColumn="0" w:firstRowLastColumn="0" w:lastRowFirstColumn="0" w:lastRowLastColumn="0"/>
+              <w:rPr>
+                <w:rFonts w:asciiTheme="majorHAnsi" w:eastAsia="Arial Unicode MS" w:hAnsiTheme="majorHAnsi" w:cstheme="majorHAnsi"/>
+                <w:b/>
+                <w:i/>
+                <w:color w:val="0085CA" w:themeColor="accent2"/>
+                <w:sz w:val="18"/>
+                <w:szCs w:val="21"/>
+              </w:rPr>
+            </w:pPr>
+          </w:p>
+        </w:tc>
+        <w:tc>
+          <w:tcPr>
+            <w:tcW w:w="1220" w:type="dxa"/>
+          </w:tcPr>
+          <w:p>
+            <w:pPr>
+              <w:pStyle w:val="NormalWeb"/>
+              <w:spacing w:after="0"/>
+              <w:cnfStyle w:val="000000000000" w:firstRow="0" w:lastRow="0" w:firstColumn="0" w:lastColumn="0" w:oddVBand="0" w:evenVBand="0" w:oddHBand="0" w:evenHBand="0" w:firstRowFirstColumn="0" w:firstRowLastColumn="0" w:lastRowFirstColumn="0" w:lastRowLastColumn="0"/>
+              <w:rPr>
+                <w:rFonts w:asciiTheme="majorHAnsi" w:eastAsia="Arial Unicode MS" w:hAnsiTheme="majorHAnsi" w:cstheme="majorHAnsi"/>
+                <w:b/>
+                <w:i/>
+                <w:color w:val="0085CA" w:themeColor="accent2"/>
+                <w:sz w:val="18"/>
+                <w:szCs w:val="21"/>
+              </w:rPr>
+            </w:pPr>
+            <w:r>
+              <w:rPr>
+                <w:rFonts w:asciiTheme="majorHAnsi" w:eastAsia="Arial Unicode MS" w:hAnsiTheme="majorHAnsi" w:cstheme="majorHAnsi"/>
+                <w:b/>
+                <w:i/>
+                <w:color w:val="0085CA" w:themeColor="accent2"/>
+                <w:sz w:val="18"/>
+                <w:szCs w:val="21"/>
+              </w:rPr>
+              <w:t>Nej</w:t>
             </w:r>
           </w:p>
         </w:tc>
@@ -6432,7 +7005,7 @@
         <w:tc>
           <w:tcPr>
             <w:cnfStyle w:val="001000000000" w:firstRow="0" w:lastRow="0" w:firstColumn="1" w:lastColumn="0" w:oddVBand="0" w:evenVBand="0" w:oddHBand="0" w:evenHBand="0" w:firstRowFirstColumn="0" w:firstRowLastColumn="0" w:lastRowFirstColumn="0" w:lastRowLastColumn="0"/>
-            <w:tcW w:w="2430" w:type="dxa"/>
+            <w:tcW w:w="2682" w:type="dxa"/>
             <w:hideMark/>
           </w:tcPr>
           <w:p>
@@ -6462,7 +7035,7 @@
         </w:tc>
         <w:tc>
           <w:tcPr>
-            <w:tcW w:w="6070" w:type="dxa"/>
+            <w:tcW w:w="6046" w:type="dxa"/>
             <w:hideMark/>
           </w:tcPr>
           <w:p>
@@ -6500,7 +7073,7 @@
         <w:tc>
           <w:tcPr>
             <w:cnfStyle w:val="001000000000" w:firstRow="0" w:lastRow="0" w:firstColumn="1" w:lastColumn="0" w:oddVBand="0" w:evenVBand="0" w:oddHBand="0" w:evenHBand="0" w:firstRowFirstColumn="0" w:firstRowLastColumn="0" w:lastRowFirstColumn="0" w:lastRowLastColumn="0"/>
-            <w:tcW w:w="2430" w:type="dxa"/>
+            <w:tcW w:w="2682" w:type="dxa"/>
             <w:hideMark/>
           </w:tcPr>
           <w:p>
@@ -6538,7 +7111,7 @@
         </w:tc>
         <w:tc>
           <w:tcPr>
-            <w:tcW w:w="6070" w:type="dxa"/>
+            <w:tcW w:w="6046" w:type="dxa"/>
             <w:hideMark/>
           </w:tcPr>
           <w:p>
@@ -6564,7 +7137,7 @@
         <w:tc>
           <w:tcPr>
             <w:cnfStyle w:val="001000000000" w:firstRow="0" w:lastRow="0" w:firstColumn="1" w:lastColumn="0" w:oddVBand="0" w:evenVBand="0" w:oddHBand="0" w:evenHBand="0" w:firstRowFirstColumn="0" w:firstRowLastColumn="0" w:lastRowFirstColumn="0" w:lastRowLastColumn="0"/>
-            <w:tcW w:w="2430" w:type="dxa"/>
+            <w:tcW w:w="2682" w:type="dxa"/>
           </w:tcPr>
           <w:p>
             <w:pPr>
@@ -6614,7 +7187,7 @@
         </w:tc>
         <w:tc>
           <w:tcPr>
-            <w:tcW w:w="6070" w:type="dxa"/>
+            <w:tcW w:w="6046" w:type="dxa"/>
           </w:tcPr>
           <w:p>
             <w:pPr>
@@ -6640,7 +7213,7 @@
         <w:tc>
           <w:tcPr>
             <w:cnfStyle w:val="001000000000" w:firstRow="0" w:lastRow="0" w:firstColumn="1" w:lastColumn="0" w:oddVBand="0" w:evenVBand="0" w:oddHBand="0" w:evenHBand="0" w:firstRowFirstColumn="0" w:firstRowLastColumn="0" w:lastRowFirstColumn="0" w:lastRowLastColumn="0"/>
-            <w:tcW w:w="2430" w:type="dxa"/>
+            <w:tcW w:w="2682" w:type="dxa"/>
           </w:tcPr>
           <w:p>
             <w:pPr>
@@ -6657,6 +7230,7 @@
               </w:rPr>
             </w:pPr>
             <w:proofErr w:type="spellStart"/>
+            <w:proofErr w:type="gramStart"/>
             <w:r>
               <w:rPr>
                 <w:rFonts w:asciiTheme="majorHAnsi" w:eastAsia="Arial Unicode MS" w:hAnsiTheme="majorHAnsi" w:cstheme="majorHAnsi"/>
@@ -6668,14 +7242,16 @@
                 <w:szCs w:val="21"/>
                 <w:lang w:val="da-DK"/>
               </w:rPr>
+              <w:lastRenderedPageBreak/>
               <w:t>RestSharp.Authenticators.OAuth</w:t>
             </w:r>
             <w:proofErr w:type="spellEnd"/>
-          </w:p>
-        </w:tc>
-        <w:tc>
-          <w:tcPr>
-            <w:tcW w:w="6070" w:type="dxa"/>
+            <w:proofErr w:type="gramEnd"/>
+          </w:p>
+        </w:tc>
+        <w:tc>
+          <w:tcPr>
+            <w:tcW w:w="6046" w:type="dxa"/>
           </w:tcPr>
           <w:p>
             <w:pPr>
@@ -6700,7 +7276,7 @@
         <w:tc>
           <w:tcPr>
             <w:cnfStyle w:val="001000000000" w:firstRow="0" w:lastRow="0" w:firstColumn="1" w:lastColumn="0" w:oddVBand="0" w:evenVBand="0" w:oddHBand="0" w:evenHBand="0" w:firstRowFirstColumn="0" w:firstRowLastColumn="0" w:lastRowFirstColumn="0" w:lastRowLastColumn="0"/>
-            <w:tcW w:w="2430" w:type="dxa"/>
+            <w:tcW w:w="2682" w:type="dxa"/>
           </w:tcPr>
           <w:p>
             <w:pPr>
@@ -6735,7 +7311,7 @@
         </w:tc>
         <w:tc>
           <w:tcPr>
-            <w:tcW w:w="6070" w:type="dxa"/>
+            <w:tcW w:w="6046" w:type="dxa"/>
           </w:tcPr>
           <w:p>
             <w:pPr>
@@ -6761,7 +7337,7 @@
         <w:tc>
           <w:tcPr>
             <w:cnfStyle w:val="001000000000" w:firstRow="0" w:lastRow="0" w:firstColumn="1" w:lastColumn="0" w:oddVBand="0" w:evenVBand="0" w:oddHBand="0" w:evenHBand="0" w:firstRowFirstColumn="0" w:firstRowLastColumn="0" w:lastRowFirstColumn="0" w:lastRowLastColumn="0"/>
-            <w:tcW w:w="2430" w:type="dxa"/>
+            <w:tcW w:w="2682" w:type="dxa"/>
           </w:tcPr>
           <w:p>
             <w:pPr>
@@ -6796,7 +7372,438 @@
         </w:tc>
         <w:tc>
           <w:tcPr>
-            <w:tcW w:w="6070" w:type="dxa"/>
+            <w:tcW w:w="6046" w:type="dxa"/>
+          </w:tcPr>
+          <w:p>
+            <w:pPr>
+              <w:pStyle w:val="NormalWeb"/>
+              <w:spacing w:after="0"/>
+              <w:cnfStyle w:val="000000100000" w:firstRow="0" w:lastRow="0" w:firstColumn="0" w:lastColumn="0" w:oddVBand="0" w:evenVBand="0" w:oddHBand="1" w:evenHBand="0" w:firstRowFirstColumn="0" w:firstRowLastColumn="0" w:lastRowFirstColumn="0" w:lastRowLastColumn="0"/>
+              <w:rPr>
+                <w:rFonts w:eastAsia="Arial Unicode MS" w:cstheme="minorHAnsi"/>
+                <w:i/>
+                <w:color w:val="0085CA" w:themeColor="accent2"/>
+                <w:sz w:val="18"/>
+                <w:szCs w:val="21"/>
+              </w:rPr>
+            </w:pPr>
+          </w:p>
+        </w:tc>
+      </w:tr>
+      <w:tr>
+        <w:trPr>
+          <w:trHeight w:val="446"/>
+        </w:trPr>
+        <w:tc>
+          <w:tcPr>
+            <w:cnfStyle w:val="001000000000" w:firstRow="0" w:lastRow="0" w:firstColumn="1" w:lastColumn="0" w:oddVBand="0" w:evenVBand="0" w:oddHBand="0" w:evenHBand="0" w:firstRowFirstColumn="0" w:firstRowLastColumn="0" w:lastRowFirstColumn="0" w:lastRowLastColumn="0"/>
+            <w:tcW w:w="2682" w:type="dxa"/>
+          </w:tcPr>
+          <w:p>
+            <w:pPr>
+              <w:pStyle w:val="NormalWeb"/>
+              <w:spacing w:before="0" w:beforeAutospacing="0" w:after="0" w:afterAutospacing="0"/>
+              <w:jc w:val="both"/>
+              <w:rPr>
+                <w:rFonts w:asciiTheme="majorHAnsi" w:eastAsia="Arial Unicode MS" w:hAnsiTheme="majorHAnsi" w:cstheme="majorHAnsi"/>
+                <w:b w:val="0"/>
+                <w:bCs w:val="0"/>
+                <w:i/>
+                <w:color w:val="0085CA" w:themeColor="accent2"/>
+                <w:sz w:val="18"/>
+                <w:szCs w:val="21"/>
+                <w:lang w:val="da-DK"/>
+              </w:rPr>
+            </w:pPr>
+            <w:proofErr w:type="spellStart"/>
+            <w:r>
+              <w:rPr>
+                <w:rFonts w:asciiTheme="majorHAnsi" w:eastAsia="Arial Unicode MS" w:hAnsiTheme="majorHAnsi" w:cstheme="majorHAnsi"/>
+                <w:b w:val="0"/>
+                <w:bCs w:val="0"/>
+                <w:i/>
+                <w:color w:val="0085CA" w:themeColor="accent2"/>
+                <w:sz w:val="18"/>
+                <w:szCs w:val="21"/>
+                <w:lang w:val="da-DK"/>
+              </w:rPr>
+              <w:t>OpenQA.Selenium</w:t>
+            </w:r>
+            <w:proofErr w:type="spellEnd"/>
+          </w:p>
+        </w:tc>
+        <w:tc>
+          <w:tcPr>
+            <w:tcW w:w="6046" w:type="dxa"/>
+          </w:tcPr>
+          <w:p>
+            <w:pPr>
+              <w:pStyle w:val="NormalWeb"/>
+              <w:spacing w:after="0"/>
+              <w:cnfStyle w:val="000000000000" w:firstRow="0" w:lastRow="0" w:firstColumn="0" w:lastColumn="0" w:oddVBand="0" w:evenVBand="0" w:oddHBand="0" w:evenHBand="0" w:firstRowFirstColumn="0" w:firstRowLastColumn="0" w:lastRowFirstColumn="0" w:lastRowLastColumn="0"/>
+              <w:rPr>
+                <w:rFonts w:eastAsia="Arial Unicode MS" w:cstheme="minorHAnsi"/>
+                <w:i/>
+                <w:color w:val="0085CA" w:themeColor="accent2"/>
+                <w:sz w:val="18"/>
+                <w:szCs w:val="21"/>
+              </w:rPr>
+            </w:pPr>
+          </w:p>
+        </w:tc>
+      </w:tr>
+      <w:tr>
+        <w:trPr>
+          <w:cnfStyle w:val="000000100000" w:firstRow="0" w:lastRow="0" w:firstColumn="0" w:lastColumn="0" w:oddVBand="0" w:evenVBand="0" w:oddHBand="1" w:evenHBand="0" w:firstRowFirstColumn="0" w:firstRowLastColumn="0" w:lastRowFirstColumn="0" w:lastRowLastColumn="0"/>
+          <w:trHeight w:val="446"/>
+        </w:trPr>
+        <w:tc>
+          <w:tcPr>
+            <w:cnfStyle w:val="001000000000" w:firstRow="0" w:lastRow="0" w:firstColumn="1" w:lastColumn="0" w:oddVBand="0" w:evenVBand="0" w:oddHBand="0" w:evenHBand="0" w:firstRowFirstColumn="0" w:firstRowLastColumn="0" w:lastRowFirstColumn="0" w:lastRowLastColumn="0"/>
+            <w:tcW w:w="2682" w:type="dxa"/>
+          </w:tcPr>
+          <w:p>
+            <w:pPr>
+              <w:pStyle w:val="NormalWeb"/>
+              <w:spacing w:before="0" w:beforeAutospacing="0" w:after="0" w:afterAutospacing="0"/>
+              <w:jc w:val="both"/>
+              <w:rPr>
+                <w:rFonts w:asciiTheme="majorHAnsi" w:eastAsia="Arial Unicode MS" w:hAnsiTheme="majorHAnsi" w:cstheme="majorHAnsi"/>
+                <w:i/>
+                <w:color w:val="0085CA" w:themeColor="accent2"/>
+                <w:sz w:val="18"/>
+                <w:szCs w:val="21"/>
+                <w:lang w:val="da-DK"/>
+              </w:rPr>
+            </w:pPr>
+            <w:proofErr w:type="spellStart"/>
+            <w:proofErr w:type="gramStart"/>
+            <w:r>
+              <w:rPr>
+                <w:rFonts w:asciiTheme="majorHAnsi" w:eastAsia="Arial Unicode MS" w:hAnsiTheme="majorHAnsi" w:cstheme="majorHAnsi"/>
+                <w:b w:val="0"/>
+                <w:bCs w:val="0"/>
+                <w:i/>
+                <w:color w:val="0085CA" w:themeColor="accent2"/>
+                <w:sz w:val="18"/>
+                <w:szCs w:val="21"/>
+                <w:lang w:val="da-DK"/>
+              </w:rPr>
+              <w:t>OpenQA.Selenium</w:t>
+            </w:r>
+            <w:r>
+              <w:rPr>
+                <w:rFonts w:asciiTheme="majorHAnsi" w:eastAsia="Arial Unicode MS" w:hAnsiTheme="majorHAnsi" w:cstheme="majorHAnsi"/>
+                <w:b w:val="0"/>
+                <w:bCs w:val="0"/>
+                <w:i/>
+                <w:color w:val="0085CA" w:themeColor="accent2"/>
+                <w:sz w:val="18"/>
+                <w:szCs w:val="21"/>
+                <w:lang w:val="da-DK"/>
+              </w:rPr>
+              <w:t>.Chrome</w:t>
+            </w:r>
+            <w:proofErr w:type="spellEnd"/>
+            <w:proofErr w:type="gramEnd"/>
+          </w:p>
+        </w:tc>
+        <w:tc>
+          <w:tcPr>
+            <w:tcW w:w="6046" w:type="dxa"/>
+          </w:tcPr>
+          <w:p>
+            <w:pPr>
+              <w:pStyle w:val="NormalWeb"/>
+              <w:spacing w:after="0"/>
+              <w:cnfStyle w:val="000000100000" w:firstRow="0" w:lastRow="0" w:firstColumn="0" w:lastColumn="0" w:oddVBand="0" w:evenVBand="0" w:oddHBand="1" w:evenHBand="0" w:firstRowFirstColumn="0" w:firstRowLastColumn="0" w:lastRowFirstColumn="0" w:lastRowLastColumn="0"/>
+              <w:rPr>
+                <w:rFonts w:eastAsia="Arial Unicode MS" w:cstheme="minorHAnsi"/>
+                <w:i/>
+                <w:color w:val="0085CA" w:themeColor="accent2"/>
+                <w:sz w:val="18"/>
+                <w:szCs w:val="21"/>
+              </w:rPr>
+            </w:pPr>
+          </w:p>
+        </w:tc>
+      </w:tr>
+      <w:tr>
+        <w:trPr>
+          <w:trHeight w:val="446"/>
+        </w:trPr>
+        <w:tc>
+          <w:tcPr>
+            <w:cnfStyle w:val="001000000000" w:firstRow="0" w:lastRow="0" w:firstColumn="1" w:lastColumn="0" w:oddVBand="0" w:evenVBand="0" w:oddHBand="0" w:evenHBand="0" w:firstRowFirstColumn="0" w:firstRowLastColumn="0" w:lastRowFirstColumn="0" w:lastRowLastColumn="0"/>
+            <w:tcW w:w="2682" w:type="dxa"/>
+          </w:tcPr>
+          <w:p>
+            <w:pPr>
+              <w:pStyle w:val="NormalWeb"/>
+              <w:spacing w:before="0" w:beforeAutospacing="0" w:after="0" w:afterAutospacing="0"/>
+              <w:jc w:val="both"/>
+              <w:rPr>
+                <w:rFonts w:asciiTheme="majorHAnsi" w:eastAsia="Arial Unicode MS" w:hAnsiTheme="majorHAnsi" w:cstheme="majorHAnsi"/>
+                <w:i/>
+                <w:color w:val="0085CA" w:themeColor="accent2"/>
+                <w:sz w:val="18"/>
+                <w:szCs w:val="21"/>
+                <w:lang w:val="da-DK"/>
+              </w:rPr>
+            </w:pPr>
+            <w:proofErr w:type="spellStart"/>
+            <w:proofErr w:type="gramStart"/>
+            <w:r>
+              <w:rPr>
+                <w:rFonts w:asciiTheme="majorHAnsi" w:eastAsia="Arial Unicode MS" w:hAnsiTheme="majorHAnsi" w:cstheme="majorHAnsi"/>
+                <w:b w:val="0"/>
+                <w:bCs w:val="0"/>
+                <w:i/>
+                <w:color w:val="0085CA" w:themeColor="accent2"/>
+                <w:sz w:val="18"/>
+                <w:szCs w:val="21"/>
+                <w:lang w:val="da-DK"/>
+              </w:rPr>
+              <w:t>OpenQA.Selenium</w:t>
+            </w:r>
+            <w:r>
+              <w:rPr>
+                <w:rFonts w:asciiTheme="majorHAnsi" w:eastAsia="Arial Unicode MS" w:hAnsiTheme="majorHAnsi" w:cstheme="majorHAnsi"/>
+                <w:b w:val="0"/>
+                <w:bCs w:val="0"/>
+                <w:i/>
+                <w:color w:val="0085CA" w:themeColor="accent2"/>
+                <w:sz w:val="18"/>
+                <w:szCs w:val="21"/>
+                <w:lang w:val="da-DK"/>
+              </w:rPr>
+              <w:t>.Edge</w:t>
+            </w:r>
+            <w:proofErr w:type="spellEnd"/>
+            <w:proofErr w:type="gramEnd"/>
+          </w:p>
+        </w:tc>
+        <w:tc>
+          <w:tcPr>
+            <w:tcW w:w="6046" w:type="dxa"/>
+          </w:tcPr>
+          <w:p>
+            <w:pPr>
+              <w:pStyle w:val="NormalWeb"/>
+              <w:spacing w:after="0"/>
+              <w:cnfStyle w:val="000000000000" w:firstRow="0" w:lastRow="0" w:firstColumn="0" w:lastColumn="0" w:oddVBand="0" w:evenVBand="0" w:oddHBand="0" w:evenHBand="0" w:firstRowFirstColumn="0" w:firstRowLastColumn="0" w:lastRowFirstColumn="0" w:lastRowLastColumn="0"/>
+              <w:rPr>
+                <w:rFonts w:eastAsia="Arial Unicode MS" w:cstheme="minorHAnsi"/>
+                <w:i/>
+                <w:color w:val="0085CA" w:themeColor="accent2"/>
+                <w:sz w:val="18"/>
+                <w:szCs w:val="21"/>
+              </w:rPr>
+            </w:pPr>
+          </w:p>
+        </w:tc>
+      </w:tr>
+      <w:tr>
+        <w:trPr>
+          <w:cnfStyle w:val="000000100000" w:firstRow="0" w:lastRow="0" w:firstColumn="0" w:lastColumn="0" w:oddVBand="0" w:evenVBand="0" w:oddHBand="1" w:evenHBand="0" w:firstRowFirstColumn="0" w:firstRowLastColumn="0" w:lastRowFirstColumn="0" w:lastRowLastColumn="0"/>
+          <w:trHeight w:val="446"/>
+        </w:trPr>
+        <w:tc>
+          <w:tcPr>
+            <w:cnfStyle w:val="001000000000" w:firstRow="0" w:lastRow="0" w:firstColumn="1" w:lastColumn="0" w:oddVBand="0" w:evenVBand="0" w:oddHBand="0" w:evenHBand="0" w:firstRowFirstColumn="0" w:firstRowLastColumn="0" w:lastRowFirstColumn="0" w:lastRowLastColumn="0"/>
+            <w:tcW w:w="2682" w:type="dxa"/>
+          </w:tcPr>
+          <w:p>
+            <w:pPr>
+              <w:pStyle w:val="NormalWeb"/>
+              <w:spacing w:before="0" w:beforeAutospacing="0" w:after="0" w:afterAutospacing="0"/>
+              <w:jc w:val="both"/>
+              <w:rPr>
+                <w:rFonts w:asciiTheme="majorHAnsi" w:eastAsia="Arial Unicode MS" w:hAnsiTheme="majorHAnsi" w:cstheme="majorHAnsi"/>
+                <w:i/>
+                <w:color w:val="0085CA" w:themeColor="accent2"/>
+                <w:sz w:val="18"/>
+                <w:szCs w:val="21"/>
+                <w:lang w:val="da-DK"/>
+              </w:rPr>
+            </w:pPr>
+            <w:proofErr w:type="spellStart"/>
+            <w:proofErr w:type="gramStart"/>
+            <w:r>
+              <w:rPr>
+                <w:rFonts w:asciiTheme="majorHAnsi" w:eastAsia="Arial Unicode MS" w:hAnsiTheme="majorHAnsi" w:cstheme="majorHAnsi"/>
+                <w:b w:val="0"/>
+                <w:bCs w:val="0"/>
+                <w:i/>
+                <w:color w:val="0085CA" w:themeColor="accent2"/>
+                <w:sz w:val="18"/>
+                <w:szCs w:val="21"/>
+                <w:lang w:val="da-DK"/>
+              </w:rPr>
+              <w:t>OpenQA.Selenium</w:t>
+            </w:r>
+            <w:r>
+              <w:rPr>
+                <w:rFonts w:asciiTheme="majorHAnsi" w:eastAsia="Arial Unicode MS" w:hAnsiTheme="majorHAnsi" w:cstheme="majorHAnsi"/>
+                <w:b w:val="0"/>
+                <w:bCs w:val="0"/>
+                <w:i/>
+                <w:color w:val="0085CA" w:themeColor="accent2"/>
+                <w:sz w:val="18"/>
+                <w:szCs w:val="21"/>
+                <w:lang w:val="da-DK"/>
+              </w:rPr>
+              <w:t>.Chromium</w:t>
+            </w:r>
+            <w:proofErr w:type="spellEnd"/>
+            <w:proofErr w:type="gramEnd"/>
+          </w:p>
+        </w:tc>
+        <w:tc>
+          <w:tcPr>
+            <w:tcW w:w="6046" w:type="dxa"/>
+          </w:tcPr>
+          <w:p>
+            <w:pPr>
+              <w:pStyle w:val="NormalWeb"/>
+              <w:spacing w:after="0"/>
+              <w:cnfStyle w:val="000000100000" w:firstRow="0" w:lastRow="0" w:firstColumn="0" w:lastColumn="0" w:oddVBand="0" w:evenVBand="0" w:oddHBand="1" w:evenHBand="0" w:firstRowFirstColumn="0" w:firstRowLastColumn="0" w:lastRowFirstColumn="0" w:lastRowLastColumn="0"/>
+              <w:rPr>
+                <w:rFonts w:eastAsia="Arial Unicode MS" w:cstheme="minorHAnsi"/>
+                <w:i/>
+                <w:color w:val="0085CA" w:themeColor="accent2"/>
+                <w:sz w:val="18"/>
+                <w:szCs w:val="21"/>
+              </w:rPr>
+            </w:pPr>
+          </w:p>
+        </w:tc>
+      </w:tr>
+      <w:tr>
+        <w:trPr>
+          <w:trHeight w:val="446"/>
+        </w:trPr>
+        <w:tc>
+          <w:tcPr>
+            <w:cnfStyle w:val="001000000000" w:firstRow="0" w:lastRow="0" w:firstColumn="1" w:lastColumn="0" w:oddVBand="0" w:evenVBand="0" w:oddHBand="0" w:evenHBand="0" w:firstRowFirstColumn="0" w:firstRowLastColumn="0" w:lastRowFirstColumn="0" w:lastRowLastColumn="0"/>
+            <w:tcW w:w="2682" w:type="dxa"/>
+          </w:tcPr>
+          <w:p>
+            <w:pPr>
+              <w:pStyle w:val="NormalWeb"/>
+              <w:spacing w:before="0" w:beforeAutospacing="0" w:after="0" w:afterAutospacing="0"/>
+              <w:jc w:val="both"/>
+              <w:rPr>
+                <w:rFonts w:asciiTheme="majorHAnsi" w:eastAsia="Arial Unicode MS" w:hAnsiTheme="majorHAnsi" w:cstheme="majorHAnsi"/>
+                <w:b w:val="0"/>
+                <w:bCs w:val="0"/>
+                <w:i/>
+                <w:color w:val="0085CA" w:themeColor="accent2"/>
+                <w:sz w:val="18"/>
+                <w:szCs w:val="21"/>
+                <w:lang w:val="da-DK"/>
+              </w:rPr>
+            </w:pPr>
+            <w:proofErr w:type="spellStart"/>
+            <w:proofErr w:type="gramStart"/>
+            <w:r>
+              <w:rPr>
+                <w:rFonts w:asciiTheme="majorHAnsi" w:eastAsia="Arial Unicode MS" w:hAnsiTheme="majorHAnsi" w:cstheme="majorHAnsi"/>
+                <w:b w:val="0"/>
+                <w:bCs w:val="0"/>
+                <w:i/>
+                <w:color w:val="0085CA" w:themeColor="accent2"/>
+                <w:sz w:val="18"/>
+                <w:szCs w:val="21"/>
+                <w:lang w:val="da-DK"/>
+              </w:rPr>
+              <w:t>OpenQA.Selenium</w:t>
+            </w:r>
+            <w:r>
+              <w:rPr>
+                <w:rFonts w:asciiTheme="majorHAnsi" w:eastAsia="Arial Unicode MS" w:hAnsiTheme="majorHAnsi" w:cstheme="majorHAnsi"/>
+                <w:b w:val="0"/>
+                <w:bCs w:val="0"/>
+                <w:i/>
+                <w:color w:val="0085CA" w:themeColor="accent2"/>
+                <w:sz w:val="18"/>
+                <w:szCs w:val="21"/>
+                <w:lang w:val="da-DK"/>
+              </w:rPr>
+              <w:t>.Support.UI</w:t>
+            </w:r>
+            <w:proofErr w:type="spellEnd"/>
+            <w:proofErr w:type="gramEnd"/>
+          </w:p>
+        </w:tc>
+        <w:tc>
+          <w:tcPr>
+            <w:tcW w:w="6046" w:type="dxa"/>
+          </w:tcPr>
+          <w:p>
+            <w:pPr>
+              <w:pStyle w:val="NormalWeb"/>
+              <w:spacing w:after="0"/>
+              <w:cnfStyle w:val="000000000000" w:firstRow="0" w:lastRow="0" w:firstColumn="0" w:lastColumn="0" w:oddVBand="0" w:evenVBand="0" w:oddHBand="0" w:evenHBand="0" w:firstRowFirstColumn="0" w:firstRowLastColumn="0" w:lastRowFirstColumn="0" w:lastRowLastColumn="0"/>
+              <w:rPr>
+                <w:rFonts w:eastAsia="Arial Unicode MS" w:cstheme="minorHAnsi"/>
+                <w:i/>
+                <w:color w:val="0085CA" w:themeColor="accent2"/>
+                <w:sz w:val="18"/>
+                <w:szCs w:val="21"/>
+              </w:rPr>
+            </w:pPr>
+          </w:p>
+        </w:tc>
+      </w:tr>
+      <w:tr>
+        <w:trPr>
+          <w:cnfStyle w:val="000000100000" w:firstRow="0" w:lastRow="0" w:firstColumn="0" w:lastColumn="0" w:oddVBand="0" w:evenVBand="0" w:oddHBand="1" w:evenHBand="0" w:firstRowFirstColumn="0" w:firstRowLastColumn="0" w:lastRowFirstColumn="0" w:lastRowLastColumn="0"/>
+          <w:trHeight w:val="446"/>
+        </w:trPr>
+        <w:tc>
+          <w:tcPr>
+            <w:cnfStyle w:val="001000000000" w:firstRow="0" w:lastRow="0" w:firstColumn="1" w:lastColumn="0" w:oddVBand="0" w:evenVBand="0" w:oddHBand="0" w:evenHBand="0" w:firstRowFirstColumn="0" w:firstRowLastColumn="0" w:lastRowFirstColumn="0" w:lastRowLastColumn="0"/>
+            <w:tcW w:w="2682" w:type="dxa"/>
+          </w:tcPr>
+          <w:p>
+            <w:pPr>
+              <w:pStyle w:val="NormalWeb"/>
+              <w:spacing w:before="0" w:beforeAutospacing="0" w:after="0" w:afterAutospacing="0"/>
+              <w:jc w:val="both"/>
+              <w:rPr>
+                <w:rFonts w:asciiTheme="majorHAnsi" w:eastAsia="Arial Unicode MS" w:hAnsiTheme="majorHAnsi" w:cstheme="majorHAnsi"/>
+                <w:b w:val="0"/>
+                <w:bCs w:val="0"/>
+                <w:i/>
+                <w:color w:val="0085CA" w:themeColor="accent2"/>
+                <w:sz w:val="18"/>
+                <w:szCs w:val="21"/>
+                <w:lang w:val="da-DK"/>
+              </w:rPr>
+            </w:pPr>
+            <w:proofErr w:type="spellStart"/>
+            <w:proofErr w:type="gramStart"/>
+            <w:r>
+              <w:rPr>
+                <w:rFonts w:asciiTheme="majorHAnsi" w:eastAsia="Arial Unicode MS" w:hAnsiTheme="majorHAnsi" w:cstheme="majorHAnsi"/>
+                <w:b w:val="0"/>
+                <w:bCs w:val="0"/>
+                <w:i/>
+                <w:color w:val="0085CA" w:themeColor="accent2"/>
+                <w:sz w:val="18"/>
+                <w:szCs w:val="21"/>
+                <w:lang w:val="da-DK"/>
+              </w:rPr>
+              <w:t>Selenium.Extras.WaitHelpers</w:t>
+            </w:r>
+            <w:proofErr w:type="spellEnd"/>
+            <w:proofErr w:type="gramEnd"/>
+          </w:p>
+        </w:tc>
+        <w:tc>
+          <w:tcPr>
+            <w:tcW w:w="6046" w:type="dxa"/>
           </w:tcPr>
           <w:p>
             <w:pPr>
@@ -6964,178 +7971,793 @@
     </w:p>
     <w:p>
       <w:pPr>
-        <w:jc w:val="both"/>
-        <w:rPr>
-          <w:sz w:val="18"/>
-          <w:szCs w:val="22"/>
-          <w:lang w:val="da-DK"/>
+        <w:rPr>
+          <w:rFonts w:asciiTheme="majorHAnsi" w:hAnsiTheme="majorHAnsi" w:cstheme="majorHAnsi"/>
+          <w:color w:val="auto"/>
+          <w:sz w:val="16"/>
+          <w:szCs w:val="20"/>
+          <w:lang w:val="da-DK" w:eastAsia="da-DK"/>
         </w:rPr>
       </w:pPr>
       <w:r>
         <w:rPr>
-          <w:sz w:val="18"/>
-          <w:szCs w:val="22"/>
-          <w:lang w:val="da-DK"/>
-        </w:rPr>
-        <w:t xml:space="preserve">Formålet med processen er at overfører dokumenter fra KMD Nova til Filarkiv for bestemte sager. Grundet et overlap mellem af nyt arkiveringssystem, skal alle sager fra omkring november 2021 til d.d. Enkelte specifikke dokumenter skal ikke overføres, hvilket processen tager højde for. Processen starter ved at indhente </w:t>
+          <w:rFonts w:asciiTheme="majorHAnsi" w:hAnsiTheme="majorHAnsi" w:cstheme="majorHAnsi"/>
+          <w:color w:val="auto"/>
+          <w:sz w:val="16"/>
+          <w:szCs w:val="20"/>
+          <w:lang w:val="da-DK" w:eastAsia="da-DK"/>
+        </w:rPr>
+        <w:t>Formålet med processen er at overføre dokumenter fra KMD Nova til Filarkiv for udvalgte sager. På grund af overlap mellem det nye og det gamle arkiveringssystem, skal alle sager fra den 1. november 2021 til den 1. november 2023 overføres. Processen identificerer specifikt hvilke dokumenter, der ikke skal overføres, samt markerer nogle dokumenter som "særligt følsomme" for at tage højde for disse krav</w:t>
+      </w:r>
+      <w:r>
+        <w:rPr>
+          <w:rFonts w:asciiTheme="majorHAnsi" w:hAnsiTheme="majorHAnsi" w:cstheme="majorHAnsi"/>
+          <w:color w:val="auto"/>
+          <w:sz w:val="16"/>
+          <w:szCs w:val="20"/>
+          <w:lang w:val="da-DK" w:eastAsia="da-DK"/>
+        </w:rPr>
+        <w:t xml:space="preserve"> (Se sektion ”</w:t>
+      </w:r>
+      <w:r>
+        <w:rPr>
+          <w:rFonts w:asciiTheme="majorHAnsi" w:hAnsiTheme="majorHAnsi" w:cstheme="majorHAnsi"/>
+          <w:i/>
+          <w:iCs/>
+          <w:color w:val="auto"/>
+          <w:sz w:val="16"/>
+          <w:szCs w:val="20"/>
+          <w:lang w:val="da-DK" w:eastAsia="da-DK"/>
+        </w:rPr>
+        <w:t>Blacklist af ord</w:t>
+      </w:r>
+      <w:r>
+        <w:rPr>
+          <w:rFonts w:asciiTheme="majorHAnsi" w:hAnsiTheme="majorHAnsi" w:cstheme="majorHAnsi"/>
+          <w:color w:val="auto"/>
+          <w:sz w:val="16"/>
+          <w:szCs w:val="20"/>
+          <w:lang w:val="da-DK" w:eastAsia="da-DK"/>
+        </w:rPr>
+        <w:t>”)</w:t>
+      </w:r>
+      <w:r>
+        <w:rPr>
+          <w:rFonts w:asciiTheme="majorHAnsi" w:hAnsiTheme="majorHAnsi" w:cstheme="majorHAnsi"/>
+          <w:color w:val="auto"/>
+          <w:sz w:val="16"/>
+          <w:szCs w:val="20"/>
+          <w:lang w:val="da-DK" w:eastAsia="da-DK"/>
+        </w:rPr>
+        <w:t>.</w:t>
+      </w:r>
+    </w:p>
+    <w:p>
+      <w:pPr>
+        <w:pStyle w:val="Listeafsnit"/>
+        <w:numPr>
+          <w:ilvl w:val="0"/>
+          <w:numId w:val="25"/>
+        </w:numPr>
+        <w:rPr>
+          <w:rFonts w:asciiTheme="majorHAnsi" w:hAnsiTheme="majorHAnsi" w:cstheme="majorHAnsi"/>
+          <w:b/>
+          <w:bCs/>
+          <w:color w:val="auto"/>
+          <w:sz w:val="16"/>
+          <w:szCs w:val="20"/>
+          <w:lang w:val="da-DK" w:eastAsia="da-DK"/>
+        </w:rPr>
+      </w:pPr>
+      <w:r>
+        <w:rPr>
+          <w:rFonts w:asciiTheme="majorHAnsi" w:eastAsiaTheme="majorEastAsia" w:hAnsiTheme="majorHAnsi" w:cstheme="majorHAnsi"/>
+          <w:b/>
+          <w:bCs/>
+          <w:color w:val="auto"/>
+          <w:sz w:val="16"/>
+          <w:szCs w:val="20"/>
+          <w:lang w:val="da-DK" w:eastAsia="da-DK"/>
+        </w:rPr>
+        <w:t>Indhentning af Data:</w:t>
+      </w:r>
+    </w:p>
+    <w:p>
+      <w:pPr>
+        <w:rPr>
+          <w:rFonts w:asciiTheme="majorHAnsi" w:hAnsiTheme="majorHAnsi" w:cstheme="majorHAnsi"/>
+          <w:color w:val="auto"/>
+          <w:sz w:val="16"/>
+          <w:szCs w:val="20"/>
+          <w:lang w:val="da-DK" w:eastAsia="da-DK"/>
+        </w:rPr>
+      </w:pPr>
+      <w:r>
+        <w:rPr>
+          <w:rFonts w:asciiTheme="majorHAnsi" w:hAnsiTheme="majorHAnsi" w:cstheme="majorHAnsi"/>
+          <w:color w:val="auto"/>
+          <w:sz w:val="16"/>
+          <w:szCs w:val="20"/>
+          <w:lang w:val="da-DK" w:eastAsia="da-DK"/>
+        </w:rPr>
+        <w:t>Processen starter med at indhente "</w:t>
       </w:r>
       <w:proofErr w:type="spellStart"/>
       <w:r>
         <w:rPr>
-          <w:sz w:val="18"/>
-          <w:szCs w:val="22"/>
-          <w:lang w:val="da-DK"/>
-        </w:rPr>
-        <w:t>Q</w:t>
-      </w:r>
-      <w:r>
-        <w:rPr>
-          <w:sz w:val="18"/>
-          <w:szCs w:val="22"/>
-          <w:lang w:val="da-DK"/>
-        </w:rPr>
-        <w:t>ueueItems</w:t>
+          <w:rFonts w:asciiTheme="majorHAnsi" w:hAnsiTheme="majorHAnsi" w:cstheme="majorHAnsi"/>
+          <w:color w:val="auto"/>
+          <w:sz w:val="16"/>
+          <w:szCs w:val="20"/>
+          <w:lang w:val="da-DK" w:eastAsia="da-DK"/>
+        </w:rPr>
+        <w:t>QueueItems</w:t>
       </w:r>
       <w:proofErr w:type="spellEnd"/>
       <w:r>
         <w:rPr>
-          <w:sz w:val="18"/>
-          <w:szCs w:val="22"/>
-          <w:lang w:val="da-DK"/>
-        </w:rPr>
-        <w:t xml:space="preserve"> fra </w:t>
+          <w:rFonts w:asciiTheme="majorHAnsi" w:hAnsiTheme="majorHAnsi" w:cstheme="majorHAnsi"/>
+          <w:color w:val="auto"/>
+          <w:sz w:val="16"/>
+          <w:szCs w:val="20"/>
+          <w:lang w:val="da-DK" w:eastAsia="da-DK"/>
+        </w:rPr>
+        <w:t xml:space="preserve">" fra </w:t>
       </w:r>
       <w:proofErr w:type="spellStart"/>
       <w:r>
         <w:rPr>
-          <w:sz w:val="18"/>
-          <w:szCs w:val="22"/>
-          <w:lang w:val="da-DK"/>
+          <w:rFonts w:asciiTheme="majorHAnsi" w:hAnsiTheme="majorHAnsi" w:cstheme="majorHAnsi"/>
+          <w:color w:val="auto"/>
+          <w:sz w:val="16"/>
+          <w:szCs w:val="20"/>
+          <w:lang w:val="da-DK" w:eastAsia="da-DK"/>
         </w:rPr>
         <w:t>Orchestrator</w:t>
       </w:r>
       <w:proofErr w:type="spellEnd"/>
       <w:r>
         <w:rPr>
-          <w:sz w:val="18"/>
-          <w:szCs w:val="22"/>
+          <w:rFonts w:asciiTheme="majorHAnsi" w:hAnsiTheme="majorHAnsi" w:cstheme="majorHAnsi"/>
+          <w:color w:val="auto"/>
+          <w:sz w:val="16"/>
+          <w:szCs w:val="20"/>
+          <w:lang w:val="da-DK" w:eastAsia="da-DK"/>
+        </w:rPr>
+        <w:t>. Disse repræsenterer de sagsnumre, der skal overføres.</w:t>
+      </w:r>
+    </w:p>
+    <w:p>
+      <w:pPr>
+        <w:pStyle w:val="Listeafsnit"/>
+        <w:numPr>
+          <w:ilvl w:val="0"/>
+          <w:numId w:val="25"/>
+        </w:numPr>
+        <w:rPr>
+          <w:rFonts w:asciiTheme="majorHAnsi" w:hAnsiTheme="majorHAnsi" w:cstheme="majorHAnsi"/>
+          <w:b/>
+          <w:bCs/>
+          <w:color w:val="auto"/>
+          <w:sz w:val="16"/>
+          <w:szCs w:val="20"/>
+          <w:lang w:val="da-DK" w:eastAsia="da-DK"/>
+        </w:rPr>
+      </w:pPr>
+      <w:r>
+        <w:rPr>
+          <w:rFonts w:asciiTheme="majorHAnsi" w:eastAsiaTheme="majorEastAsia" w:hAnsiTheme="majorHAnsi" w:cstheme="majorHAnsi"/>
+          <w:b/>
+          <w:bCs/>
+          <w:color w:val="auto"/>
+          <w:sz w:val="16"/>
+          <w:szCs w:val="20"/>
+          <w:lang w:val="da-DK" w:eastAsia="da-DK"/>
+        </w:rPr>
+        <w:t>Behandling af Sagsnumre:</w:t>
+      </w:r>
+    </w:p>
+    <w:p>
+      <w:pPr>
+        <w:rPr>
+          <w:rFonts w:asciiTheme="majorHAnsi" w:hAnsiTheme="majorHAnsi" w:cstheme="majorHAnsi"/>
+          <w:color w:val="auto"/>
+          <w:sz w:val="16"/>
+          <w:szCs w:val="20"/>
+          <w:lang w:val="da-DK" w:eastAsia="da-DK"/>
+        </w:rPr>
+      </w:pPr>
+      <w:r>
+        <w:rPr>
+          <w:rFonts w:asciiTheme="majorHAnsi" w:hAnsiTheme="majorHAnsi" w:cstheme="majorHAnsi"/>
+          <w:color w:val="auto"/>
+          <w:sz w:val="16"/>
+          <w:szCs w:val="20"/>
+          <w:lang w:val="da-DK" w:eastAsia="da-DK"/>
+        </w:rPr>
+        <w:t>Sagsnumrene behandles ét ad gangen. For hvert sagsnummer overføres de tilhørende dokumenter til Filarkiv. Processen undersøger først, om sagen allerede findes i Filarkiv. Hvis dette er tilfældet, overføres kun de dokumenter, der ikke allerede findes i arkivet.</w:t>
+      </w:r>
+    </w:p>
+    <w:p>
+      <w:pPr>
+        <w:pStyle w:val="Listeafsnit"/>
+        <w:numPr>
+          <w:ilvl w:val="0"/>
+          <w:numId w:val="25"/>
+        </w:numPr>
+        <w:rPr>
+          <w:rFonts w:asciiTheme="majorHAnsi" w:hAnsiTheme="majorHAnsi" w:cstheme="majorHAnsi"/>
+          <w:b/>
+          <w:bCs/>
+          <w:color w:val="auto"/>
+          <w:sz w:val="16"/>
+          <w:szCs w:val="20"/>
+          <w:lang w:val="da-DK" w:eastAsia="da-DK"/>
+        </w:rPr>
+      </w:pPr>
+      <w:r>
+        <w:rPr>
+          <w:rFonts w:asciiTheme="majorHAnsi" w:eastAsiaTheme="majorEastAsia" w:hAnsiTheme="majorHAnsi" w:cstheme="majorHAnsi"/>
+          <w:b/>
+          <w:bCs/>
+          <w:color w:val="auto"/>
+          <w:sz w:val="16"/>
+          <w:szCs w:val="20"/>
+          <w:lang w:val="da-DK" w:eastAsia="da-DK"/>
+        </w:rPr>
+        <w:t>Overførsel af Dokumenter:</w:t>
+      </w:r>
+    </w:p>
+    <w:p>
+      <w:pPr>
+        <w:rPr>
+          <w:rFonts w:asciiTheme="majorHAnsi" w:hAnsiTheme="majorHAnsi" w:cstheme="majorHAnsi"/>
+          <w:color w:val="auto"/>
+          <w:sz w:val="16"/>
+          <w:szCs w:val="20"/>
+          <w:lang w:val="da-DK" w:eastAsia="da-DK"/>
+        </w:rPr>
+      </w:pPr>
+      <w:r>
+        <w:rPr>
+          <w:rFonts w:asciiTheme="majorHAnsi" w:hAnsiTheme="majorHAnsi" w:cstheme="majorHAnsi"/>
+          <w:color w:val="auto"/>
+          <w:sz w:val="16"/>
+          <w:szCs w:val="20"/>
+          <w:lang w:val="da-DK" w:eastAsia="da-DK"/>
+        </w:rPr>
+        <w:t>Dokumentinformationen hentes fra KMD Nova og overføres til Filarkiv ved hjælp af netværkskald i batcher. Når et dokument er overført, registreres dette i KMD Nova.</w:t>
+      </w:r>
+    </w:p>
+    <w:p>
+      <w:pPr>
+        <w:pStyle w:val="Listeafsnit"/>
+        <w:numPr>
+          <w:ilvl w:val="0"/>
+          <w:numId w:val="25"/>
+        </w:numPr>
+        <w:rPr>
+          <w:rFonts w:asciiTheme="majorHAnsi" w:hAnsiTheme="majorHAnsi" w:cstheme="majorHAnsi"/>
+          <w:b/>
+          <w:bCs/>
+          <w:color w:val="auto"/>
+          <w:sz w:val="16"/>
+          <w:szCs w:val="20"/>
+          <w:lang w:val="da-DK" w:eastAsia="da-DK"/>
+        </w:rPr>
+      </w:pPr>
+      <w:proofErr w:type="spellStart"/>
+      <w:r>
+        <w:rPr>
+          <w:rFonts w:asciiTheme="majorHAnsi" w:eastAsiaTheme="majorEastAsia" w:hAnsiTheme="majorHAnsi" w:cstheme="majorHAnsi"/>
+          <w:b/>
+          <w:bCs/>
+          <w:color w:val="auto"/>
+          <w:sz w:val="16"/>
+          <w:szCs w:val="20"/>
+          <w:lang w:val="da-DK" w:eastAsia="da-DK"/>
+        </w:rPr>
+        <w:t>Logging</w:t>
+      </w:r>
+      <w:proofErr w:type="spellEnd"/>
+      <w:r>
+        <w:rPr>
+          <w:rFonts w:asciiTheme="majorHAnsi" w:eastAsiaTheme="majorEastAsia" w:hAnsiTheme="majorHAnsi" w:cstheme="majorHAnsi"/>
+          <w:b/>
+          <w:bCs/>
+          <w:color w:val="auto"/>
+          <w:sz w:val="16"/>
+          <w:szCs w:val="20"/>
+          <w:lang w:val="da-DK" w:eastAsia="da-DK"/>
+        </w:rPr>
+        <w:t>:</w:t>
+      </w:r>
+    </w:p>
+    <w:p>
+      <w:pPr>
+        <w:rPr>
+          <w:rFonts w:asciiTheme="majorHAnsi" w:hAnsiTheme="majorHAnsi" w:cstheme="majorHAnsi"/>
+          <w:color w:val="auto"/>
+          <w:sz w:val="16"/>
+          <w:szCs w:val="20"/>
+          <w:lang w:val="da-DK" w:eastAsia="da-DK"/>
+        </w:rPr>
+      </w:pPr>
+      <w:r>
+        <w:rPr>
+          <w:rFonts w:asciiTheme="majorHAnsi" w:hAnsiTheme="majorHAnsi" w:cstheme="majorHAnsi"/>
+          <w:color w:val="auto"/>
+          <w:sz w:val="16"/>
+          <w:szCs w:val="20"/>
+          <w:lang w:val="da-DK" w:eastAsia="da-DK"/>
+        </w:rPr>
+        <w:t>Efter overførslen logges det i en database, hvilke dokumenter der er overført samt tidspunktet for overførslen.</w:t>
+      </w:r>
+    </w:p>
+    <w:p>
+      <w:pPr>
+        <w:pStyle w:val="Listeafsnit"/>
+        <w:numPr>
+          <w:ilvl w:val="0"/>
+          <w:numId w:val="25"/>
+        </w:numPr>
+        <w:rPr>
+          <w:rFonts w:asciiTheme="majorHAnsi" w:hAnsiTheme="majorHAnsi" w:cstheme="majorHAnsi"/>
+          <w:b/>
+          <w:bCs/>
+          <w:color w:val="auto"/>
+          <w:sz w:val="16"/>
+          <w:szCs w:val="20"/>
+          <w:lang w:val="da-DK" w:eastAsia="da-DK"/>
+        </w:rPr>
+      </w:pPr>
+      <w:r>
+        <w:rPr>
+          <w:rFonts w:asciiTheme="majorHAnsi" w:eastAsiaTheme="majorEastAsia" w:hAnsiTheme="majorHAnsi" w:cstheme="majorHAnsi"/>
+          <w:b/>
+          <w:bCs/>
+          <w:color w:val="auto"/>
+          <w:sz w:val="16"/>
+          <w:szCs w:val="20"/>
+          <w:lang w:val="da-DK" w:eastAsia="da-DK"/>
+        </w:rPr>
+        <w:t>Efterfølgende Kontrol:</w:t>
+      </w:r>
+    </w:p>
+    <w:p>
+      <w:pPr>
+        <w:rPr>
+          <w:rFonts w:asciiTheme="majorHAnsi" w:hAnsiTheme="majorHAnsi" w:cstheme="majorHAnsi"/>
+          <w:color w:val="auto"/>
+          <w:sz w:val="16"/>
+          <w:szCs w:val="20"/>
+          <w:lang w:val="da-DK" w:eastAsia="da-DK"/>
+        </w:rPr>
+      </w:pPr>
+      <w:r>
+        <w:rPr>
+          <w:rFonts w:asciiTheme="majorHAnsi" w:hAnsiTheme="majorHAnsi" w:cstheme="majorHAnsi"/>
+          <w:color w:val="auto"/>
+          <w:sz w:val="16"/>
+          <w:szCs w:val="20"/>
+          <w:lang w:val="da-DK" w:eastAsia="da-DK"/>
+        </w:rPr>
+        <w:t>Som en del af efterfølgende processer tjekker en "opfølger"-robot, om dokumenterne succesfuldt kan findes i Filarkiv. Resultatet af dette tjek markeres som enten "true" eller "false" i databasen.</w:t>
+      </w:r>
+    </w:p>
+    <w:p>
+      <w:pPr>
+        <w:rPr>
+          <w:rFonts w:asciiTheme="majorHAnsi" w:hAnsiTheme="majorHAnsi" w:cstheme="majorHAnsi"/>
+          <w:b/>
+          <w:bCs/>
+          <w:color w:val="auto"/>
+          <w:sz w:val="16"/>
+          <w:szCs w:val="16"/>
+          <w:u w:val="single"/>
           <w:lang w:val="da-DK"/>
         </w:rPr>
-        <w:t xml:space="preserve">, som er </w:t>
+      </w:pPr>
+    </w:p>
+    <w:p>
+      <w:pPr>
+        <w:rPr>
+          <w:rFonts w:asciiTheme="majorHAnsi" w:hAnsiTheme="majorHAnsi" w:cstheme="majorHAnsi"/>
+          <w:b/>
+          <w:bCs/>
+          <w:color w:val="auto"/>
+          <w:sz w:val="16"/>
+          <w:szCs w:val="16"/>
+          <w:u w:val="single"/>
+          <w:lang w:val="da-DK"/>
+        </w:rPr>
+      </w:pPr>
+      <w:r>
+        <w:rPr>
+          <w:rFonts w:asciiTheme="majorHAnsi" w:hAnsiTheme="majorHAnsi" w:cstheme="majorHAnsi"/>
+          <w:b/>
+          <w:bCs/>
+          <w:color w:val="auto"/>
+          <w:sz w:val="16"/>
+          <w:szCs w:val="16"/>
+          <w:u w:val="single"/>
+          <w:lang w:val="da-DK"/>
+        </w:rPr>
+        <w:t xml:space="preserve">Blacklist af ord: </w:t>
       </w:r>
+    </w:p>
+    <w:p>
+      <w:pPr>
+        <w:rPr>
+          <w:rFonts w:asciiTheme="majorHAnsi" w:hAnsiTheme="majorHAnsi" w:cstheme="majorHAnsi"/>
+          <w:b/>
+          <w:bCs/>
+          <w:color w:val="auto"/>
+          <w:sz w:val="16"/>
+          <w:szCs w:val="16"/>
+          <w:u w:val="single"/>
+          <w:lang w:val="da-DK"/>
+        </w:rPr>
+      </w:pPr>
       <w:r>
         <w:rPr>
-          <w:sz w:val="18"/>
-          <w:szCs w:val="22"/>
+          <w:rFonts w:asciiTheme="majorHAnsi" w:hAnsiTheme="majorHAnsi" w:cstheme="majorHAnsi"/>
+          <w:color w:val="auto"/>
+          <w:sz w:val="16"/>
+          <w:szCs w:val="16"/>
           <w:lang w:val="da-DK"/>
         </w:rPr>
-        <w:t xml:space="preserve">de </w:t>
-      </w:r>
-      <w:r>
-        <w:rPr>
-          <w:sz w:val="18"/>
-          <w:szCs w:val="22"/>
-          <w:lang w:val="da-DK"/>
-        </w:rPr>
-        <w:t xml:space="preserve">sagsnumre der skal overføres. Herefter processeres et sagsnummer </w:t>
-      </w:r>
-      <w:r>
-        <w:rPr>
-          <w:sz w:val="18"/>
-          <w:szCs w:val="22"/>
-          <w:lang w:val="da-DK"/>
-        </w:rPr>
-        <w:t>ad</w:t>
-      </w:r>
-      <w:r>
-        <w:rPr>
-          <w:sz w:val="18"/>
-          <w:szCs w:val="22"/>
-          <w:lang w:val="da-DK"/>
-        </w:rPr>
-        <w:t xml:space="preserve"> gangen, hvor dets tilhørende dokumenter bliver overført til Filarkiv. Undervejs tjekkes der for </w:t>
-      </w:r>
-      <w:r>
-        <w:rPr>
-          <w:sz w:val="18"/>
-          <w:szCs w:val="22"/>
-          <w:lang w:val="da-DK"/>
-        </w:rPr>
-        <w:t xml:space="preserve">om sagen i forvejen findes i Filarkiv vha. API, hvis den gør dette, overføres de dokumenter, som findes ikke igen. Herefter hentes informationen fra </w:t>
+        <w:t xml:space="preserve">Robotten er kodet til at tjekke følgende ord igennem og undersøger om de findes i titlen eller beskrivelsen. For at tage højde for stavefejl (op til 2 bogstaver), bryder den de enkelte ord ned i antal tegn. Herefter tjekkes om der findes ord med samme antal tegn i titlen og beskrivelsen. Hvis der gør dette, bliver ordet kontrolleret med </w:t>
       </w:r>
       <w:proofErr w:type="spellStart"/>
       <w:r>
         <w:rPr>
-          <w:sz w:val="18"/>
-          <w:szCs w:val="22"/>
+          <w:rFonts w:asciiTheme="majorHAnsi" w:hAnsiTheme="majorHAnsi" w:cstheme="majorHAnsi"/>
+          <w:color w:val="auto"/>
+          <w:sz w:val="16"/>
+          <w:szCs w:val="16"/>
           <w:lang w:val="da-DK"/>
         </w:rPr>
-        <w:t>KMDNova</w:t>
+        <w:t>Levenshtein</w:t>
       </w:r>
       <w:proofErr w:type="spellEnd"/>
       <w:r>
         <w:rPr>
-          <w:sz w:val="18"/>
-          <w:szCs w:val="22"/>
+          <w:rFonts w:asciiTheme="majorHAnsi" w:hAnsiTheme="majorHAnsi" w:cstheme="majorHAnsi"/>
+          <w:color w:val="auto"/>
+          <w:sz w:val="16"/>
+          <w:szCs w:val="16"/>
           <w:lang w:val="da-DK"/>
         </w:rPr>
-        <w:t xml:space="preserve"> via API, som skal sendes til Filarkiv. Ved hjælp af netværkskald, batch sendes dokumenterne til fra </w:t>
+        <w:t xml:space="preserve"> algoritme, som sammenligner to ord, tegn for tegn. Der er sat en </w:t>
       </w:r>
       <w:proofErr w:type="spellStart"/>
       <w:r>
         <w:rPr>
-          <w:sz w:val="18"/>
-          <w:szCs w:val="22"/>
+          <w:rFonts w:asciiTheme="majorHAnsi" w:hAnsiTheme="majorHAnsi" w:cstheme="majorHAnsi"/>
+          <w:color w:val="auto"/>
+          <w:sz w:val="16"/>
+          <w:szCs w:val="16"/>
           <w:lang w:val="da-DK"/>
         </w:rPr>
-        <w:t>KMDNova</w:t>
+        <w:t>threshold</w:t>
       </w:r>
       <w:proofErr w:type="spellEnd"/>
       <w:r>
         <w:rPr>
-          <w:sz w:val="18"/>
-          <w:szCs w:val="22"/>
+          <w:rFonts w:asciiTheme="majorHAnsi" w:hAnsiTheme="majorHAnsi" w:cstheme="majorHAnsi"/>
+          <w:color w:val="auto"/>
+          <w:sz w:val="16"/>
+          <w:szCs w:val="16"/>
           <w:lang w:val="da-DK"/>
         </w:rPr>
-        <w:t xml:space="preserve"> til Filarkiv. Efterfølgende registreres i </w:t>
-      </w:r>
-      <w:proofErr w:type="spellStart"/>
-      <w:r>
-        <w:rPr>
-          <w:sz w:val="18"/>
-          <w:szCs w:val="22"/>
-          <w:lang w:val="da-DK"/>
-        </w:rPr>
-        <w:t>KMDNova</w:t>
-      </w:r>
-      <w:proofErr w:type="spellEnd"/>
-      <w:r>
-        <w:rPr>
-          <w:sz w:val="18"/>
-          <w:szCs w:val="22"/>
-          <w:lang w:val="da-DK"/>
-        </w:rPr>
-        <w:t xml:space="preserve"> at det enkelte dokument er overført. Til sidst logges det i en database, hvilke dokumenter, som er overført og tidspunktet for overførslen. </w:t>
+        <w:t xml:space="preserve">, som gør det muligt at der må være op til 2 tegns forskel på det enkelte ord. Hvis udfaldet er positivt, bliver det enkelte dokument fjernet fra overførelsen eller markeret med status særlig følsom. </w:t>
       </w:r>
     </w:p>
     <w:p>
       <w:pPr>
-        <w:jc w:val="both"/>
-        <w:rPr>
-          <w:sz w:val="18"/>
-          <w:szCs w:val="22"/>
+        <w:rPr>
+          <w:rFonts w:asciiTheme="majorHAnsi" w:hAnsiTheme="majorHAnsi" w:cstheme="majorHAnsi"/>
+          <w:b/>
+          <w:bCs/>
+          <w:color w:val="auto"/>
+          <w:sz w:val="16"/>
+          <w:szCs w:val="16"/>
           <w:lang w:val="da-DK"/>
         </w:rPr>
       </w:pPr>
+      <w:bookmarkStart w:id="29" w:name="_Hlk161381985"/>
       <w:r>
         <w:rPr>
-          <w:sz w:val="18"/>
-          <w:szCs w:val="22"/>
+          <w:rFonts w:asciiTheme="majorHAnsi" w:hAnsiTheme="majorHAnsi" w:cstheme="majorHAnsi"/>
+          <w:b/>
+          <w:bCs/>
+          <w:color w:val="auto"/>
+          <w:sz w:val="16"/>
+          <w:szCs w:val="16"/>
           <w:lang w:val="da-DK"/>
         </w:rPr>
-        <w:t xml:space="preserve">En ”opfølger” robot, tjekker efterfølgende om dokumentet kan findes i Filarkiv, og markeres true/false i databasen. </w:t>
+        <w:t xml:space="preserve">Ord i titler/beskrivelser som </w:t>
+      </w:r>
+      <w:r>
+        <w:rPr>
+          <w:rFonts w:asciiTheme="majorHAnsi" w:hAnsiTheme="majorHAnsi" w:cstheme="majorHAnsi"/>
+          <w:b/>
+          <w:bCs/>
+          <w:color w:val="auto"/>
+          <w:sz w:val="16"/>
+          <w:szCs w:val="16"/>
+          <w:u w:val="single"/>
+          <w:lang w:val="da-DK"/>
+        </w:rPr>
+        <w:t>ikke</w:t>
+      </w:r>
+      <w:r>
+        <w:rPr>
+          <w:rFonts w:asciiTheme="majorHAnsi" w:hAnsiTheme="majorHAnsi" w:cstheme="majorHAnsi"/>
+          <w:b/>
+          <w:bCs/>
+          <w:color w:val="auto"/>
+          <w:sz w:val="16"/>
+          <w:szCs w:val="16"/>
+          <w:lang w:val="da-DK"/>
+        </w:rPr>
+        <w:t xml:space="preserve"> må overføres:</w:t>
       </w:r>
     </w:p>
+    <w:p>
+      <w:pPr>
+        <w:pStyle w:val="Listeafsnit"/>
+        <w:numPr>
+          <w:ilvl w:val="0"/>
+          <w:numId w:val="26"/>
+        </w:numPr>
+        <w:spacing w:after="160" w:line="259" w:lineRule="auto"/>
+        <w:rPr>
+          <w:rFonts w:asciiTheme="majorHAnsi" w:hAnsiTheme="majorHAnsi" w:cstheme="majorHAnsi"/>
+          <w:color w:val="auto"/>
+          <w:sz w:val="16"/>
+          <w:szCs w:val="16"/>
+          <w:lang w:val="da-DK"/>
+        </w:rPr>
+      </w:pPr>
+      <w:r>
+        <w:rPr>
+          <w:rFonts w:asciiTheme="majorHAnsi" w:hAnsiTheme="majorHAnsi" w:cstheme="majorHAnsi"/>
+          <w:color w:val="auto"/>
+          <w:sz w:val="16"/>
+          <w:szCs w:val="16"/>
+          <w:lang w:val="da-DK"/>
+        </w:rPr>
+        <w:t>Indsigelser</w:t>
+      </w:r>
+    </w:p>
+    <w:p>
+      <w:pPr>
+        <w:pStyle w:val="Listeafsnit"/>
+        <w:numPr>
+          <w:ilvl w:val="0"/>
+          <w:numId w:val="26"/>
+        </w:numPr>
+        <w:spacing w:after="160" w:line="259" w:lineRule="auto"/>
+        <w:rPr>
+          <w:rFonts w:asciiTheme="majorHAnsi" w:hAnsiTheme="majorHAnsi" w:cstheme="majorHAnsi"/>
+          <w:color w:val="auto"/>
+          <w:sz w:val="16"/>
+          <w:szCs w:val="16"/>
+          <w:lang w:val="da-DK"/>
+        </w:rPr>
+      </w:pPr>
+      <w:r>
+        <w:rPr>
+          <w:rFonts w:asciiTheme="majorHAnsi" w:hAnsiTheme="majorHAnsi" w:cstheme="majorHAnsi"/>
+          <w:color w:val="auto"/>
+          <w:sz w:val="16"/>
+          <w:szCs w:val="16"/>
+          <w:lang w:val="da-DK"/>
+        </w:rPr>
+        <w:t>Naboorientering</w:t>
+      </w:r>
+    </w:p>
+    <w:p>
+      <w:pPr>
+        <w:pStyle w:val="Listeafsnit"/>
+        <w:numPr>
+          <w:ilvl w:val="0"/>
+          <w:numId w:val="26"/>
+        </w:numPr>
+        <w:spacing w:after="160" w:line="259" w:lineRule="auto"/>
+        <w:rPr>
+          <w:rFonts w:asciiTheme="majorHAnsi" w:hAnsiTheme="majorHAnsi" w:cstheme="majorHAnsi"/>
+          <w:color w:val="auto"/>
+          <w:sz w:val="16"/>
+          <w:szCs w:val="16"/>
+          <w:lang w:val="da-DK"/>
+        </w:rPr>
+      </w:pPr>
+      <w:r>
+        <w:rPr>
+          <w:rFonts w:asciiTheme="majorHAnsi" w:hAnsiTheme="majorHAnsi" w:cstheme="majorHAnsi"/>
+          <w:color w:val="auto"/>
+          <w:sz w:val="16"/>
+          <w:szCs w:val="16"/>
+          <w:lang w:val="da-DK"/>
+        </w:rPr>
+        <w:t>Orientering - (kun udgående)</w:t>
+      </w:r>
+    </w:p>
+    <w:p>
+      <w:pPr>
+        <w:pStyle w:val="Listeafsnit"/>
+        <w:numPr>
+          <w:ilvl w:val="0"/>
+          <w:numId w:val="26"/>
+        </w:numPr>
+        <w:spacing w:after="160" w:line="259" w:lineRule="auto"/>
+        <w:rPr>
+          <w:rFonts w:asciiTheme="majorHAnsi" w:hAnsiTheme="majorHAnsi" w:cstheme="majorHAnsi"/>
+          <w:color w:val="auto"/>
+          <w:sz w:val="16"/>
+          <w:szCs w:val="16"/>
+          <w:lang w:val="da-DK"/>
+        </w:rPr>
+      </w:pPr>
+      <w:r>
+        <w:rPr>
+          <w:rFonts w:asciiTheme="majorHAnsi" w:hAnsiTheme="majorHAnsi" w:cstheme="majorHAnsi"/>
+          <w:color w:val="auto"/>
+          <w:sz w:val="16"/>
+          <w:szCs w:val="16"/>
+          <w:lang w:val="da-DK"/>
+        </w:rPr>
+        <w:t>Information - (kun udgående)</w:t>
+      </w:r>
+    </w:p>
+    <w:p>
+      <w:pPr>
+        <w:rPr>
+          <w:rFonts w:asciiTheme="majorHAnsi" w:hAnsiTheme="majorHAnsi" w:cstheme="majorHAnsi"/>
+          <w:color w:val="auto"/>
+          <w:sz w:val="16"/>
+          <w:szCs w:val="16"/>
+        </w:rPr>
+      </w:pPr>
+    </w:p>
+    <w:p>
+      <w:pPr>
+        <w:rPr>
+          <w:rFonts w:asciiTheme="majorHAnsi" w:hAnsiTheme="majorHAnsi" w:cstheme="majorHAnsi"/>
+          <w:b/>
+          <w:bCs/>
+          <w:color w:val="auto"/>
+          <w:sz w:val="16"/>
+          <w:szCs w:val="16"/>
+          <w:lang w:val="da-DK"/>
+        </w:rPr>
+      </w:pPr>
+      <w:r>
+        <w:rPr>
+          <w:rFonts w:asciiTheme="majorHAnsi" w:hAnsiTheme="majorHAnsi" w:cstheme="majorHAnsi"/>
+          <w:b/>
+          <w:bCs/>
+          <w:color w:val="auto"/>
+          <w:sz w:val="16"/>
+          <w:szCs w:val="16"/>
+          <w:lang w:val="da-DK"/>
+        </w:rPr>
+        <w:lastRenderedPageBreak/>
+        <w:t>Ord i titler/beskrivelser, som skal klassificeres ”særlig følsomme”:</w:t>
+      </w:r>
+    </w:p>
+    <w:p>
+      <w:pPr>
+        <w:pStyle w:val="Listeafsnit"/>
+        <w:numPr>
+          <w:ilvl w:val="0"/>
+          <w:numId w:val="26"/>
+        </w:numPr>
+        <w:spacing w:after="160" w:line="259" w:lineRule="auto"/>
+        <w:rPr>
+          <w:rFonts w:asciiTheme="majorHAnsi" w:hAnsiTheme="majorHAnsi" w:cstheme="majorHAnsi"/>
+          <w:color w:val="auto"/>
+          <w:sz w:val="16"/>
+          <w:szCs w:val="16"/>
+          <w:lang w:val="da-DK"/>
+        </w:rPr>
+      </w:pPr>
+      <w:r>
+        <w:rPr>
+          <w:rFonts w:asciiTheme="majorHAnsi" w:hAnsiTheme="majorHAnsi" w:cstheme="majorHAnsi"/>
+          <w:color w:val="auto"/>
+          <w:sz w:val="16"/>
+          <w:szCs w:val="16"/>
+          <w:lang w:val="da-DK"/>
+        </w:rPr>
+        <w:t>Høringssvar</w:t>
+      </w:r>
+    </w:p>
+    <w:p>
+      <w:pPr>
+        <w:pStyle w:val="Listeafsnit"/>
+        <w:numPr>
+          <w:ilvl w:val="0"/>
+          <w:numId w:val="26"/>
+        </w:numPr>
+        <w:spacing w:after="160" w:line="259" w:lineRule="auto"/>
+        <w:rPr>
+          <w:rFonts w:asciiTheme="majorHAnsi" w:hAnsiTheme="majorHAnsi" w:cstheme="majorHAnsi"/>
+          <w:color w:val="auto"/>
+          <w:sz w:val="16"/>
+          <w:szCs w:val="16"/>
+          <w:lang w:val="da-DK"/>
+        </w:rPr>
+      </w:pPr>
+      <w:r>
+        <w:rPr>
+          <w:rFonts w:asciiTheme="majorHAnsi" w:hAnsiTheme="majorHAnsi" w:cstheme="majorHAnsi"/>
+          <w:color w:val="auto"/>
+          <w:sz w:val="16"/>
+          <w:szCs w:val="16"/>
+          <w:lang w:val="da-DK"/>
+        </w:rPr>
+        <w:t>Fortrolig</w:t>
+      </w:r>
+    </w:p>
+    <w:p>
+      <w:pPr>
+        <w:pStyle w:val="Listeafsnit"/>
+        <w:numPr>
+          <w:ilvl w:val="0"/>
+          <w:numId w:val="26"/>
+        </w:numPr>
+        <w:spacing w:after="160" w:line="259" w:lineRule="auto"/>
+        <w:rPr>
+          <w:rFonts w:asciiTheme="majorHAnsi" w:hAnsiTheme="majorHAnsi" w:cstheme="majorHAnsi"/>
+          <w:color w:val="auto"/>
+          <w:sz w:val="16"/>
+          <w:szCs w:val="16"/>
+          <w:lang w:val="da-DK"/>
+        </w:rPr>
+      </w:pPr>
+      <w:r>
+        <w:rPr>
+          <w:rFonts w:asciiTheme="majorHAnsi" w:hAnsiTheme="majorHAnsi" w:cstheme="majorHAnsi"/>
+          <w:color w:val="auto"/>
+          <w:sz w:val="16"/>
+          <w:szCs w:val="16"/>
+          <w:lang w:val="da-DK"/>
+        </w:rPr>
+        <w:t>Fortroligt</w:t>
+      </w:r>
+    </w:p>
+    <w:p>
+      <w:pPr>
+        <w:pStyle w:val="Listeafsnit"/>
+        <w:numPr>
+          <w:ilvl w:val="0"/>
+          <w:numId w:val="26"/>
+        </w:numPr>
+        <w:spacing w:after="160" w:line="259" w:lineRule="auto"/>
+        <w:rPr>
+          <w:rFonts w:asciiTheme="majorHAnsi" w:hAnsiTheme="majorHAnsi" w:cstheme="majorHAnsi"/>
+          <w:color w:val="auto"/>
+          <w:sz w:val="16"/>
+          <w:szCs w:val="16"/>
+          <w:lang w:val="da-DK"/>
+        </w:rPr>
+      </w:pPr>
+      <w:r>
+        <w:rPr>
+          <w:rFonts w:asciiTheme="majorHAnsi" w:hAnsiTheme="majorHAnsi" w:cstheme="majorHAnsi"/>
+          <w:color w:val="auto"/>
+          <w:sz w:val="16"/>
+          <w:szCs w:val="16"/>
+          <w:lang w:val="da-DK"/>
+        </w:rPr>
+        <w:t>Fortrolighed</w:t>
+      </w:r>
+    </w:p>
+    <w:bookmarkEnd w:id="29"/>
     <w:p>
       <w:pPr>
         <w:jc w:val="both"/>
@@ -7157,7 +8779,7 @@
           <w:lang w:val="da-DK"/>
         </w:rPr>
       </w:pPr>
-      <w:bookmarkStart w:id="29" w:name="_Toc145505380"/>
+      <w:bookmarkStart w:id="30" w:name="_Toc145505380"/>
       <w:r>
         <w:rPr>
           <w:lang w:val="da-DK"/>
@@ -7170,7 +8792,7 @@
         </w:rPr>
         <w:t>orkflows</w:t>
       </w:r>
-      <w:bookmarkEnd w:id="29"/>
+      <w:bookmarkEnd w:id="30"/>
     </w:p>
     <w:p>
       <w:pPr>
@@ -7694,7 +9316,31 @@
                 <w:szCs w:val="16"/>
                 <w:lang w:val="da-DK"/>
               </w:rPr>
-              <w:t xml:space="preserve">Via API-kald tjekker om sagen findes i Filarkiv. Hvis sagen findes er outputtet en datatabel med dokumentnumre fra de dokumenter som er overført. </w:t>
+              <w:t xml:space="preserve">Via API-kald tjekker om sagen findes i Filarkiv. Hvis sagen </w:t>
+            </w:r>
+            <w:proofErr w:type="gramStart"/>
+            <w:r>
+              <w:rPr>
+                <w:rFonts w:asciiTheme="majorHAnsi" w:hAnsiTheme="majorHAnsi" w:cstheme="majorHAnsi"/>
+                <w:i/>
+                <w:color w:val="0085CA" w:themeColor="accent2"/>
+                <w:sz w:val="16"/>
+                <w:szCs w:val="16"/>
+                <w:lang w:val="da-DK"/>
+              </w:rPr>
+              <w:t>findes</w:t>
+            </w:r>
+            <w:proofErr w:type="gramEnd"/>
+            <w:r>
+              <w:rPr>
+                <w:rFonts w:asciiTheme="majorHAnsi" w:hAnsiTheme="majorHAnsi" w:cstheme="majorHAnsi"/>
+                <w:i/>
+                <w:color w:val="0085CA" w:themeColor="accent2"/>
+                <w:sz w:val="16"/>
+                <w:szCs w:val="16"/>
+                <w:lang w:val="da-DK"/>
+              </w:rPr>
+              <w:t xml:space="preserve"> er outputtet en datatabel med dokumentnumre fra de dokumenter som er overført. </w:t>
             </w:r>
           </w:p>
         </w:tc>
@@ -8451,6 +10097,43 @@
               <w:t xml:space="preserve">. </w:t>
             </w:r>
           </w:p>
+          <w:p>
+            <w:pPr>
+              <w:cnfStyle w:val="000000100000" w:firstRow="0" w:lastRow="0" w:firstColumn="0" w:lastColumn="0" w:oddVBand="0" w:evenVBand="0" w:oddHBand="1" w:evenHBand="0" w:firstRowFirstColumn="0" w:firstRowLastColumn="0" w:lastRowFirstColumn="0" w:lastRowLastColumn="0"/>
+              <w:rPr>
+                <w:rFonts w:asciiTheme="majorHAnsi" w:hAnsiTheme="majorHAnsi" w:cstheme="majorHAnsi"/>
+                <w:i/>
+                <w:color w:val="0085CA" w:themeColor="accent2"/>
+                <w:sz w:val="16"/>
+                <w:szCs w:val="16"/>
+                <w:lang w:val="da-DK"/>
+              </w:rPr>
+            </w:pPr>
+          </w:p>
+          <w:p>
+            <w:pPr>
+              <w:cnfStyle w:val="000000100000" w:firstRow="0" w:lastRow="0" w:firstColumn="0" w:lastColumn="0" w:oddVBand="0" w:evenVBand="0" w:oddHBand="1" w:evenHBand="0" w:firstRowFirstColumn="0" w:firstRowLastColumn="0" w:lastRowFirstColumn="0" w:lastRowLastColumn="0"/>
+              <w:rPr>
+                <w:rFonts w:asciiTheme="majorHAnsi" w:hAnsiTheme="majorHAnsi" w:cstheme="majorHAnsi"/>
+                <w:i/>
+                <w:color w:val="0085CA" w:themeColor="accent2"/>
+                <w:sz w:val="16"/>
+                <w:szCs w:val="16"/>
+                <w:lang w:val="da-DK"/>
+              </w:rPr>
+            </w:pPr>
+            <w:r>
+              <w:rPr>
+                <w:rFonts w:asciiTheme="majorHAnsi" w:hAnsiTheme="majorHAnsi" w:cstheme="majorHAnsi"/>
+                <w:i/>
+                <w:color w:val="0085CA" w:themeColor="accent2"/>
+                <w:sz w:val="16"/>
+                <w:szCs w:val="16"/>
+                <w:lang w:val="da-DK"/>
+              </w:rPr>
+              <w:t xml:space="preserve">Der tjekkes for dokumenter som skal klassificeres med status ”Særlig følsomme”, og efterfølgende udføres handlingen via API-kald til Nova. </w:t>
+            </w:r>
+          </w:p>
         </w:tc>
       </w:tr>
       <w:tr>
@@ -8484,7 +10167,6 @@
                 <w:szCs w:val="20"/>
                 <w:lang w:val="da-DK"/>
               </w:rPr>
-              <w:lastRenderedPageBreak/>
               <w:t>RemoveDocumentDuplicates</w:t>
             </w:r>
             <w:proofErr w:type="spellEnd"/>
@@ -8605,7 +10287,31 @@
                 <w:szCs w:val="16"/>
                 <w:lang w:val="da-DK"/>
               </w:rPr>
-              <w:t xml:space="preserve"> i C# kode. Dokumenterne sendes som et batch. </w:t>
+              <w:t xml:space="preserve"> i C# kode. Dokumenterne sendes som </w:t>
+            </w:r>
+            <w:proofErr w:type="gramStart"/>
+            <w:r>
+              <w:rPr>
+                <w:rFonts w:asciiTheme="majorHAnsi" w:hAnsiTheme="majorHAnsi" w:cstheme="majorHAnsi"/>
+                <w:i/>
+                <w:color w:val="0085CA" w:themeColor="accent2"/>
+                <w:sz w:val="16"/>
+                <w:szCs w:val="16"/>
+                <w:lang w:val="da-DK"/>
+              </w:rPr>
+              <w:t>et batch</w:t>
+            </w:r>
+            <w:proofErr w:type="gramEnd"/>
+            <w:r>
+              <w:rPr>
+                <w:rFonts w:asciiTheme="majorHAnsi" w:hAnsiTheme="majorHAnsi" w:cstheme="majorHAnsi"/>
+                <w:i/>
+                <w:color w:val="0085CA" w:themeColor="accent2"/>
+                <w:sz w:val="16"/>
+                <w:szCs w:val="16"/>
+                <w:lang w:val="da-DK"/>
+              </w:rPr>
+              <w:t xml:space="preserve">. </w:t>
             </w:r>
           </w:p>
         </w:tc>
@@ -8621,7 +10327,6 @@
           </w:tcPr>
           <w:p>
             <w:pPr>
-              <w:jc w:val="center"/>
               <w:rPr>
                 <w:rFonts w:asciiTheme="majorHAnsi" w:hAnsiTheme="majorHAnsi" w:cstheme="majorHAnsi"/>
                 <w:b w:val="0"/>
@@ -8641,7 +10346,7 @@
                 <w:szCs w:val="20"/>
                 <w:lang w:val="da-DK"/>
               </w:rPr>
-              <w:t>RegisterTransferInNova</w:t>
+              <w:t>CheckIfCaseIsClassified</w:t>
             </w:r>
             <w:proofErr w:type="spellEnd"/>
           </w:p>
@@ -8671,9 +10376,9 @@
                 <w:szCs w:val="16"/>
                 <w:lang w:val="da-DK"/>
               </w:rPr>
-              <w:t xml:space="preserve">Registrerer via API-kald til </w:t>
-            </w:r>
-            <w:proofErr w:type="spellStart"/>
+              <w:t xml:space="preserve">Tjekker om sags-titlen indeholder ordene ”fortrolig, fortroligt, fortrolighed”. Hvis dette er </w:t>
+            </w:r>
+            <w:proofErr w:type="gramStart"/>
             <w:r>
               <w:rPr>
                 <w:rFonts w:asciiTheme="majorHAnsi" w:hAnsiTheme="majorHAnsi" w:cstheme="majorHAnsi"/>
@@ -8683,9 +10388,9 @@
                 <w:szCs w:val="16"/>
                 <w:lang w:val="da-DK"/>
               </w:rPr>
-              <w:t>KMDNova</w:t>
-            </w:r>
-            <w:proofErr w:type="spellEnd"/>
+              <w:t>tilfældet</w:t>
+            </w:r>
+            <w:proofErr w:type="gramEnd"/>
             <w:r>
               <w:rPr>
                 <w:rFonts w:asciiTheme="majorHAnsi" w:hAnsiTheme="majorHAnsi" w:cstheme="majorHAnsi"/>
@@ -8695,7 +10400,7 @@
                 <w:szCs w:val="16"/>
                 <w:lang w:val="da-DK"/>
               </w:rPr>
-              <w:t xml:space="preserve"> at det enkelte dokument er overført </w:t>
+              <w:t xml:space="preserve"> klassificeres hele sagen som fortrolig i Filarkiv. </w:t>
             </w:r>
           </w:p>
         </w:tc>
@@ -8712,7 +10417,6 @@
           </w:tcPr>
           <w:p>
             <w:pPr>
-              <w:jc w:val="center"/>
               <w:rPr>
                 <w:rFonts w:asciiTheme="majorHAnsi" w:hAnsiTheme="majorHAnsi" w:cstheme="majorHAnsi"/>
                 <w:b w:val="0"/>
@@ -8732,7 +10436,7 @@
                 <w:szCs w:val="20"/>
                 <w:lang w:val="da-DK"/>
               </w:rPr>
-              <w:t>LoginforToDataBase</w:t>
+              <w:t>UpdateCaseToClassified</w:t>
             </w:r>
             <w:proofErr w:type="spellEnd"/>
           </w:p>
@@ -8762,7 +10466,31 @@
                 <w:szCs w:val="16"/>
                 <w:lang w:val="da-DK"/>
               </w:rPr>
-              <w:t xml:space="preserve">Logger den overførte information samt tidspunkt for overførsel til database. Oprettet, hvis der skulle forekomme nogen fejl eller datalæk, så er der styr på hvilken information der er overført. </w:t>
+              <w:t xml:space="preserve">Workflow som er placeret i et 30-sec </w:t>
+            </w:r>
+            <w:proofErr w:type="spellStart"/>
+            <w:r>
+              <w:rPr>
+                <w:rFonts w:asciiTheme="majorHAnsi" w:hAnsiTheme="majorHAnsi" w:cstheme="majorHAnsi"/>
+                <w:i/>
+                <w:color w:val="0085CA" w:themeColor="accent2"/>
+                <w:sz w:val="16"/>
+                <w:szCs w:val="16"/>
+                <w:lang w:val="da-DK"/>
+              </w:rPr>
+              <w:t>retry-scope</w:t>
+            </w:r>
+            <w:proofErr w:type="spellEnd"/>
+            <w:r>
+              <w:rPr>
+                <w:rFonts w:asciiTheme="majorHAnsi" w:hAnsiTheme="majorHAnsi" w:cstheme="majorHAnsi"/>
+                <w:i/>
+                <w:color w:val="0085CA" w:themeColor="accent2"/>
+                <w:sz w:val="16"/>
+                <w:szCs w:val="16"/>
+                <w:lang w:val="da-DK"/>
+              </w:rPr>
+              <w:t xml:space="preserve">, som tjekker om sagen er tilgængelig i filarkiv, når det bliver tilgængelig, opdateres sagen til fortrolig. </w:t>
             </w:r>
           </w:p>
         </w:tc>
@@ -8798,20 +10526,9 @@
                 <w:szCs w:val="20"/>
                 <w:lang w:val="da-DK"/>
               </w:rPr>
-              <w:t>CheckIfDataInStorageBucket</w:t>
+              <w:t>RegisterTransferInNova</w:t>
             </w:r>
             <w:proofErr w:type="spellEnd"/>
-            <w:r>
-              <w:rPr>
-                <w:rFonts w:asciiTheme="majorHAnsi" w:hAnsiTheme="majorHAnsi" w:cstheme="majorHAnsi"/>
-                <w:b w:val="0"/>
-                <w:bCs w:val="0"/>
-                <w:color w:val="0085CA" w:themeColor="accent2"/>
-                <w:szCs w:val="20"/>
-                <w:lang w:val="da-DK"/>
-              </w:rPr>
-              <w:t xml:space="preserve"> </w:t>
-            </w:r>
           </w:p>
         </w:tc>
         <w:tc>
@@ -8839,7 +10556,7 @@
                 <w:szCs w:val="16"/>
                 <w:lang w:val="da-DK"/>
               </w:rPr>
-              <w:t xml:space="preserve">Workflow som vil blive relevant, hvis der ikke er nogen rækker at bliver overført. Relevant, hvis robotten tidligere har fejlet i at logge informationen til databasen. Hvis robotten fejler, bliver det information, som ikke er overført, tilføjet til </w:t>
+              <w:t xml:space="preserve">Registrerer via API-kald til </w:t>
             </w:r>
             <w:proofErr w:type="spellStart"/>
             <w:r>
@@ -8851,7 +10568,7 @@
                 <w:szCs w:val="16"/>
                 <w:lang w:val="da-DK"/>
               </w:rPr>
-              <w:t>orchestrator</w:t>
+              <w:t>KMDNova</w:t>
             </w:r>
             <w:proofErr w:type="spellEnd"/>
             <w:r>
@@ -8863,31 +10580,7 @@
                 <w:szCs w:val="16"/>
                 <w:lang w:val="da-DK"/>
               </w:rPr>
-              <w:t xml:space="preserve"> </w:t>
-            </w:r>
-            <w:proofErr w:type="spellStart"/>
-            <w:r>
-              <w:rPr>
-                <w:rFonts w:asciiTheme="majorHAnsi" w:hAnsiTheme="majorHAnsi" w:cstheme="majorHAnsi"/>
-                <w:i/>
-                <w:color w:val="0085CA" w:themeColor="accent2"/>
-                <w:sz w:val="16"/>
-                <w:szCs w:val="16"/>
-                <w:lang w:val="da-DK"/>
-              </w:rPr>
-              <w:t>Storagebucket</w:t>
-            </w:r>
-            <w:proofErr w:type="spellEnd"/>
-            <w:r>
-              <w:rPr>
-                <w:rFonts w:asciiTheme="majorHAnsi" w:hAnsiTheme="majorHAnsi" w:cstheme="majorHAnsi"/>
-                <w:i/>
-                <w:color w:val="0085CA" w:themeColor="accent2"/>
-                <w:sz w:val="16"/>
-                <w:szCs w:val="16"/>
-                <w:lang w:val="da-DK"/>
-              </w:rPr>
-              <w:t xml:space="preserve">, som I dette workflow hentes. </w:t>
+              <w:t xml:space="preserve"> at det enkelte dokument er overført </w:t>
             </w:r>
           </w:p>
         </w:tc>
@@ -8904,6 +10597,223 @@
           </w:tcPr>
           <w:p>
             <w:pPr>
+              <w:jc w:val="center"/>
+              <w:rPr>
+                <w:rFonts w:asciiTheme="majorHAnsi" w:hAnsiTheme="majorHAnsi" w:cstheme="majorHAnsi"/>
+                <w:b w:val="0"/>
+                <w:bCs w:val="0"/>
+                <w:color w:val="0085CA" w:themeColor="accent2"/>
+                <w:szCs w:val="20"/>
+                <w:lang w:val="da-DK"/>
+              </w:rPr>
+            </w:pPr>
+            <w:proofErr w:type="spellStart"/>
+            <w:r>
+              <w:rPr>
+                <w:rFonts w:asciiTheme="majorHAnsi" w:hAnsiTheme="majorHAnsi" w:cstheme="majorHAnsi"/>
+                <w:b w:val="0"/>
+                <w:bCs w:val="0"/>
+                <w:color w:val="0085CA" w:themeColor="accent2"/>
+                <w:szCs w:val="20"/>
+                <w:lang w:val="da-DK"/>
+              </w:rPr>
+              <w:t>LoginforToDataBase</w:t>
+            </w:r>
+            <w:proofErr w:type="spellEnd"/>
+          </w:p>
+        </w:tc>
+        <w:tc>
+          <w:tcPr>
+            <w:tcW w:w="5957" w:type="dxa"/>
+          </w:tcPr>
+          <w:p>
+            <w:pPr>
+              <w:cnfStyle w:val="000000100000" w:firstRow="0" w:lastRow="0" w:firstColumn="0" w:lastColumn="0" w:oddVBand="0" w:evenVBand="0" w:oddHBand="1" w:evenHBand="0" w:firstRowFirstColumn="0" w:firstRowLastColumn="0" w:lastRowFirstColumn="0" w:lastRowLastColumn="0"/>
+              <w:rPr>
+                <w:rFonts w:asciiTheme="majorHAnsi" w:hAnsiTheme="majorHAnsi" w:cstheme="majorHAnsi"/>
+                <w:i/>
+                <w:color w:val="0085CA" w:themeColor="accent2"/>
+                <w:sz w:val="16"/>
+                <w:szCs w:val="16"/>
+                <w:lang w:val="da-DK"/>
+              </w:rPr>
+            </w:pPr>
+            <w:r>
+              <w:rPr>
+                <w:rFonts w:asciiTheme="majorHAnsi" w:hAnsiTheme="majorHAnsi" w:cstheme="majorHAnsi"/>
+                <w:i/>
+                <w:color w:val="0085CA" w:themeColor="accent2"/>
+                <w:sz w:val="16"/>
+                <w:szCs w:val="16"/>
+                <w:lang w:val="da-DK"/>
+              </w:rPr>
+              <w:t xml:space="preserve">Logger den overførte information samt tidspunkt for overførsel til database. Oprettet, hvis der skulle forekomme nogen fejl eller datalæk, så er der styr på hvilken information der er overført. </w:t>
+            </w:r>
+          </w:p>
+        </w:tc>
+      </w:tr>
+      <w:tr>
+        <w:trPr>
+          <w:trHeight w:val="264"/>
+        </w:trPr>
+        <w:tc>
+          <w:tcPr>
+            <w:cnfStyle w:val="001000000000" w:firstRow="0" w:lastRow="0" w:firstColumn="1" w:lastColumn="0" w:oddVBand="0" w:evenVBand="0" w:oddHBand="0" w:evenHBand="0" w:firstRowFirstColumn="0" w:firstRowLastColumn="0" w:lastRowFirstColumn="0" w:lastRowLastColumn="0"/>
+            <w:tcW w:w="2830" w:type="dxa"/>
+          </w:tcPr>
+          <w:p>
+            <w:pPr>
+              <w:jc w:val="center"/>
+              <w:rPr>
+                <w:rFonts w:asciiTheme="majorHAnsi" w:hAnsiTheme="majorHAnsi" w:cstheme="majorHAnsi"/>
+                <w:b w:val="0"/>
+                <w:bCs w:val="0"/>
+                <w:color w:val="0085CA" w:themeColor="accent2"/>
+                <w:szCs w:val="20"/>
+                <w:lang w:val="da-DK"/>
+              </w:rPr>
+            </w:pPr>
+            <w:proofErr w:type="spellStart"/>
+            <w:r>
+              <w:rPr>
+                <w:rFonts w:asciiTheme="majorHAnsi" w:hAnsiTheme="majorHAnsi" w:cstheme="majorHAnsi"/>
+                <w:b w:val="0"/>
+                <w:bCs w:val="0"/>
+                <w:color w:val="0085CA" w:themeColor="accent2"/>
+                <w:szCs w:val="20"/>
+                <w:lang w:val="da-DK"/>
+              </w:rPr>
+              <w:lastRenderedPageBreak/>
+              <w:t>CheckIfDataInStorageBucket</w:t>
+            </w:r>
+            <w:proofErr w:type="spellEnd"/>
+            <w:r>
+              <w:rPr>
+                <w:rFonts w:asciiTheme="majorHAnsi" w:hAnsiTheme="majorHAnsi" w:cstheme="majorHAnsi"/>
+                <w:b w:val="0"/>
+                <w:bCs w:val="0"/>
+                <w:color w:val="0085CA" w:themeColor="accent2"/>
+                <w:szCs w:val="20"/>
+                <w:lang w:val="da-DK"/>
+              </w:rPr>
+              <w:t xml:space="preserve"> </w:t>
+            </w:r>
+          </w:p>
+        </w:tc>
+        <w:tc>
+          <w:tcPr>
+            <w:tcW w:w="5957" w:type="dxa"/>
+          </w:tcPr>
+          <w:p>
+            <w:pPr>
+              <w:cnfStyle w:val="000000000000" w:firstRow="0" w:lastRow="0" w:firstColumn="0" w:lastColumn="0" w:oddVBand="0" w:evenVBand="0" w:oddHBand="0" w:evenHBand="0" w:firstRowFirstColumn="0" w:firstRowLastColumn="0" w:lastRowFirstColumn="0" w:lastRowLastColumn="0"/>
+              <w:rPr>
+                <w:rFonts w:asciiTheme="majorHAnsi" w:hAnsiTheme="majorHAnsi" w:cstheme="majorHAnsi"/>
+                <w:i/>
+                <w:color w:val="0085CA" w:themeColor="accent2"/>
+                <w:sz w:val="16"/>
+                <w:szCs w:val="16"/>
+                <w:lang w:val="da-DK"/>
+              </w:rPr>
+            </w:pPr>
+            <w:r>
+              <w:rPr>
+                <w:rFonts w:asciiTheme="majorHAnsi" w:hAnsiTheme="majorHAnsi" w:cstheme="majorHAnsi"/>
+                <w:i/>
+                <w:color w:val="0085CA" w:themeColor="accent2"/>
+                <w:sz w:val="16"/>
+                <w:szCs w:val="16"/>
+                <w:lang w:val="da-DK"/>
+              </w:rPr>
+              <w:t xml:space="preserve">Workflow som vil blive relevant, hvis der ikke er </w:t>
+            </w:r>
+            <w:proofErr w:type="gramStart"/>
+            <w:r>
+              <w:rPr>
+                <w:rFonts w:asciiTheme="majorHAnsi" w:hAnsiTheme="majorHAnsi" w:cstheme="majorHAnsi"/>
+                <w:i/>
+                <w:color w:val="0085CA" w:themeColor="accent2"/>
+                <w:sz w:val="16"/>
+                <w:szCs w:val="16"/>
+                <w:lang w:val="da-DK"/>
+              </w:rPr>
+              <w:t>nogen</w:t>
+            </w:r>
+            <w:proofErr w:type="gramEnd"/>
+            <w:r>
+              <w:rPr>
+                <w:rFonts w:asciiTheme="majorHAnsi" w:hAnsiTheme="majorHAnsi" w:cstheme="majorHAnsi"/>
+                <w:i/>
+                <w:color w:val="0085CA" w:themeColor="accent2"/>
+                <w:sz w:val="16"/>
+                <w:szCs w:val="16"/>
+                <w:lang w:val="da-DK"/>
+              </w:rPr>
+              <w:t xml:space="preserve"> rækker at bliver overført. Relevant, hvis robotten tidligere har fejlet i at logge informationen til databasen. Hvis robotten fejler, bliver det information, som ikke er overført, tilføjet til </w:t>
+            </w:r>
+            <w:proofErr w:type="spellStart"/>
+            <w:r>
+              <w:rPr>
+                <w:rFonts w:asciiTheme="majorHAnsi" w:hAnsiTheme="majorHAnsi" w:cstheme="majorHAnsi"/>
+                <w:i/>
+                <w:color w:val="0085CA" w:themeColor="accent2"/>
+                <w:sz w:val="16"/>
+                <w:szCs w:val="16"/>
+                <w:lang w:val="da-DK"/>
+              </w:rPr>
+              <w:t>orchestrator</w:t>
+            </w:r>
+            <w:proofErr w:type="spellEnd"/>
+            <w:r>
+              <w:rPr>
+                <w:rFonts w:asciiTheme="majorHAnsi" w:hAnsiTheme="majorHAnsi" w:cstheme="majorHAnsi"/>
+                <w:i/>
+                <w:color w:val="0085CA" w:themeColor="accent2"/>
+                <w:sz w:val="16"/>
+                <w:szCs w:val="16"/>
+                <w:lang w:val="da-DK"/>
+              </w:rPr>
+              <w:t xml:space="preserve"> </w:t>
+            </w:r>
+            <w:proofErr w:type="spellStart"/>
+            <w:r>
+              <w:rPr>
+                <w:rFonts w:asciiTheme="majorHAnsi" w:hAnsiTheme="majorHAnsi" w:cstheme="majorHAnsi"/>
+                <w:i/>
+                <w:color w:val="0085CA" w:themeColor="accent2"/>
+                <w:sz w:val="16"/>
+                <w:szCs w:val="16"/>
+                <w:lang w:val="da-DK"/>
+              </w:rPr>
+              <w:t>Storagebucket</w:t>
+            </w:r>
+            <w:proofErr w:type="spellEnd"/>
+            <w:r>
+              <w:rPr>
+                <w:rFonts w:asciiTheme="majorHAnsi" w:hAnsiTheme="majorHAnsi" w:cstheme="majorHAnsi"/>
+                <w:i/>
+                <w:color w:val="0085CA" w:themeColor="accent2"/>
+                <w:sz w:val="16"/>
+                <w:szCs w:val="16"/>
+                <w:lang w:val="da-DK"/>
+              </w:rPr>
+              <w:t xml:space="preserve">, som I dette workflow hentes. </w:t>
+            </w:r>
+          </w:p>
+        </w:tc>
+      </w:tr>
+      <w:tr>
+        <w:trPr>
+          <w:cnfStyle w:val="000000100000" w:firstRow="0" w:lastRow="0" w:firstColumn="0" w:lastColumn="0" w:oddVBand="0" w:evenVBand="0" w:oddHBand="1" w:evenHBand="0" w:firstRowFirstColumn="0" w:firstRowLastColumn="0" w:lastRowFirstColumn="0" w:lastRowLastColumn="0"/>
+          <w:trHeight w:val="264"/>
+        </w:trPr>
+        <w:tc>
+          <w:tcPr>
+            <w:cnfStyle w:val="001000000000" w:firstRow="0" w:lastRow="0" w:firstColumn="1" w:lastColumn="0" w:oddVBand="0" w:evenVBand="0" w:oddHBand="0" w:evenHBand="0" w:firstRowFirstColumn="0" w:firstRowLastColumn="0" w:lastRowFirstColumn="0" w:lastRowLastColumn="0"/>
+            <w:tcW w:w="2830" w:type="dxa"/>
+          </w:tcPr>
+          <w:p>
+            <w:pPr>
               <w:rPr>
                 <w:rFonts w:asciiTheme="majorHAnsi" w:hAnsiTheme="majorHAnsi" w:cstheme="majorHAnsi"/>
                 <w:b w:val="0"/>
@@ -8988,7 +10898,7 @@
           <w:lang w:val="da-DK"/>
         </w:rPr>
       </w:pPr>
-      <w:bookmarkStart w:id="30" w:name="_Toc145505381"/>
+      <w:bookmarkStart w:id="31" w:name="_Toc145505381"/>
       <w:r>
         <w:rPr>
           <w:lang w:val="da-DK"/>
@@ -9007,7 +10917,7 @@
         </w:rPr>
         <w:t xml:space="preserve"> Flowdiagram</w:t>
       </w:r>
-      <w:bookmarkEnd w:id="30"/>
+      <w:bookmarkEnd w:id="31"/>
       <w:r>
         <w:rPr>
           <w:lang w:val="da-DK"/>
@@ -9077,10 +10987,10 @@
         </w:rPr>
         <w:lastRenderedPageBreak/>
         <w:drawing>
-          <wp:inline distT="0" distB="0" distL="0" distR="0" wp14:anchorId="0DFE2FA1" wp14:editId="3569B114">
-            <wp:extent cx="2771140" cy="8680450"/>
-            <wp:effectExtent l="0" t="0" r="0" b="6350"/>
-            <wp:docPr id="1627854491" name="Billede 1" descr="Et billede, der indeholder tekst, skærmbillede, diagram, design&#10;&#10;Automatisk genereret beskrivelse"/>
+          <wp:inline distT="0" distB="0" distL="0" distR="0" wp14:anchorId="7FFDAA74" wp14:editId="56F745F5">
+            <wp:extent cx="2622550" cy="8680450"/>
+            <wp:effectExtent l="0" t="0" r="6350" b="6350"/>
+            <wp:docPr id="1920115180" name="Billede 1" descr="Et billede, der indeholder tekst, skærmbillede, diagram, kvittering&#10;&#10;Automatisk genereret beskrivelse"/>
             <wp:cNvGraphicFramePr>
               <a:graphicFrameLocks xmlns:a="http://schemas.openxmlformats.org/drawingml/2006/main" noChangeAspect="1"/>
             </wp:cNvGraphicFramePr>
@@ -9088,7 +10998,7 @@
               <a:graphicData uri="http://schemas.openxmlformats.org/drawingml/2006/picture">
                 <pic:pic xmlns:pic="http://schemas.openxmlformats.org/drawingml/2006/picture">
                   <pic:nvPicPr>
-                    <pic:cNvPr id="1627854491" name="Billede 1" descr="Et billede, der indeholder tekst, skærmbillede, diagram, design&#10;&#10;Automatisk genereret beskrivelse"/>
+                    <pic:cNvPr id="1920115180" name="Billede 1" descr="Et billede, der indeholder tekst, skærmbillede, diagram, kvittering&#10;&#10;Automatisk genereret beskrivelse"/>
                     <pic:cNvPicPr/>
                   </pic:nvPicPr>
                   <pic:blipFill>
@@ -9106,7 +11016,7 @@
                   <pic:spPr>
                     <a:xfrm>
                       <a:off x="0" y="0"/>
-                      <a:ext cx="2771140" cy="8680450"/>
+                      <a:ext cx="2622550" cy="8680450"/>
                     </a:xfrm>
                     <a:prstGeom prst="rect">
                       <a:avLst/>
@@ -9147,7 +11057,7 @@
           <w:lang w:val="da-DK"/>
         </w:rPr>
       </w:pPr>
-      <w:bookmarkStart w:id="31" w:name="_Toc145505382"/>
+      <w:bookmarkStart w:id="32" w:name="_Toc145505382"/>
       <w:r>
         <w:rPr>
           <w:lang w:val="da-DK"/>
@@ -9166,7 +11076,7 @@
         </w:rPr>
         <w:t xml:space="preserve"> In/out argumenter</w:t>
       </w:r>
-      <w:bookmarkEnd w:id="31"/>
+      <w:bookmarkEnd w:id="32"/>
     </w:p>
     <w:tbl>
       <w:tblPr>
@@ -9337,16 +11247,7 @@
                 <w:szCs w:val="20"/>
                 <w:lang w:val="da-DK"/>
               </w:rPr>
-              <w:t>-</w:t>
-            </w:r>
-            <w:r>
-              <w:rPr>
-                <w:rFonts w:asciiTheme="majorHAnsi" w:hAnsiTheme="majorHAnsi" w:cstheme="majorHAnsi"/>
-                <w:color w:val="0085CA" w:themeColor="accent2"/>
-                <w:szCs w:val="20"/>
-                <w:lang w:val="da-DK"/>
-              </w:rPr>
-              <w:t xml:space="preserve"> </w:t>
+              <w:t xml:space="preserve">- </w:t>
             </w:r>
             <w:r>
               <w:rPr>
@@ -10696,7 +12597,7 @@
                 <w:szCs w:val="20"/>
                 <w:lang w:val="da-DK"/>
               </w:rPr>
-              <w:t>RegisterTransferInNova</w:t>
+              <w:t>CheckIfCaseIsClassified</w:t>
             </w:r>
             <w:proofErr w:type="spellEnd"/>
           </w:p>
@@ -10727,7 +12628,7 @@
                 <w:sz w:val="18"/>
                 <w:szCs w:val="21"/>
               </w:rPr>
-              <w:t>in_dt_CaseAndDocumentInfo</w:t>
+              <w:t>In_CaseTitle</w:t>
             </w:r>
             <w:proofErr w:type="spellEnd"/>
           </w:p>
@@ -10753,7 +12654,7 @@
                 <w:sz w:val="18"/>
                 <w:szCs w:val="21"/>
               </w:rPr>
-              <w:t>in_KMDAPIToken</w:t>
+              <w:t>In_CaseNumber</w:t>
             </w:r>
             <w:proofErr w:type="spellEnd"/>
           </w:p>
@@ -10813,7 +12714,7 @@
                 <w:lang w:val="da-DK"/>
               </w:rPr>
               <w:lastRenderedPageBreak/>
-              <w:t>LoginforToDataBase</w:t>
+              <w:t>RegisterTransferInNova</w:t>
             </w:r>
             <w:proofErr w:type="spellEnd"/>
           </w:p>
@@ -10870,7 +12771,7 @@
                 <w:sz w:val="18"/>
                 <w:szCs w:val="21"/>
               </w:rPr>
-              <w:t>in_CaseNumber</w:t>
+              <w:t>in_KMDAPIToken</w:t>
             </w:r>
             <w:proofErr w:type="spellEnd"/>
           </w:p>
@@ -10926,20 +12827,9 @@
                 <w:szCs w:val="20"/>
                 <w:lang w:val="da-DK"/>
               </w:rPr>
-              <w:t>CheckIfDataInStorageBucket</w:t>
+              <w:t>LoginforToDataBase</w:t>
             </w:r>
             <w:proofErr w:type="spellEnd"/>
-            <w:r>
-              <w:rPr>
-                <w:rFonts w:asciiTheme="majorHAnsi" w:hAnsiTheme="majorHAnsi" w:cstheme="majorHAnsi"/>
-                <w:b w:val="0"/>
-                <w:bCs w:val="0"/>
-                <w:color w:val="0085CA" w:themeColor="accent2"/>
-                <w:szCs w:val="20"/>
-                <w:lang w:val="da-DK"/>
-              </w:rPr>
-              <w:t xml:space="preserve"> </w:t>
-            </w:r>
           </w:p>
         </w:tc>
         <w:tc>
@@ -10968,15 +12858,10 @@
                 <w:sz w:val="18"/>
                 <w:szCs w:val="21"/>
               </w:rPr>
-              <w:t>in_CaseNumber</w:t>
+              <w:t>in_dt_CaseAndDocumentInfo</w:t>
             </w:r>
             <w:proofErr w:type="spellEnd"/>
           </w:p>
-        </w:tc>
-        <w:tc>
-          <w:tcPr>
-            <w:tcW w:w="1947" w:type="dxa"/>
-          </w:tcPr>
           <w:p>
             <w:pPr>
               <w:pStyle w:val="NormalWeb"/>
@@ -10984,8 +12869,7 @@
               <w:cnfStyle w:val="000000000000" w:firstRow="0" w:lastRow="0" w:firstColumn="0" w:lastColumn="0" w:oddVBand="0" w:evenVBand="0" w:oddHBand="0" w:evenHBand="0" w:firstRowFirstColumn="0" w:firstRowLastColumn="0" w:lastRowFirstColumn="0" w:lastRowLastColumn="0"/>
               <w:rPr>
                 <w:rFonts w:eastAsia="Arial Unicode MS" w:cstheme="minorHAnsi"/>
-                <w:bCs/>
-                <w:iCs/>
+                <w:i/>
                 <w:color w:val="0085CA" w:themeColor="accent2"/>
                 <w:sz w:val="18"/>
                 <w:szCs w:val="21"/>
@@ -10993,6 +12877,27 @@
             </w:pPr>
             <w:proofErr w:type="spellStart"/>
             <w:r>
+              <w:rPr>
+                <w:rFonts w:eastAsia="Arial Unicode MS" w:cstheme="minorHAnsi"/>
+                <w:i/>
+                <w:color w:val="0085CA" w:themeColor="accent2"/>
+                <w:sz w:val="18"/>
+                <w:szCs w:val="21"/>
+              </w:rPr>
+              <w:t>in_CaseNumber</w:t>
+            </w:r>
+            <w:proofErr w:type="spellEnd"/>
+          </w:p>
+        </w:tc>
+        <w:tc>
+          <w:tcPr>
+            <w:tcW w:w="1947" w:type="dxa"/>
+          </w:tcPr>
+          <w:p>
+            <w:pPr>
+              <w:pStyle w:val="NormalWeb"/>
+              <w:spacing w:after="0"/>
+              <w:cnfStyle w:val="000000000000" w:firstRow="0" w:lastRow="0" w:firstColumn="0" w:lastColumn="0" w:oddVBand="0" w:evenVBand="0" w:oddHBand="0" w:evenHBand="0" w:firstRowFirstColumn="0" w:firstRowLastColumn="0" w:lastRowFirstColumn="0" w:lastRowLastColumn="0"/>
               <w:rPr>
                 <w:rFonts w:eastAsia="Arial Unicode MS" w:cstheme="minorHAnsi"/>
                 <w:bCs/>
@@ -11001,37 +12906,7 @@
                 <w:sz w:val="18"/>
                 <w:szCs w:val="21"/>
               </w:rPr>
-              <w:t>out_DataInStorageBucket</w:t>
-            </w:r>
-            <w:proofErr w:type="spellEnd"/>
-          </w:p>
-          <w:p>
-            <w:pPr>
-              <w:pStyle w:val="NormalWeb"/>
-              <w:spacing w:after="0"/>
-              <w:cnfStyle w:val="000000000000" w:firstRow="0" w:lastRow="0" w:firstColumn="0" w:lastColumn="0" w:oddVBand="0" w:evenVBand="0" w:oddHBand="0" w:evenHBand="0" w:firstRowFirstColumn="0" w:firstRowLastColumn="0" w:lastRowFirstColumn="0" w:lastRowLastColumn="0"/>
-              <w:rPr>
-                <w:rFonts w:eastAsia="Arial Unicode MS" w:cstheme="minorHAnsi"/>
-                <w:bCs/>
-                <w:iCs/>
-                <w:color w:val="0085CA" w:themeColor="accent2"/>
-                <w:sz w:val="18"/>
-                <w:szCs w:val="21"/>
-              </w:rPr>
-            </w:pPr>
-            <w:proofErr w:type="spellStart"/>
-            <w:r>
-              <w:rPr>
-                <w:rFonts w:eastAsia="Arial Unicode MS" w:cstheme="minorHAnsi"/>
-                <w:bCs/>
-                <w:iCs/>
-                <w:color w:val="0085CA" w:themeColor="accent2"/>
-                <w:sz w:val="18"/>
-                <w:szCs w:val="21"/>
-              </w:rPr>
-              <w:t>out_dt_StorageBucket</w:t>
-            </w:r>
-            <w:proofErr w:type="spellEnd"/>
+            </w:pPr>
           </w:p>
         </w:tc>
       </w:tr>
@@ -11058,28 +12933,30 @@
                 <w:lang w:val="da-DK"/>
               </w:rPr>
             </w:pPr>
+            <w:proofErr w:type="spellStart"/>
             <w:r>
               <w:rPr>
                 <w:rFonts w:asciiTheme="majorHAnsi" w:hAnsiTheme="majorHAnsi" w:cstheme="majorHAnsi"/>
                 <w:b w:val="0"/>
+                <w:bCs w:val="0"/>
                 <w:color w:val="0085CA" w:themeColor="accent2"/>
                 <w:szCs w:val="20"/>
                 <w:lang w:val="da-DK"/>
               </w:rPr>
-              <w:t xml:space="preserve">End </w:t>
-            </w:r>
-            <w:proofErr w:type="spellStart"/>
+              <w:t>CheckIfDataInStorageBucket</w:t>
+            </w:r>
+            <w:proofErr w:type="spellEnd"/>
             <w:r>
               <w:rPr>
                 <w:rFonts w:asciiTheme="majorHAnsi" w:hAnsiTheme="majorHAnsi" w:cstheme="majorHAnsi"/>
                 <w:b w:val="0"/>
+                <w:bCs w:val="0"/>
                 <w:color w:val="0085CA" w:themeColor="accent2"/>
                 <w:szCs w:val="20"/>
                 <w:lang w:val="da-DK"/>
               </w:rPr>
-              <w:t>process</w:t>
-            </w:r>
-            <w:proofErr w:type="spellEnd"/>
+              <w:t xml:space="preserve"> </w:t>
+            </w:r>
           </w:p>
         </w:tc>
         <w:tc>
@@ -11099,6 +12976,18 @@
                 <w:szCs w:val="21"/>
               </w:rPr>
             </w:pPr>
+            <w:proofErr w:type="spellStart"/>
+            <w:r>
+              <w:rPr>
+                <w:rFonts w:eastAsia="Arial Unicode MS" w:cstheme="minorHAnsi"/>
+                <w:i/>
+                <w:color w:val="0085CA" w:themeColor="accent2"/>
+                <w:sz w:val="18"/>
+                <w:szCs w:val="21"/>
+              </w:rPr>
+              <w:t>in_CaseNumber</w:t>
+            </w:r>
+            <w:proofErr w:type="spellEnd"/>
           </w:p>
         </w:tc>
         <w:tc>
@@ -11110,6 +12999,131 @@
               <w:pStyle w:val="NormalWeb"/>
               <w:spacing w:after="0"/>
               <w:cnfStyle w:val="000000100000" w:firstRow="0" w:lastRow="0" w:firstColumn="0" w:lastColumn="0" w:oddVBand="0" w:evenVBand="0" w:oddHBand="1" w:evenHBand="0" w:firstRowFirstColumn="0" w:firstRowLastColumn="0" w:lastRowFirstColumn="0" w:lastRowLastColumn="0"/>
+              <w:rPr>
+                <w:rFonts w:eastAsia="Arial Unicode MS" w:cstheme="minorHAnsi"/>
+                <w:bCs/>
+                <w:iCs/>
+                <w:color w:val="0085CA" w:themeColor="accent2"/>
+                <w:sz w:val="18"/>
+                <w:szCs w:val="21"/>
+              </w:rPr>
+            </w:pPr>
+            <w:proofErr w:type="spellStart"/>
+            <w:r>
+              <w:rPr>
+                <w:rFonts w:eastAsia="Arial Unicode MS" w:cstheme="minorHAnsi"/>
+                <w:bCs/>
+                <w:iCs/>
+                <w:color w:val="0085CA" w:themeColor="accent2"/>
+                <w:sz w:val="18"/>
+                <w:szCs w:val="21"/>
+              </w:rPr>
+              <w:t>out_DataInStorageBucket</w:t>
+            </w:r>
+            <w:proofErr w:type="spellEnd"/>
+          </w:p>
+          <w:p>
+            <w:pPr>
+              <w:pStyle w:val="NormalWeb"/>
+              <w:spacing w:after="0"/>
+              <w:cnfStyle w:val="000000100000" w:firstRow="0" w:lastRow="0" w:firstColumn="0" w:lastColumn="0" w:oddVBand="0" w:evenVBand="0" w:oddHBand="1" w:evenHBand="0" w:firstRowFirstColumn="0" w:firstRowLastColumn="0" w:lastRowFirstColumn="0" w:lastRowLastColumn="0"/>
+              <w:rPr>
+                <w:rFonts w:eastAsia="Arial Unicode MS" w:cstheme="minorHAnsi"/>
+                <w:bCs/>
+                <w:iCs/>
+                <w:color w:val="0085CA" w:themeColor="accent2"/>
+                <w:sz w:val="18"/>
+                <w:szCs w:val="21"/>
+              </w:rPr>
+            </w:pPr>
+            <w:proofErr w:type="spellStart"/>
+            <w:r>
+              <w:rPr>
+                <w:rFonts w:eastAsia="Arial Unicode MS" w:cstheme="minorHAnsi"/>
+                <w:bCs/>
+                <w:iCs/>
+                <w:color w:val="0085CA" w:themeColor="accent2"/>
+                <w:sz w:val="18"/>
+                <w:szCs w:val="21"/>
+              </w:rPr>
+              <w:t>out_dt_StorageBucket</w:t>
+            </w:r>
+            <w:proofErr w:type="spellEnd"/>
+          </w:p>
+        </w:tc>
+      </w:tr>
+      <w:tr>
+        <w:tc>
+          <w:tcPr>
+            <w:cnfStyle w:val="001000000000" w:firstRow="0" w:lastRow="0" w:firstColumn="1" w:lastColumn="0" w:oddVBand="0" w:evenVBand="0" w:oddHBand="0" w:evenHBand="0" w:firstRowFirstColumn="0" w:firstRowLastColumn="0" w:lastRowFirstColumn="0" w:lastRowLastColumn="0"/>
+            <w:tcW w:w="2853" w:type="dxa"/>
+          </w:tcPr>
+          <w:p>
+            <w:pPr>
+              <w:pStyle w:val="NormalWeb"/>
+              <w:spacing w:before="0" w:beforeAutospacing="0" w:after="0" w:afterAutospacing="0"/>
+              <w:jc w:val="both"/>
+              <w:rPr>
+                <w:rFonts w:asciiTheme="majorHAnsi" w:hAnsiTheme="majorHAnsi" w:cstheme="majorHAnsi"/>
+                <w:b w:val="0"/>
+                <w:bCs w:val="0"/>
+                <w:color w:val="0085CA" w:themeColor="accent2"/>
+                <w:szCs w:val="20"/>
+                <w:lang w:val="da-DK"/>
+              </w:rPr>
+            </w:pPr>
+            <w:r>
+              <w:rPr>
+                <w:rFonts w:asciiTheme="majorHAnsi" w:hAnsiTheme="majorHAnsi" w:cstheme="majorHAnsi"/>
+                <w:b w:val="0"/>
+                <w:color w:val="0085CA" w:themeColor="accent2"/>
+                <w:szCs w:val="20"/>
+                <w:lang w:val="da-DK"/>
+              </w:rPr>
+              <w:t xml:space="preserve">End </w:t>
+            </w:r>
+            <w:proofErr w:type="spellStart"/>
+            <w:r>
+              <w:rPr>
+                <w:rFonts w:asciiTheme="majorHAnsi" w:hAnsiTheme="majorHAnsi" w:cstheme="majorHAnsi"/>
+                <w:b w:val="0"/>
+                <w:color w:val="0085CA" w:themeColor="accent2"/>
+                <w:szCs w:val="20"/>
+                <w:lang w:val="da-DK"/>
+              </w:rPr>
+              <w:t>process</w:t>
+            </w:r>
+            <w:proofErr w:type="spellEnd"/>
+          </w:p>
+        </w:tc>
+        <w:tc>
+          <w:tcPr>
+            <w:tcW w:w="1947" w:type="dxa"/>
+          </w:tcPr>
+          <w:p>
+            <w:pPr>
+              <w:pStyle w:val="NormalWeb"/>
+              <w:spacing w:after="0"/>
+              <w:cnfStyle w:val="000000000000" w:firstRow="0" w:lastRow="0" w:firstColumn="0" w:lastColumn="0" w:oddVBand="0" w:evenVBand="0" w:oddHBand="0" w:evenHBand="0" w:firstRowFirstColumn="0" w:firstRowLastColumn="0" w:lastRowFirstColumn="0" w:lastRowLastColumn="0"/>
+              <w:rPr>
+                <w:rFonts w:eastAsia="Arial Unicode MS" w:cstheme="minorHAnsi"/>
+                <w:i/>
+                <w:color w:val="0085CA" w:themeColor="accent2"/>
+                <w:sz w:val="18"/>
+                <w:szCs w:val="21"/>
+              </w:rPr>
+            </w:pPr>
+          </w:p>
+        </w:tc>
+        <w:tc>
+          <w:tcPr>
+            <w:tcW w:w="1947" w:type="dxa"/>
+          </w:tcPr>
+          <w:p>
+            <w:pPr>
+              <w:pStyle w:val="NormalWeb"/>
+              <w:spacing w:after="0"/>
+              <w:cnfStyle w:val="000000000000" w:firstRow="0" w:lastRow="0" w:firstColumn="0" w:lastColumn="0" w:oddVBand="0" w:evenVBand="0" w:oddHBand="0" w:evenHBand="0" w:firstRowFirstColumn="0" w:firstRowLastColumn="0" w:lastRowFirstColumn="0" w:lastRowLastColumn="0"/>
               <w:rPr>
                 <w:rFonts w:asciiTheme="majorHAnsi" w:eastAsia="Arial Unicode MS" w:hAnsiTheme="majorHAnsi" w:cstheme="majorHAnsi"/>
                 <w:b/>
@@ -11160,7 +13174,7 @@
           <w:lang w:val="da-DK"/>
         </w:rPr>
       </w:pPr>
-      <w:bookmarkStart w:id="32" w:name="_Toc145505383"/>
+      <w:bookmarkStart w:id="33" w:name="_Toc145505383"/>
       <w:r>
         <w:rPr>
           <w:rFonts w:eastAsia="Arial Unicode MS"/>
@@ -11168,7 +13182,7 @@
         </w:rPr>
         <w:t>Fejlhåndtering</w:t>
       </w:r>
-      <w:bookmarkEnd w:id="32"/>
+      <w:bookmarkEnd w:id="33"/>
       <w:r>
         <w:rPr>
           <w:rFonts w:eastAsia="Arial Unicode MS"/>
@@ -11184,15 +13198,15 @@
           <w:lang w:val="da-DK"/>
         </w:rPr>
       </w:pPr>
-      <w:bookmarkStart w:id="33" w:name="_Toc145505384"/>
-      <w:bookmarkStart w:id="34" w:name="_Hlk5794484"/>
+      <w:bookmarkStart w:id="34" w:name="_Toc145505384"/>
+      <w:bookmarkStart w:id="35" w:name="_Hlk5794484"/>
       <w:r>
         <w:rPr>
           <w:lang w:val="da-DK"/>
         </w:rPr>
         <w:t>Potentielle fejl</w:t>
       </w:r>
-      <w:bookmarkEnd w:id="33"/>
+      <w:bookmarkEnd w:id="34"/>
       <w:r>
         <w:rPr>
           <w:lang w:val="da-DK"/>
@@ -11346,19 +13360,51 @@
     </w:p>
     <w:p>
       <w:pPr>
+        <w:pStyle w:val="Listeafsnit"/>
+        <w:numPr>
+          <w:ilvl w:val="0"/>
+          <w:numId w:val="22"/>
+        </w:numPr>
+        <w:rPr>
+          <w:rFonts w:cstheme="minorHAnsi"/>
+          <w:sz w:val="22"/>
+          <w:szCs w:val="22"/>
+          <w:lang w:val="da-DK"/>
+        </w:rPr>
+      </w:pPr>
+      <w:r>
+        <w:rPr>
+          <w:rFonts w:cstheme="minorHAnsi"/>
+          <w:sz w:val="22"/>
+          <w:szCs w:val="22"/>
+          <w:lang w:val="da-DK"/>
+        </w:rPr>
+        <w:t xml:space="preserve">Alle sagsnumre uploades til køen, hvorefter de kan køre enkeltvis. Der skal oprettes en kø-logik, som gør at den har den laveste prioritet. Hvis et element fejler, skal den ikke genkøres med det sammen, men den skal forblive i køen. </w:t>
+      </w:r>
+    </w:p>
+    <w:p>
+      <w:pPr>
+        <w:pStyle w:val="Listeafsnit"/>
+        <w:rPr>
+          <w:lang w:val="da-DK"/>
+        </w:rPr>
+      </w:pPr>
+    </w:p>
+    <w:p>
+      <w:pPr>
         <w:pStyle w:val="Overskrift2"/>
         <w:rPr>
           <w:lang w:val="da-DK"/>
         </w:rPr>
       </w:pPr>
-      <w:bookmarkStart w:id="35" w:name="_Toc145505385"/>
+      <w:bookmarkStart w:id="36" w:name="_Toc145505385"/>
       <w:r>
         <w:rPr>
           <w:lang w:val="da-DK"/>
         </w:rPr>
         <w:t>Undtagelser</w:t>
       </w:r>
-      <w:bookmarkEnd w:id="35"/>
+      <w:bookmarkEnd w:id="36"/>
     </w:p>
     <w:p>
       <w:pPr>
@@ -11384,24 +13430,6 @@
           <w:lang w:val="da-DK"/>
         </w:rPr>
         <w:t xml:space="preserve"> dokumenterne et af følgende ord, skal det ikke overføres til Filarkiv: </w:t>
-      </w:r>
-    </w:p>
-    <w:p>
-      <w:pPr>
-        <w:pStyle w:val="Listeafsnit"/>
-        <w:numPr>
-          <w:ilvl w:val="1"/>
-          <w:numId w:val="23"/>
-        </w:numPr>
-        <w:rPr>
-          <w:lang w:val="da-DK"/>
-        </w:rPr>
-      </w:pPr>
-      <w:r>
-        <w:rPr>
-          <w:lang w:val="da-DK"/>
-        </w:rPr>
-        <w:t>Høringssvar</w:t>
       </w:r>
     </w:p>
     <w:p>
@@ -11525,7 +13553,7 @@
           <w:lang w:val="da-DK"/>
         </w:rPr>
       </w:pPr>
-      <w:bookmarkStart w:id="36" w:name="_Toc145505386"/>
+      <w:bookmarkStart w:id="37" w:name="_Toc145505386"/>
       <w:r>
         <w:rPr>
           <w:rFonts w:eastAsia="Arial Unicode MS"/>
@@ -11533,9 +13561,10 @@
           <w:szCs w:val="28"/>
           <w:lang w:val="da-DK"/>
         </w:rPr>
+        <w:lastRenderedPageBreak/>
         <w:t>Andre bemærkninger</w:t>
       </w:r>
-      <w:bookmarkEnd w:id="36"/>
+      <w:bookmarkEnd w:id="37"/>
     </w:p>
     <w:p>
       <w:pPr>
@@ -11551,15 +13580,14 @@
           <w:lang w:val="da-DK"/>
         </w:rPr>
       </w:pPr>
-      <w:bookmarkStart w:id="37" w:name="_Toc145505387"/>
+      <w:bookmarkStart w:id="38" w:name="_Toc145505387"/>
       <w:r>
         <w:rPr>
           <w:lang w:val="da-DK"/>
         </w:rPr>
-        <w:lastRenderedPageBreak/>
         <w:t>Nice to know</w:t>
       </w:r>
-      <w:bookmarkEnd w:id="37"/>
+      <w:bookmarkEnd w:id="38"/>
       <w:r>
         <w:rPr>
           <w:lang w:val="da-DK"/>
@@ -11897,7 +13925,31 @@
                 <w:szCs w:val="21"/>
                 <w:lang w:val="da-DK"/>
               </w:rPr>
-              <w:t xml:space="preserve"> algoritmen. Denne bryder ordene det i elementer og tjekker om hvert element, er lig med det element, som kontrol ordet har på den plads. Længden af ordet har en indflydelse på hvor høj/lav  procentgrænsen sættes. Ved alle ord, skal der være plads til 2 fejl, så ved længere ord, skal procentgrænsen være højere. </w:t>
+              <w:t xml:space="preserve"> algoritmen. Denne bryder ordene det i elementer og tjekker om hvert element, er lig med det element, som kontrol ordet har på den plads. Længden af ordet har en indflydelse på hvor høj/</w:t>
+            </w:r>
+            <w:proofErr w:type="gramStart"/>
+            <w:r>
+              <w:rPr>
+                <w:rFonts w:eastAsia="Arial Unicode MS" w:cstheme="minorHAnsi"/>
+                <w:i/>
+                <w:color w:val="0085CA" w:themeColor="accent2"/>
+                <w:sz w:val="18"/>
+                <w:szCs w:val="21"/>
+                <w:lang w:val="da-DK"/>
+              </w:rPr>
+              <w:t>lav  procentgrænsen</w:t>
+            </w:r>
+            <w:proofErr w:type="gramEnd"/>
+            <w:r>
+              <w:rPr>
+                <w:rFonts w:eastAsia="Arial Unicode MS" w:cstheme="minorHAnsi"/>
+                <w:i/>
+                <w:color w:val="0085CA" w:themeColor="accent2"/>
+                <w:sz w:val="18"/>
+                <w:szCs w:val="21"/>
+                <w:lang w:val="da-DK"/>
+              </w:rPr>
+              <w:t xml:space="preserve"> sættes. Ved alle ord, skal der være plads til 2 fejl, så ved længere ord, skal procentgrænsen være højere. </w:t>
             </w:r>
           </w:p>
         </w:tc>
@@ -12696,14 +14748,14 @@
           <w:lang w:val="da-DK"/>
         </w:rPr>
       </w:pPr>
-      <w:bookmarkStart w:id="38" w:name="_Toc145505388"/>
+      <w:bookmarkStart w:id="39" w:name="_Toc145505388"/>
       <w:r>
         <w:rPr>
           <w:lang w:val="da-DK"/>
         </w:rPr>
         <w:t>Fremtidige forbedringer</w:t>
       </w:r>
-      <w:bookmarkEnd w:id="38"/>
+      <w:bookmarkEnd w:id="39"/>
       <w:r>
         <w:rPr>
           <w:lang w:val="da-DK"/>
@@ -12776,7 +14828,7 @@
         </w:rPr>
         <w:t xml:space="preserve"> </w:t>
       </w:r>
-      <w:bookmarkEnd w:id="34"/>
+      <w:bookmarkEnd w:id="35"/>
     </w:p>
     <w:sectPr>
       <w:headerReference w:type="default" r:id="rId18"/>
@@ -14216,6 +16268,123 @@
     </w:lvl>
   </w:abstractNum>
   <w:abstractNum w:abstractNumId="11" w15:restartNumberingAfterBreak="0">
+    <w:nsid w:val="3EFC01CD"/>
+    <w:multiLevelType w:val="multilevel"/>
+    <w:tmpl w:val="649AC3C6"/>
+    <w:lvl w:ilvl="0">
+      <w:start w:val="1"/>
+      <w:numFmt w:val="decimal"/>
+      <w:lvlText w:val="%1."/>
+      <w:lvlJc w:val="left"/>
+      <w:pPr>
+        <w:tabs>
+          <w:tab w:val="num" w:pos="720"/>
+        </w:tabs>
+        <w:ind w:left="720" w:hanging="360"/>
+      </w:pPr>
+    </w:lvl>
+    <w:lvl w:ilvl="1">
+      <w:start w:val="1"/>
+      <w:numFmt w:val="bullet"/>
+      <w:lvlText w:val=""/>
+      <w:lvlJc w:val="left"/>
+      <w:pPr>
+        <w:tabs>
+          <w:tab w:val="num" w:pos="1440"/>
+        </w:tabs>
+        <w:ind w:left="1440" w:hanging="360"/>
+      </w:pPr>
+      <w:rPr>
+        <w:rFonts w:ascii="Symbol" w:hAnsi="Symbol" w:hint="default"/>
+        <w:sz w:val="20"/>
+      </w:rPr>
+    </w:lvl>
+    <w:lvl w:ilvl="2" w:tentative="1">
+      <w:start w:val="1"/>
+      <w:numFmt w:val="decimal"/>
+      <w:lvlText w:val="%3."/>
+      <w:lvlJc w:val="left"/>
+      <w:pPr>
+        <w:tabs>
+          <w:tab w:val="num" w:pos="2160"/>
+        </w:tabs>
+        <w:ind w:left="2160" w:hanging="360"/>
+      </w:pPr>
+    </w:lvl>
+    <w:lvl w:ilvl="3" w:tentative="1">
+      <w:start w:val="1"/>
+      <w:numFmt w:val="decimal"/>
+      <w:lvlText w:val="%4."/>
+      <w:lvlJc w:val="left"/>
+      <w:pPr>
+        <w:tabs>
+          <w:tab w:val="num" w:pos="2880"/>
+        </w:tabs>
+        <w:ind w:left="2880" w:hanging="360"/>
+      </w:pPr>
+    </w:lvl>
+    <w:lvl w:ilvl="4" w:tentative="1">
+      <w:start w:val="1"/>
+      <w:numFmt w:val="decimal"/>
+      <w:lvlText w:val="%5."/>
+      <w:lvlJc w:val="left"/>
+      <w:pPr>
+        <w:tabs>
+          <w:tab w:val="num" w:pos="3600"/>
+        </w:tabs>
+        <w:ind w:left="3600" w:hanging="360"/>
+      </w:pPr>
+    </w:lvl>
+    <w:lvl w:ilvl="5" w:tentative="1">
+      <w:start w:val="1"/>
+      <w:numFmt w:val="decimal"/>
+      <w:lvlText w:val="%6."/>
+      <w:lvlJc w:val="left"/>
+      <w:pPr>
+        <w:tabs>
+          <w:tab w:val="num" w:pos="4320"/>
+        </w:tabs>
+        <w:ind w:left="4320" w:hanging="360"/>
+      </w:pPr>
+    </w:lvl>
+    <w:lvl w:ilvl="6" w:tentative="1">
+      <w:start w:val="1"/>
+      <w:numFmt w:val="decimal"/>
+      <w:lvlText w:val="%7."/>
+      <w:lvlJc w:val="left"/>
+      <w:pPr>
+        <w:tabs>
+          <w:tab w:val="num" w:pos="5040"/>
+        </w:tabs>
+        <w:ind w:left="5040" w:hanging="360"/>
+      </w:pPr>
+    </w:lvl>
+    <w:lvl w:ilvl="7" w:tentative="1">
+      <w:start w:val="1"/>
+      <w:numFmt w:val="decimal"/>
+      <w:lvlText w:val="%8."/>
+      <w:lvlJc w:val="left"/>
+      <w:pPr>
+        <w:tabs>
+          <w:tab w:val="num" w:pos="5760"/>
+        </w:tabs>
+        <w:ind w:left="5760" w:hanging="360"/>
+      </w:pPr>
+    </w:lvl>
+    <w:lvl w:ilvl="8" w:tentative="1">
+      <w:start w:val="1"/>
+      <w:numFmt w:val="decimal"/>
+      <w:lvlText w:val="%9."/>
+      <w:lvlJc w:val="left"/>
+      <w:pPr>
+        <w:tabs>
+          <w:tab w:val="num" w:pos="6480"/>
+        </w:tabs>
+        <w:ind w:left="6480" w:hanging="360"/>
+      </w:pPr>
+    </w:lvl>
+  </w:abstractNum>
+  <w:abstractNum w:abstractNumId="12" w15:restartNumberingAfterBreak="0">
     <w:nsid w:val="40471392"/>
     <w:multiLevelType w:val="hybridMultilevel"/>
     <w:tmpl w:val="EABCC6EC"/>
@@ -14304,7 +16473,7 @@
       </w:pPr>
     </w:lvl>
   </w:abstractNum>
-  <w:abstractNum w:abstractNumId="12" w15:restartNumberingAfterBreak="0">
+  <w:abstractNum w:abstractNumId="13" w15:restartNumberingAfterBreak="0">
     <w:nsid w:val="41B27DC8"/>
     <w:multiLevelType w:val="hybridMultilevel"/>
     <w:tmpl w:val="8F7296CC"/>
@@ -14417,7 +16586,7 @@
       </w:rPr>
     </w:lvl>
   </w:abstractNum>
-  <w:abstractNum w:abstractNumId="13" w15:restartNumberingAfterBreak="0">
+  <w:abstractNum w:abstractNumId="14" w15:restartNumberingAfterBreak="0">
     <w:nsid w:val="42CF4F9A"/>
     <w:multiLevelType w:val="hybridMultilevel"/>
     <w:tmpl w:val="20CEE556"/>
@@ -14530,7 +16699,7 @@
       </w:rPr>
     </w:lvl>
   </w:abstractNum>
-  <w:abstractNum w:abstractNumId="14" w15:restartNumberingAfterBreak="0">
+  <w:abstractNum w:abstractNumId="15" w15:restartNumberingAfterBreak="0">
     <w:nsid w:val="4CA63F44"/>
     <w:multiLevelType w:val="multilevel"/>
     <w:tmpl w:val="ED660FCE"/>
@@ -14652,7 +16821,7 @@
       </w:rPr>
     </w:lvl>
   </w:abstractNum>
-  <w:abstractNum w:abstractNumId="15" w15:restartNumberingAfterBreak="0">
+  <w:abstractNum w:abstractNumId="16" w15:restartNumberingAfterBreak="0">
     <w:nsid w:val="5ACB69E0"/>
     <w:multiLevelType w:val="multilevel"/>
     <w:tmpl w:val="04090025"/>
@@ -14738,7 +16907,7 @@
       </w:pPr>
     </w:lvl>
   </w:abstractNum>
-  <w:abstractNum w:abstractNumId="16" w15:restartNumberingAfterBreak="0">
+  <w:abstractNum w:abstractNumId="17" w15:restartNumberingAfterBreak="0">
     <w:nsid w:val="5C9E51D0"/>
     <w:multiLevelType w:val="hybridMultilevel"/>
     <w:tmpl w:val="5E80DCDA"/>
@@ -14850,7 +17019,209 @@
       </w:rPr>
     </w:lvl>
   </w:abstractNum>
-  <w:abstractNum w:abstractNumId="17" w15:restartNumberingAfterBreak="0">
+  <w:abstractNum w:abstractNumId="18" w15:restartNumberingAfterBreak="0">
+    <w:nsid w:val="65C57F4B"/>
+    <w:multiLevelType w:val="hybridMultilevel"/>
+    <w:tmpl w:val="4FE80B46"/>
+    <w:lvl w:ilvl="0" w:tplc="F984BEA4">
+      <w:start w:val="1"/>
+      <w:numFmt w:val="decimal"/>
+      <w:lvlText w:val="%1."/>
+      <w:lvlJc w:val="left"/>
+      <w:pPr>
+        <w:ind w:left="720" w:hanging="360"/>
+      </w:pPr>
+      <w:rPr>
+        <w:rFonts w:eastAsiaTheme="majorEastAsia" w:hint="default"/>
+      </w:rPr>
+    </w:lvl>
+    <w:lvl w:ilvl="1" w:tplc="04060019" w:tentative="1">
+      <w:start w:val="1"/>
+      <w:numFmt w:val="lowerLetter"/>
+      <w:lvlText w:val="%2."/>
+      <w:lvlJc w:val="left"/>
+      <w:pPr>
+        <w:ind w:left="1440" w:hanging="360"/>
+      </w:pPr>
+    </w:lvl>
+    <w:lvl w:ilvl="2" w:tplc="0406001B" w:tentative="1">
+      <w:start w:val="1"/>
+      <w:numFmt w:val="lowerRoman"/>
+      <w:lvlText w:val="%3."/>
+      <w:lvlJc w:val="right"/>
+      <w:pPr>
+        <w:ind w:left="2160" w:hanging="180"/>
+      </w:pPr>
+    </w:lvl>
+    <w:lvl w:ilvl="3" w:tplc="0406000F" w:tentative="1">
+      <w:start w:val="1"/>
+      <w:numFmt w:val="decimal"/>
+      <w:lvlText w:val="%4."/>
+      <w:lvlJc w:val="left"/>
+      <w:pPr>
+        <w:ind w:left="2880" w:hanging="360"/>
+      </w:pPr>
+    </w:lvl>
+    <w:lvl w:ilvl="4" w:tplc="04060019" w:tentative="1">
+      <w:start w:val="1"/>
+      <w:numFmt w:val="lowerLetter"/>
+      <w:lvlText w:val="%5."/>
+      <w:lvlJc w:val="left"/>
+      <w:pPr>
+        <w:ind w:left="3600" w:hanging="360"/>
+      </w:pPr>
+    </w:lvl>
+    <w:lvl w:ilvl="5" w:tplc="0406001B" w:tentative="1">
+      <w:start w:val="1"/>
+      <w:numFmt w:val="lowerRoman"/>
+      <w:lvlText w:val="%6."/>
+      <w:lvlJc w:val="right"/>
+      <w:pPr>
+        <w:ind w:left="4320" w:hanging="180"/>
+      </w:pPr>
+    </w:lvl>
+    <w:lvl w:ilvl="6" w:tplc="0406000F" w:tentative="1">
+      <w:start w:val="1"/>
+      <w:numFmt w:val="decimal"/>
+      <w:lvlText w:val="%7."/>
+      <w:lvlJc w:val="left"/>
+      <w:pPr>
+        <w:ind w:left="5040" w:hanging="360"/>
+      </w:pPr>
+    </w:lvl>
+    <w:lvl w:ilvl="7" w:tplc="04060019" w:tentative="1">
+      <w:start w:val="1"/>
+      <w:numFmt w:val="lowerLetter"/>
+      <w:lvlText w:val="%8."/>
+      <w:lvlJc w:val="left"/>
+      <w:pPr>
+        <w:ind w:left="5760" w:hanging="360"/>
+      </w:pPr>
+    </w:lvl>
+    <w:lvl w:ilvl="8" w:tplc="0406001B" w:tentative="1">
+      <w:start w:val="1"/>
+      <w:numFmt w:val="lowerRoman"/>
+      <w:lvlText w:val="%9."/>
+      <w:lvlJc w:val="right"/>
+      <w:pPr>
+        <w:ind w:left="6480" w:hanging="180"/>
+      </w:pPr>
+    </w:lvl>
+  </w:abstractNum>
+  <w:abstractNum w:abstractNumId="19" w15:restartNumberingAfterBreak="0">
+    <w:nsid w:val="6B04550F"/>
+    <w:multiLevelType w:val="hybridMultilevel"/>
+    <w:tmpl w:val="03E48A96"/>
+    <w:lvl w:ilvl="0" w:tplc="04060001">
+      <w:start w:val="1"/>
+      <w:numFmt w:val="bullet"/>
+      <w:lvlText w:val=""/>
+      <w:lvlJc w:val="left"/>
+      <w:pPr>
+        <w:ind w:left="720" w:hanging="360"/>
+      </w:pPr>
+      <w:rPr>
+        <w:rFonts w:ascii="Symbol" w:hAnsi="Symbol" w:hint="default"/>
+      </w:rPr>
+    </w:lvl>
+    <w:lvl w:ilvl="1" w:tplc="04060003" w:tentative="1">
+      <w:start w:val="1"/>
+      <w:numFmt w:val="bullet"/>
+      <w:lvlText w:val="o"/>
+      <w:lvlJc w:val="left"/>
+      <w:pPr>
+        <w:ind w:left="1440" w:hanging="360"/>
+      </w:pPr>
+      <w:rPr>
+        <w:rFonts w:ascii="Courier New" w:hAnsi="Courier New" w:cs="Courier New" w:hint="default"/>
+      </w:rPr>
+    </w:lvl>
+    <w:lvl w:ilvl="2" w:tplc="04060005" w:tentative="1">
+      <w:start w:val="1"/>
+      <w:numFmt w:val="bullet"/>
+      <w:lvlText w:val=""/>
+      <w:lvlJc w:val="left"/>
+      <w:pPr>
+        <w:ind w:left="2160" w:hanging="360"/>
+      </w:pPr>
+      <w:rPr>
+        <w:rFonts w:ascii="Wingdings" w:hAnsi="Wingdings" w:hint="default"/>
+      </w:rPr>
+    </w:lvl>
+    <w:lvl w:ilvl="3" w:tplc="04060001" w:tentative="1">
+      <w:start w:val="1"/>
+      <w:numFmt w:val="bullet"/>
+      <w:lvlText w:val=""/>
+      <w:lvlJc w:val="left"/>
+      <w:pPr>
+        <w:ind w:left="2880" w:hanging="360"/>
+      </w:pPr>
+      <w:rPr>
+        <w:rFonts w:ascii="Symbol" w:hAnsi="Symbol" w:hint="default"/>
+      </w:rPr>
+    </w:lvl>
+    <w:lvl w:ilvl="4" w:tplc="04060003" w:tentative="1">
+      <w:start w:val="1"/>
+      <w:numFmt w:val="bullet"/>
+      <w:lvlText w:val="o"/>
+      <w:lvlJc w:val="left"/>
+      <w:pPr>
+        <w:ind w:left="3600" w:hanging="360"/>
+      </w:pPr>
+      <w:rPr>
+        <w:rFonts w:ascii="Courier New" w:hAnsi="Courier New" w:cs="Courier New" w:hint="default"/>
+      </w:rPr>
+    </w:lvl>
+    <w:lvl w:ilvl="5" w:tplc="04060005" w:tentative="1">
+      <w:start w:val="1"/>
+      <w:numFmt w:val="bullet"/>
+      <w:lvlText w:val=""/>
+      <w:lvlJc w:val="left"/>
+      <w:pPr>
+        <w:ind w:left="4320" w:hanging="360"/>
+      </w:pPr>
+      <w:rPr>
+        <w:rFonts w:ascii="Wingdings" w:hAnsi="Wingdings" w:hint="default"/>
+      </w:rPr>
+    </w:lvl>
+    <w:lvl w:ilvl="6" w:tplc="04060001" w:tentative="1">
+      <w:start w:val="1"/>
+      <w:numFmt w:val="bullet"/>
+      <w:lvlText w:val=""/>
+      <w:lvlJc w:val="left"/>
+      <w:pPr>
+        <w:ind w:left="5040" w:hanging="360"/>
+      </w:pPr>
+      <w:rPr>
+        <w:rFonts w:ascii="Symbol" w:hAnsi="Symbol" w:hint="default"/>
+      </w:rPr>
+    </w:lvl>
+    <w:lvl w:ilvl="7" w:tplc="04060003" w:tentative="1">
+      <w:start w:val="1"/>
+      <w:numFmt w:val="bullet"/>
+      <w:lvlText w:val="o"/>
+      <w:lvlJc w:val="left"/>
+      <w:pPr>
+        <w:ind w:left="5760" w:hanging="360"/>
+      </w:pPr>
+      <w:rPr>
+        <w:rFonts w:ascii="Courier New" w:hAnsi="Courier New" w:cs="Courier New" w:hint="default"/>
+      </w:rPr>
+    </w:lvl>
+    <w:lvl w:ilvl="8" w:tplc="04060005" w:tentative="1">
+      <w:start w:val="1"/>
+      <w:numFmt w:val="bullet"/>
+      <w:lvlText w:val=""/>
+      <w:lvlJc w:val="left"/>
+      <w:pPr>
+        <w:ind w:left="6480" w:hanging="360"/>
+      </w:pPr>
+      <w:rPr>
+        <w:rFonts w:ascii="Wingdings" w:hAnsi="Wingdings" w:hint="default"/>
+      </w:rPr>
+    </w:lvl>
+  </w:abstractNum>
+  <w:abstractNum w:abstractNumId="20" w15:restartNumberingAfterBreak="0">
     <w:nsid w:val="7EB94652"/>
     <w:multiLevelType w:val="hybridMultilevel"/>
     <w:tmpl w:val="947E494C"/>
@@ -14943,7 +17314,7 @@
     <w:abstractNumId w:val="7"/>
   </w:num>
   <w:num w:numId="2" w16cid:durableId="1364015818">
-    <w:abstractNumId w:val="11"/>
+    <w:abstractNumId w:val="12"/>
   </w:num>
   <w:num w:numId="3" w16cid:durableId="438108630">
     <w:abstractNumId w:val="1"/>
@@ -14955,7 +17326,7 @@
     <w:abstractNumId w:val="8"/>
   </w:num>
   <w:num w:numId="6" w16cid:durableId="704599950">
-    <w:abstractNumId w:val="16"/>
+    <w:abstractNumId w:val="17"/>
   </w:num>
   <w:num w:numId="7" w16cid:durableId="1197961983">
     <w:abstractNumId w:val="4"/>
@@ -14964,13 +17335,13 @@
     <w:abstractNumId w:val="9"/>
   </w:num>
   <w:num w:numId="9" w16cid:durableId="351686658">
-    <w:abstractNumId w:val="15"/>
+    <w:abstractNumId w:val="16"/>
   </w:num>
   <w:num w:numId="10" w16cid:durableId="542445870">
     <w:abstractNumId w:val="2"/>
   </w:num>
   <w:num w:numId="11" w16cid:durableId="619386771">
-    <w:abstractNumId w:val="13"/>
+    <w:abstractNumId w:val="14"/>
   </w:num>
   <w:num w:numId="12" w16cid:durableId="912474132">
     <w:abstractNumId w:val="0"/>
@@ -14982,7 +17353,7 @@
     <w:abstractNumId w:val="5"/>
   </w:num>
   <w:num w:numId="15" w16cid:durableId="185604165">
-    <w:abstractNumId w:val="14"/>
+    <w:abstractNumId w:val="15"/>
   </w:num>
   <w:num w:numId="16" w16cid:durableId="817724761">
     <w:abstractNumId w:val="7"/>
@@ -15014,7 +17385,7 @@
     <w:abstractNumId w:val="6"/>
   </w:num>
   <w:num w:numId="18" w16cid:durableId="1570574200">
-    <w:abstractNumId w:val="14"/>
+    <w:abstractNumId w:val="15"/>
     <w:lvlOverride w:ilvl="0">
       <w:startOverride w:val="1"/>
     </w:lvlOverride>
@@ -15044,19 +17415,28 @@
     </w:lvlOverride>
   </w:num>
   <w:num w:numId="19" w16cid:durableId="472210521">
-    <w:abstractNumId w:val="14"/>
+    <w:abstractNumId w:val="15"/>
   </w:num>
   <w:num w:numId="20" w16cid:durableId="1230311084">
-    <w:abstractNumId w:val="14"/>
+    <w:abstractNumId w:val="15"/>
   </w:num>
   <w:num w:numId="21" w16cid:durableId="459224599">
-    <w:abstractNumId w:val="12"/>
+    <w:abstractNumId w:val="13"/>
   </w:num>
   <w:num w:numId="22" w16cid:durableId="901863955">
     <w:abstractNumId w:val="3"/>
   </w:num>
   <w:num w:numId="23" w16cid:durableId="1379553406">
-    <w:abstractNumId w:val="17"/>
+    <w:abstractNumId w:val="20"/>
+  </w:num>
+  <w:num w:numId="24" w16cid:durableId="409424600">
+    <w:abstractNumId w:val="11"/>
+  </w:num>
+  <w:num w:numId="25" w16cid:durableId="601496463">
+    <w:abstractNumId w:val="18"/>
+  </w:num>
+  <w:num w:numId="26" w16cid:durableId="2140494773">
+    <w:abstractNumId w:val="19"/>
   </w:num>
   <w:numIdMacAtCleanup w:val="6"/>
 </w:numbering>
@@ -16071,7 +18451,6 @@
     <w:name w:val="Strong"/>
     <w:basedOn w:val="Standardskrifttypeiafsnit"/>
     <w:uiPriority w:val="22"/>
-    <w:semiHidden/>
     <w:unhideWhenUsed/>
     <w:qFormat/>
     <w:rPr>

</xml_diff>

<commit_message>
Opdatering af små ting
</commit_message>
<xml_diff>
--- a/Documentation/Solution Design Document NovaToFilarkiv.docx
+++ b/Documentation/Solution Design Document NovaToFilarkiv.docx
@@ -1,6 +1,6 @@
 
 <file path=word/document.xml><?xml version="1.0" encoding="utf-8"?>
-<w:document xmlns:wpc="http://schemas.microsoft.com/office/word/2010/wordprocessingCanvas" xmlns:cx="http://schemas.microsoft.com/office/drawing/2014/chartex" xmlns:cx1="http://schemas.microsoft.com/office/drawing/2015/9/8/chartex" xmlns:cx2="http://schemas.microsoft.com/office/drawing/2015/10/21/chartex" xmlns:cx3="http://schemas.microsoft.com/office/drawing/2016/5/9/chartex" xmlns:cx4="http://schemas.microsoft.com/office/drawing/2016/5/10/chartex" xmlns:cx5="http://schemas.microsoft.com/office/drawing/2016/5/11/chartex" xmlns:cx6="http://schemas.microsoft.com/office/drawing/2016/5/12/chartex" xmlns:cx7="http://schemas.microsoft.com/office/drawing/2016/5/13/chartex" xmlns:cx8="http://schemas.microsoft.com/office/drawing/2016/5/14/chartex" xmlns:mc="http://schemas.openxmlformats.org/markup-compatibility/2006" xmlns:aink="http://schemas.microsoft.com/office/drawing/2016/ink" xmlns:am3d="http://schemas.microsoft.com/office/drawing/2017/model3d" xmlns:o="urn:schemas-microsoft-com:office:office" xmlns:oel="http://schemas.microsoft.com/office/2019/extlst" xmlns:r="http://schemas.openxmlformats.org/officeDocument/2006/relationships" xmlns:m="http://schemas.openxmlformats.org/officeDocument/2006/math" xmlns:v="urn:schemas-microsoft-com:vml" xmlns:wp14="http://schemas.microsoft.com/office/word/2010/wordprocessingDrawing" xmlns:wp="http://schemas.openxmlformats.org/drawingml/2006/wordprocessingDrawing" xmlns:w10="urn:schemas-microsoft-com:office:word" xmlns:w="http://schemas.openxmlformats.org/wordprocessingml/2006/main" xmlns:w14="http://schemas.microsoft.com/office/word/2010/wordml" xmlns:w15="http://schemas.microsoft.com/office/word/2012/wordml" xmlns:w16cex="http://schemas.microsoft.com/office/word/2018/wordml/cex" xmlns:w16cid="http://schemas.microsoft.com/office/word/2016/wordml/cid" xmlns:w16="http://schemas.microsoft.com/office/word/2018/wordml" xmlns:w16sdtdh="http://schemas.microsoft.com/office/word/2020/wordml/sdtdatahash" xmlns:w16se="http://schemas.microsoft.com/office/word/2015/wordml/symex" xmlns:wpg="http://schemas.microsoft.com/office/word/2010/wordprocessingGroup" xmlns:wpi="http://schemas.microsoft.com/office/word/2010/wordprocessingInk" xmlns:wne="http://schemas.microsoft.com/office/word/2006/wordml" xmlns:wps="http://schemas.microsoft.com/office/word/2010/wordprocessingShape" mc:Ignorable="w14 w15 w16se w16cid w16 w16cex w16sdtdh wp14">
+<w:document xmlns:wpc="http://schemas.microsoft.com/office/word/2010/wordprocessingCanvas" xmlns:cx="http://schemas.microsoft.com/office/drawing/2014/chartex" xmlns:cx1="http://schemas.microsoft.com/office/drawing/2015/9/8/chartex" xmlns:cx2="http://schemas.microsoft.com/office/drawing/2015/10/21/chartex" xmlns:cx3="http://schemas.microsoft.com/office/drawing/2016/5/9/chartex" xmlns:cx4="http://schemas.microsoft.com/office/drawing/2016/5/10/chartex" xmlns:cx5="http://schemas.microsoft.com/office/drawing/2016/5/11/chartex" xmlns:cx6="http://schemas.microsoft.com/office/drawing/2016/5/12/chartex" xmlns:cx7="http://schemas.microsoft.com/office/drawing/2016/5/13/chartex" xmlns:cx8="http://schemas.microsoft.com/office/drawing/2016/5/14/chartex" xmlns:mc="http://schemas.openxmlformats.org/markup-compatibility/2006" xmlns:aink="http://schemas.microsoft.com/office/drawing/2016/ink" xmlns:am3d="http://schemas.microsoft.com/office/drawing/2017/model3d" xmlns:o="urn:schemas-microsoft-com:office:office" xmlns:oel="http://schemas.microsoft.com/office/2019/extlst" xmlns:r="http://schemas.openxmlformats.org/officeDocument/2006/relationships" xmlns:m="http://schemas.openxmlformats.org/officeDocument/2006/math" xmlns:v="urn:schemas-microsoft-com:vml" xmlns:wp14="http://schemas.microsoft.com/office/word/2010/wordprocessingDrawing" xmlns:wp="http://schemas.openxmlformats.org/drawingml/2006/wordprocessingDrawing" xmlns:w10="urn:schemas-microsoft-com:office:word" xmlns:w="http://schemas.openxmlformats.org/wordprocessingml/2006/main" xmlns:w14="http://schemas.microsoft.com/office/word/2010/wordml" xmlns:w15="http://schemas.microsoft.com/office/word/2012/wordml" xmlns:w16cex="http://schemas.microsoft.com/office/word/2018/wordml/cex" xmlns:w16cid="http://schemas.microsoft.com/office/word/2016/wordml/cid" xmlns:w16="http://schemas.microsoft.com/office/word/2018/wordml" xmlns:w16du="http://schemas.microsoft.com/office/word/2023/wordml/word16du" xmlns:w16sdtdh="http://schemas.microsoft.com/office/word/2020/wordml/sdtdatahash" xmlns:w16se="http://schemas.microsoft.com/office/word/2015/wordml/symex" xmlns:wpg="http://schemas.microsoft.com/office/word/2010/wordprocessingGroup" xmlns:wpi="http://schemas.microsoft.com/office/word/2010/wordprocessingInk" xmlns:wne="http://schemas.microsoft.com/office/word/2006/wordml" xmlns:wps="http://schemas.microsoft.com/office/word/2010/wordprocessingShape" mc:Ignorable="w14 w15 w16se w16cid w16 w16cex w16sdtdh w16du wp14">
   <w:body>
     <w:p>
       <w:pPr>
@@ -766,7 +766,7 @@
                                     </pic:cNvPicPr>
                                   </pic:nvPicPr>
                                   <pic:blipFill>
-                                    <a:blip r:embed="rId13">
+                                    <a:blip r:embed="rId14">
                                       <a:extLst>
                                         <a:ext uri="{28A0092B-C50C-407E-A947-70E740481C1C}">
                                           <a14:useLocalDpi xmlns:a14="http://schemas.microsoft.com/office/drawing/2010/main" val="0"/>
@@ -3017,7 +3017,7 @@
                 <w:lang w:val="da-DK"/>
               </w:rPr>
             </w:pPr>
-            <w:hyperlink r:id="rId14" w:history="1">
+            <w:hyperlink r:id="rId15" w:history="1">
               <w:proofErr w:type="spellStart"/>
               <w:r>
                 <w:rPr>
@@ -3469,7 +3469,7 @@
         </w:rPr>
         <w:t xml:space="preserve">proces. Dokumentationen placeres i procesmappen under ”Documentation”. Det er den enkelte udviklers ansvar at commit and push til </w:t>
       </w:r>
-      <w:hyperlink r:id="rId15" w:history="1">
+      <w:hyperlink r:id="rId16" w:history="1">
         <w:proofErr w:type="spellStart"/>
         <w:r>
           <w:rPr>
@@ -3557,105 +3557,27 @@
         <w:lastRenderedPageBreak/>
         <w:t>Kørsel</w:t>
       </w:r>
-      <w:bookmarkEnd w:id="2"/>
-    </w:p>
-    <w:p>
-      <w:pPr>
-        <w:pStyle w:val="Listeafsnit"/>
-        <w:keepNext/>
-        <w:keepLines/>
-        <w:numPr>
-          <w:ilvl w:val="0"/>
-          <w:numId w:val="4"/>
-        </w:numPr>
-        <w:pBdr>
-          <w:bottom w:val="single" w:sz="24" w:space="6" w:color="3A3A3A" w:themeColor="text2"/>
-        </w:pBdr>
-        <w:spacing w:after="180"/>
-        <w:contextualSpacing w:val="0"/>
-        <w:outlineLvl w:val="0"/>
-        <w:rPr>
-          <w:rFonts w:asciiTheme="majorHAnsi" w:eastAsiaTheme="majorEastAsia" w:hAnsiTheme="majorHAnsi" w:cstheme="majorBidi"/>
-          <w:caps/>
-          <w:vanish/>
-          <w:color w:val="0085CA" w:themeColor="accent2"/>
-          <w:sz w:val="72"/>
-          <w:szCs w:val="32"/>
-          <w:lang w:val="da-DK"/>
-        </w:rPr>
-      </w:pPr>
       <w:bookmarkStart w:id="3" w:name="_Toc145503204"/>
       <w:bookmarkStart w:id="4" w:name="_Toc145503225"/>
       <w:bookmarkStart w:id="5" w:name="_Toc145503908"/>
       <w:bookmarkStart w:id="6" w:name="_Toc145505371"/>
+      <w:bookmarkStart w:id="7" w:name="_Toc145503205"/>
+      <w:bookmarkStart w:id="8" w:name="_Toc145503226"/>
+      <w:bookmarkStart w:id="9" w:name="_Toc145503909"/>
+      <w:bookmarkStart w:id="10" w:name="_Toc145505372"/>
+      <w:bookmarkStart w:id="11" w:name="_Toc145503206"/>
+      <w:bookmarkStart w:id="12" w:name="_Toc145503227"/>
+      <w:bookmarkStart w:id="13" w:name="_Toc145503910"/>
+      <w:bookmarkStart w:id="14" w:name="_Toc145505373"/>
+      <w:bookmarkEnd w:id="2"/>
       <w:bookmarkEnd w:id="3"/>
       <w:bookmarkEnd w:id="4"/>
       <w:bookmarkEnd w:id="5"/>
       <w:bookmarkEnd w:id="6"/>
-    </w:p>
-    <w:p>
-      <w:pPr>
-        <w:pStyle w:val="Listeafsnit"/>
-        <w:keepNext/>
-        <w:keepLines/>
-        <w:numPr>
-          <w:ilvl w:val="0"/>
-          <w:numId w:val="4"/>
-        </w:numPr>
-        <w:pBdr>
-          <w:bottom w:val="single" w:sz="24" w:space="6" w:color="3A3A3A" w:themeColor="text2"/>
-        </w:pBdr>
-        <w:spacing w:after="180"/>
-        <w:contextualSpacing w:val="0"/>
-        <w:outlineLvl w:val="0"/>
-        <w:rPr>
-          <w:rFonts w:asciiTheme="majorHAnsi" w:eastAsiaTheme="majorEastAsia" w:hAnsiTheme="majorHAnsi" w:cstheme="majorBidi"/>
-          <w:caps/>
-          <w:vanish/>
-          <w:color w:val="0085CA" w:themeColor="accent2"/>
-          <w:sz w:val="72"/>
-          <w:szCs w:val="32"/>
-          <w:lang w:val="da-DK"/>
-        </w:rPr>
-      </w:pPr>
-      <w:bookmarkStart w:id="7" w:name="_Toc145503205"/>
-      <w:bookmarkStart w:id="8" w:name="_Toc145503226"/>
-      <w:bookmarkStart w:id="9" w:name="_Toc145503909"/>
-      <w:bookmarkStart w:id="10" w:name="_Toc145505372"/>
       <w:bookmarkEnd w:id="7"/>
       <w:bookmarkEnd w:id="8"/>
       <w:bookmarkEnd w:id="9"/>
       <w:bookmarkEnd w:id="10"/>
-    </w:p>
-    <w:p>
-      <w:pPr>
-        <w:pStyle w:val="Listeafsnit"/>
-        <w:keepNext/>
-        <w:keepLines/>
-        <w:numPr>
-          <w:ilvl w:val="0"/>
-          <w:numId w:val="4"/>
-        </w:numPr>
-        <w:pBdr>
-          <w:bottom w:val="single" w:sz="24" w:space="6" w:color="3A3A3A" w:themeColor="text2"/>
-        </w:pBdr>
-        <w:spacing w:after="180"/>
-        <w:contextualSpacing w:val="0"/>
-        <w:outlineLvl w:val="0"/>
-        <w:rPr>
-          <w:rFonts w:asciiTheme="majorHAnsi" w:eastAsiaTheme="majorEastAsia" w:hAnsiTheme="majorHAnsi" w:cstheme="majorBidi"/>
-          <w:caps/>
-          <w:vanish/>
-          <w:color w:val="0085CA" w:themeColor="accent2"/>
-          <w:sz w:val="72"/>
-          <w:szCs w:val="32"/>
-          <w:lang w:val="da-DK"/>
-        </w:rPr>
-      </w:pPr>
-      <w:bookmarkStart w:id="11" w:name="_Toc145503206"/>
-      <w:bookmarkStart w:id="12" w:name="_Toc145503227"/>
-      <w:bookmarkStart w:id="13" w:name="_Toc145503910"/>
-      <w:bookmarkStart w:id="14" w:name="_Toc145505373"/>
       <w:bookmarkEnd w:id="11"/>
       <w:bookmarkEnd w:id="12"/>
       <w:bookmarkEnd w:id="13"/>
@@ -7872,71 +7794,21 @@
         </w:rPr>
         <w:tab/>
       </w:r>
-    </w:p>
-    <w:p>
-      <w:pPr>
-        <w:pStyle w:val="Listeafsnit"/>
-        <w:keepNext/>
-        <w:keepLines/>
-        <w:numPr>
-          <w:ilvl w:val="0"/>
-          <w:numId w:val="1"/>
-        </w:numPr>
-        <w:pBdr>
-          <w:bottom w:val="single" w:sz="24" w:space="6" w:color="3A3A3A" w:themeColor="text2"/>
-        </w:pBdr>
-        <w:spacing w:after="180"/>
-        <w:contextualSpacing w:val="0"/>
-        <w:outlineLvl w:val="0"/>
-        <w:rPr>
-          <w:rFonts w:asciiTheme="majorHAnsi" w:eastAsiaTheme="majorEastAsia" w:hAnsiTheme="majorHAnsi" w:cstheme="majorBidi"/>
-          <w:caps/>
-          <w:vanish/>
-          <w:sz w:val="72"/>
-          <w:szCs w:val="32"/>
-          <w:lang w:val="da-DK"/>
-        </w:rPr>
-      </w:pPr>
       <w:bookmarkStart w:id="18" w:name="_Toc5787526"/>
       <w:bookmarkStart w:id="19" w:name="_Toc145503212"/>
       <w:bookmarkStart w:id="20" w:name="_Toc145503233"/>
       <w:bookmarkStart w:id="21" w:name="_Toc145503915"/>
       <w:bookmarkStart w:id="22" w:name="_Toc145505377"/>
+      <w:bookmarkStart w:id="23" w:name="_Toc5787527"/>
+      <w:bookmarkStart w:id="24" w:name="_Toc145503213"/>
+      <w:bookmarkStart w:id="25" w:name="_Toc145503234"/>
+      <w:bookmarkStart w:id="26" w:name="_Toc145503916"/>
+      <w:bookmarkStart w:id="27" w:name="_Toc145505378"/>
       <w:bookmarkEnd w:id="18"/>
       <w:bookmarkEnd w:id="19"/>
       <w:bookmarkEnd w:id="20"/>
       <w:bookmarkEnd w:id="21"/>
       <w:bookmarkEnd w:id="22"/>
-    </w:p>
-    <w:p>
-      <w:pPr>
-        <w:pStyle w:val="Listeafsnit"/>
-        <w:keepNext/>
-        <w:keepLines/>
-        <w:numPr>
-          <w:ilvl w:val="0"/>
-          <w:numId w:val="1"/>
-        </w:numPr>
-        <w:pBdr>
-          <w:bottom w:val="single" w:sz="24" w:space="6" w:color="3A3A3A" w:themeColor="text2"/>
-        </w:pBdr>
-        <w:spacing w:after="180"/>
-        <w:contextualSpacing w:val="0"/>
-        <w:outlineLvl w:val="0"/>
-        <w:rPr>
-          <w:rFonts w:asciiTheme="majorHAnsi" w:eastAsiaTheme="majorEastAsia" w:hAnsiTheme="majorHAnsi" w:cstheme="majorBidi"/>
-          <w:caps/>
-          <w:vanish/>
-          <w:sz w:val="72"/>
-          <w:szCs w:val="32"/>
-          <w:lang w:val="da-DK"/>
-        </w:rPr>
-      </w:pPr>
-      <w:bookmarkStart w:id="23" w:name="_Toc5787527"/>
-      <w:bookmarkStart w:id="24" w:name="_Toc145503213"/>
-      <w:bookmarkStart w:id="25" w:name="_Toc145503234"/>
-      <w:bookmarkStart w:id="26" w:name="_Toc145503916"/>
-      <w:bookmarkStart w:id="27" w:name="_Toc145505378"/>
       <w:bookmarkEnd w:id="23"/>
       <w:bookmarkEnd w:id="24"/>
       <w:bookmarkEnd w:id="25"/>
@@ -8529,7 +8401,7 @@
           <w:szCs w:val="16"/>
           <w:lang w:val="da-DK"/>
         </w:rPr>
-        <w:t>Indsigelser</w:t>
+        <w:t>fletteliste</w:t>
       </w:r>
     </w:p>
     <w:p>
@@ -8556,61 +8428,7 @@
           <w:szCs w:val="16"/>
           <w:lang w:val="da-DK"/>
         </w:rPr>
-        <w:t>Naboorientering</w:t>
-      </w:r>
-    </w:p>
-    <w:p>
-      <w:pPr>
-        <w:pStyle w:val="Listeafsnit"/>
-        <w:numPr>
-          <w:ilvl w:val="0"/>
-          <w:numId w:val="26"/>
-        </w:numPr>
-        <w:spacing w:after="160" w:line="259" w:lineRule="auto"/>
-        <w:rPr>
-          <w:rFonts w:asciiTheme="majorHAnsi" w:hAnsiTheme="majorHAnsi" w:cstheme="majorHAnsi"/>
-          <w:color w:val="auto"/>
-          <w:sz w:val="16"/>
-          <w:szCs w:val="16"/>
-          <w:lang w:val="da-DK"/>
-        </w:rPr>
-      </w:pPr>
-      <w:r>
-        <w:rPr>
-          <w:rFonts w:asciiTheme="majorHAnsi" w:hAnsiTheme="majorHAnsi" w:cstheme="majorHAnsi"/>
-          <w:color w:val="auto"/>
-          <w:sz w:val="16"/>
-          <w:szCs w:val="16"/>
-          <w:lang w:val="da-DK"/>
-        </w:rPr>
-        <w:t>Orientering - (kun udgående)</w:t>
-      </w:r>
-    </w:p>
-    <w:p>
-      <w:pPr>
-        <w:pStyle w:val="Listeafsnit"/>
-        <w:numPr>
-          <w:ilvl w:val="0"/>
-          <w:numId w:val="26"/>
-        </w:numPr>
-        <w:spacing w:after="160" w:line="259" w:lineRule="auto"/>
-        <w:rPr>
-          <w:rFonts w:asciiTheme="majorHAnsi" w:hAnsiTheme="majorHAnsi" w:cstheme="majorHAnsi"/>
-          <w:color w:val="auto"/>
-          <w:sz w:val="16"/>
-          <w:szCs w:val="16"/>
-          <w:lang w:val="da-DK"/>
-        </w:rPr>
-      </w:pPr>
-      <w:r>
-        <w:rPr>
-          <w:rFonts w:asciiTheme="majorHAnsi" w:hAnsiTheme="majorHAnsi" w:cstheme="majorHAnsi"/>
-          <w:color w:val="auto"/>
-          <w:sz w:val="16"/>
-          <w:szCs w:val="16"/>
-          <w:lang w:val="da-DK"/>
-        </w:rPr>
-        <w:t>Information - (kun udgående)</w:t>
+        <w:t>flettelister</w:t>
       </w:r>
     </w:p>
     <w:p>
@@ -8645,7 +8463,6 @@
           <w:szCs w:val="16"/>
           <w:lang w:val="da-DK"/>
         </w:rPr>
-        <w:lastRenderedPageBreak/>
         <w:t>Ord i titler/beskrivelser, som skal klassificeres ”særlig følsomme”:</w:t>
       </w:r>
     </w:p>
@@ -8673,7 +8490,8 @@
           <w:szCs w:val="16"/>
           <w:lang w:val="da-DK"/>
         </w:rPr>
-        <w:t>Høringssvar</w:t>
+        <w:lastRenderedPageBreak/>
+        <w:t>Nabo</w:t>
       </w:r>
     </w:p>
     <w:p>
@@ -8700,7 +8518,7 @@
           <w:szCs w:val="16"/>
           <w:lang w:val="da-DK"/>
         </w:rPr>
-        <w:t>Fortrolig</w:t>
+        <w:t>Naboer</w:t>
       </w:r>
     </w:p>
     <w:p>
@@ -8727,7 +8545,7 @@
           <w:szCs w:val="16"/>
           <w:lang w:val="da-DK"/>
         </w:rPr>
-        <w:t>Fortroligt</w:t>
+        <w:t>Høringspart</w:t>
       </w:r>
     </w:p>
     <w:p>
@@ -8754,7 +8572,115 @@
           <w:szCs w:val="16"/>
           <w:lang w:val="da-DK"/>
         </w:rPr>
+        <w:t>Høringsparter</w:t>
+      </w:r>
+    </w:p>
+    <w:p>
+      <w:pPr>
+        <w:pStyle w:val="Listeafsnit"/>
+        <w:numPr>
+          <w:ilvl w:val="0"/>
+          <w:numId w:val="26"/>
+        </w:numPr>
+        <w:spacing w:after="160" w:line="259" w:lineRule="auto"/>
+        <w:rPr>
+          <w:rFonts w:asciiTheme="majorHAnsi" w:hAnsiTheme="majorHAnsi" w:cstheme="majorHAnsi"/>
+          <w:color w:val="auto"/>
+          <w:sz w:val="16"/>
+          <w:szCs w:val="16"/>
+          <w:lang w:val="da-DK"/>
+        </w:rPr>
+      </w:pPr>
+      <w:r>
+        <w:rPr>
+          <w:rFonts w:asciiTheme="majorHAnsi" w:hAnsiTheme="majorHAnsi" w:cstheme="majorHAnsi"/>
+          <w:color w:val="auto"/>
+          <w:sz w:val="16"/>
+          <w:szCs w:val="16"/>
+          <w:lang w:val="da-DK"/>
+        </w:rPr>
+        <w:t>Fortrolig</w:t>
+      </w:r>
+    </w:p>
+    <w:p>
+      <w:pPr>
+        <w:pStyle w:val="Listeafsnit"/>
+        <w:numPr>
+          <w:ilvl w:val="0"/>
+          <w:numId w:val="26"/>
+        </w:numPr>
+        <w:spacing w:after="160" w:line="259" w:lineRule="auto"/>
+        <w:rPr>
+          <w:rFonts w:asciiTheme="majorHAnsi" w:hAnsiTheme="majorHAnsi" w:cstheme="majorHAnsi"/>
+          <w:color w:val="auto"/>
+          <w:sz w:val="16"/>
+          <w:szCs w:val="16"/>
+          <w:lang w:val="da-DK"/>
+        </w:rPr>
+      </w:pPr>
+      <w:r>
+        <w:rPr>
+          <w:rFonts w:asciiTheme="majorHAnsi" w:hAnsiTheme="majorHAnsi" w:cstheme="majorHAnsi"/>
+          <w:color w:val="auto"/>
+          <w:sz w:val="16"/>
+          <w:szCs w:val="16"/>
+          <w:lang w:val="da-DK"/>
+        </w:rPr>
+        <w:t>Fortroligt</w:t>
+      </w:r>
+    </w:p>
+    <w:p>
+      <w:pPr>
+        <w:pStyle w:val="Listeafsnit"/>
+        <w:numPr>
+          <w:ilvl w:val="0"/>
+          <w:numId w:val="26"/>
+        </w:numPr>
+        <w:spacing w:after="160" w:line="259" w:lineRule="auto"/>
+        <w:rPr>
+          <w:rFonts w:asciiTheme="majorHAnsi" w:hAnsiTheme="majorHAnsi" w:cstheme="majorHAnsi"/>
+          <w:color w:val="auto"/>
+          <w:sz w:val="16"/>
+          <w:szCs w:val="16"/>
+          <w:lang w:val="da-DK"/>
+        </w:rPr>
+      </w:pPr>
+      <w:r>
+        <w:rPr>
+          <w:rFonts w:asciiTheme="majorHAnsi" w:hAnsiTheme="majorHAnsi" w:cstheme="majorHAnsi"/>
+          <w:color w:val="auto"/>
+          <w:sz w:val="16"/>
+          <w:szCs w:val="16"/>
+          <w:lang w:val="da-DK"/>
+        </w:rPr>
         <w:t>Fortrolighed</w:t>
+      </w:r>
+    </w:p>
+    <w:p>
+      <w:pPr>
+        <w:pStyle w:val="Listeafsnit"/>
+        <w:numPr>
+          <w:ilvl w:val="0"/>
+          <w:numId w:val="26"/>
+        </w:numPr>
+        <w:spacing w:after="160" w:line="259" w:lineRule="auto"/>
+        <w:rPr>
+          <w:rFonts w:asciiTheme="majorHAnsi" w:hAnsiTheme="majorHAnsi" w:cstheme="majorHAnsi"/>
+          <w:color w:val="auto"/>
+          <w:sz w:val="16"/>
+          <w:szCs w:val="16"/>
+          <w:lang w:val="da-DK"/>
+        </w:rPr>
+      </w:pPr>
+      <w:r>
+        <w:rPr>
+          <w:rFonts w:asciiTheme="majorHAnsi" w:hAnsiTheme="majorHAnsi" w:cstheme="majorHAnsi"/>
+          <w:color w:val="auto"/>
+          <w:sz w:val="16"/>
+          <w:szCs w:val="16"/>
+          <w:lang w:val="da-DK"/>
+        </w:rPr>
+        <w:t>Intern</w:t>
       </w:r>
     </w:p>
     <w:bookmarkEnd w:id="29"/>
@@ -10941,7 +10867,7 @@
         </w:rPr>
         <w:t xml:space="preserve">Udfyld et flowdiagram over processen med følgende tegneværktøj: </w:t>
       </w:r>
-      <w:hyperlink r:id="rId16" w:history="1">
+      <w:hyperlink r:id="rId17" w:history="1">
         <w:r>
           <w:rPr>
             <w:rStyle w:val="Hyperlink"/>
@@ -11002,7 +10928,7 @@
                     <pic:cNvPicPr/>
                   </pic:nvPicPr>
                   <pic:blipFill>
-                    <a:blip r:embed="rId17">
+                    <a:blip r:embed="rId18">
                       <a:extLst>
                         <a:ext uri="{28A0092B-C50C-407E-A947-70E740481C1C}">
                           <a14:useLocalDpi xmlns:a14="http://schemas.microsoft.com/office/drawing/2010/main" val="0"/>
@@ -14831,8 +14757,8 @@
       <w:bookmarkEnd w:id="35"/>
     </w:p>
     <w:sectPr>
-      <w:headerReference w:type="default" r:id="rId18"/>
-      <w:footerReference w:type="default" r:id="rId19"/>
+      <w:headerReference w:type="default" r:id="rId19"/>
+      <w:footerReference w:type="default" r:id="rId20"/>
       <w:pgSz w:w="11906" w:h="16838" w:code="9"/>
       <w:pgMar w:top="1728" w:right="1440" w:bottom="1440" w:left="1728" w:header="576" w:footer="144" w:gutter="0"/>
       <w:cols w:space="720"/>
@@ -14844,7 +14770,7 @@
 </file>
 
 <file path=word/endnotes.xml><?xml version="1.0" encoding="utf-8"?>
-<w:endnotes xmlns:wpc="http://schemas.microsoft.com/office/word/2010/wordprocessingCanvas" xmlns:cx="http://schemas.microsoft.com/office/drawing/2014/chartex" xmlns:cx1="http://schemas.microsoft.com/office/drawing/2015/9/8/chartex" xmlns:cx2="http://schemas.microsoft.com/office/drawing/2015/10/21/chartex" xmlns:cx3="http://schemas.microsoft.com/office/drawing/2016/5/9/chartex" xmlns:cx4="http://schemas.microsoft.com/office/drawing/2016/5/10/chartex" xmlns:cx5="http://schemas.microsoft.com/office/drawing/2016/5/11/chartex" xmlns:cx6="http://schemas.microsoft.com/office/drawing/2016/5/12/chartex" xmlns:cx7="http://schemas.microsoft.com/office/drawing/2016/5/13/chartex" xmlns:cx8="http://schemas.microsoft.com/office/drawing/2016/5/14/chartex" xmlns:mc="http://schemas.openxmlformats.org/markup-compatibility/2006" xmlns:aink="http://schemas.microsoft.com/office/drawing/2016/ink" xmlns:am3d="http://schemas.microsoft.com/office/drawing/2017/model3d" xmlns:o="urn:schemas-microsoft-com:office:office" xmlns:oel="http://schemas.microsoft.com/office/2019/extlst" xmlns:r="http://schemas.openxmlformats.org/officeDocument/2006/relationships" xmlns:m="http://schemas.openxmlformats.org/officeDocument/2006/math" xmlns:v="urn:schemas-microsoft-com:vml" xmlns:wp14="http://schemas.microsoft.com/office/word/2010/wordprocessingDrawing" xmlns:wp="http://schemas.openxmlformats.org/drawingml/2006/wordprocessingDrawing" xmlns:w10="urn:schemas-microsoft-com:office:word" xmlns:w="http://schemas.openxmlformats.org/wordprocessingml/2006/main" xmlns:w14="http://schemas.microsoft.com/office/word/2010/wordml" xmlns:w15="http://schemas.microsoft.com/office/word/2012/wordml" xmlns:w16cex="http://schemas.microsoft.com/office/word/2018/wordml/cex" xmlns:w16cid="http://schemas.microsoft.com/office/word/2016/wordml/cid" xmlns:w16="http://schemas.microsoft.com/office/word/2018/wordml" xmlns:w16sdtdh="http://schemas.microsoft.com/office/word/2020/wordml/sdtdatahash" xmlns:w16se="http://schemas.microsoft.com/office/word/2015/wordml/symex" xmlns:wpg="http://schemas.microsoft.com/office/word/2010/wordprocessingGroup" xmlns:wpi="http://schemas.microsoft.com/office/word/2010/wordprocessingInk" xmlns:wne="http://schemas.microsoft.com/office/word/2006/wordml" xmlns:wps="http://schemas.microsoft.com/office/word/2010/wordprocessingShape" mc:Ignorable="w14 w15 w16se w16cid w16 w16cex w16sdtdh wp14">
+<w:endnotes xmlns:wpc="http://schemas.microsoft.com/office/word/2010/wordprocessingCanvas" xmlns:cx="http://schemas.microsoft.com/office/drawing/2014/chartex" xmlns:cx1="http://schemas.microsoft.com/office/drawing/2015/9/8/chartex" xmlns:cx2="http://schemas.microsoft.com/office/drawing/2015/10/21/chartex" xmlns:cx3="http://schemas.microsoft.com/office/drawing/2016/5/9/chartex" xmlns:cx4="http://schemas.microsoft.com/office/drawing/2016/5/10/chartex" xmlns:cx5="http://schemas.microsoft.com/office/drawing/2016/5/11/chartex" xmlns:cx6="http://schemas.microsoft.com/office/drawing/2016/5/12/chartex" xmlns:cx7="http://schemas.microsoft.com/office/drawing/2016/5/13/chartex" xmlns:cx8="http://schemas.microsoft.com/office/drawing/2016/5/14/chartex" xmlns:mc="http://schemas.openxmlformats.org/markup-compatibility/2006" xmlns:aink="http://schemas.microsoft.com/office/drawing/2016/ink" xmlns:am3d="http://schemas.microsoft.com/office/drawing/2017/model3d" xmlns:o="urn:schemas-microsoft-com:office:office" xmlns:oel="http://schemas.microsoft.com/office/2019/extlst" xmlns:r="http://schemas.openxmlformats.org/officeDocument/2006/relationships" xmlns:m="http://schemas.openxmlformats.org/officeDocument/2006/math" xmlns:v="urn:schemas-microsoft-com:vml" xmlns:wp14="http://schemas.microsoft.com/office/word/2010/wordprocessingDrawing" xmlns:wp="http://schemas.openxmlformats.org/drawingml/2006/wordprocessingDrawing" xmlns:w10="urn:schemas-microsoft-com:office:word" xmlns:w="http://schemas.openxmlformats.org/wordprocessingml/2006/main" xmlns:w14="http://schemas.microsoft.com/office/word/2010/wordml" xmlns:w15="http://schemas.microsoft.com/office/word/2012/wordml" xmlns:w16cex="http://schemas.microsoft.com/office/word/2018/wordml/cex" xmlns:w16cid="http://schemas.microsoft.com/office/word/2016/wordml/cid" xmlns:w16="http://schemas.microsoft.com/office/word/2018/wordml" xmlns:w16du="http://schemas.microsoft.com/office/word/2023/wordml/word16du" xmlns:w16sdtdh="http://schemas.microsoft.com/office/word/2020/wordml/sdtdatahash" xmlns:w16se="http://schemas.microsoft.com/office/word/2015/wordml/symex" xmlns:wpg="http://schemas.microsoft.com/office/word/2010/wordprocessingGroup" xmlns:wpi="http://schemas.microsoft.com/office/word/2010/wordprocessingInk" xmlns:wne="http://schemas.microsoft.com/office/word/2006/wordml" xmlns:wps="http://schemas.microsoft.com/office/word/2010/wordprocessingShape" mc:Ignorable="w14 w15 w16se w16cid w16 w16cex w16sdtdh w16du wp14">
   <w:endnote w:type="separator" w:id="-1">
     <w:p>
       <w:r>
@@ -14870,7 +14796,7 @@
 </file>
 
 <file path=word/footer1.xml><?xml version="1.0" encoding="utf-8"?>
-<w:ftr xmlns:wpc="http://schemas.microsoft.com/office/word/2010/wordprocessingCanvas" xmlns:cx="http://schemas.microsoft.com/office/drawing/2014/chartex" xmlns:cx1="http://schemas.microsoft.com/office/drawing/2015/9/8/chartex" xmlns:cx2="http://schemas.microsoft.com/office/drawing/2015/10/21/chartex" xmlns:cx3="http://schemas.microsoft.com/office/drawing/2016/5/9/chartex" xmlns:cx4="http://schemas.microsoft.com/office/drawing/2016/5/10/chartex" xmlns:cx5="http://schemas.microsoft.com/office/drawing/2016/5/11/chartex" xmlns:cx6="http://schemas.microsoft.com/office/drawing/2016/5/12/chartex" xmlns:cx7="http://schemas.microsoft.com/office/drawing/2016/5/13/chartex" xmlns:cx8="http://schemas.microsoft.com/office/drawing/2016/5/14/chartex" xmlns:mc="http://schemas.openxmlformats.org/markup-compatibility/2006" xmlns:aink="http://schemas.microsoft.com/office/drawing/2016/ink" xmlns:am3d="http://schemas.microsoft.com/office/drawing/2017/model3d" xmlns:o="urn:schemas-microsoft-com:office:office" xmlns:oel="http://schemas.microsoft.com/office/2019/extlst" xmlns:r="http://schemas.openxmlformats.org/officeDocument/2006/relationships" xmlns:m="http://schemas.openxmlformats.org/officeDocument/2006/math" xmlns:v="urn:schemas-microsoft-com:vml" xmlns:wp14="http://schemas.microsoft.com/office/word/2010/wordprocessingDrawing" xmlns:wp="http://schemas.openxmlformats.org/drawingml/2006/wordprocessingDrawing" xmlns:w10="urn:schemas-microsoft-com:office:word" xmlns:w="http://schemas.openxmlformats.org/wordprocessingml/2006/main" xmlns:w14="http://schemas.microsoft.com/office/word/2010/wordml" xmlns:w15="http://schemas.microsoft.com/office/word/2012/wordml" xmlns:w16cex="http://schemas.microsoft.com/office/word/2018/wordml/cex" xmlns:w16cid="http://schemas.microsoft.com/office/word/2016/wordml/cid" xmlns:w16="http://schemas.microsoft.com/office/word/2018/wordml" xmlns:w16sdtdh="http://schemas.microsoft.com/office/word/2020/wordml/sdtdatahash" xmlns:w16se="http://schemas.microsoft.com/office/word/2015/wordml/symex" xmlns:wpg="http://schemas.microsoft.com/office/word/2010/wordprocessingGroup" xmlns:wpi="http://schemas.microsoft.com/office/word/2010/wordprocessingInk" xmlns:wne="http://schemas.microsoft.com/office/word/2006/wordml" xmlns:wps="http://schemas.microsoft.com/office/word/2010/wordprocessingShape" mc:Ignorable="w14 w15 w16se w16cid w16 w16cex w16sdtdh wp14">
+<w:ftr xmlns:wpc="http://schemas.microsoft.com/office/word/2010/wordprocessingCanvas" xmlns:cx="http://schemas.microsoft.com/office/drawing/2014/chartex" xmlns:cx1="http://schemas.microsoft.com/office/drawing/2015/9/8/chartex" xmlns:cx2="http://schemas.microsoft.com/office/drawing/2015/10/21/chartex" xmlns:cx3="http://schemas.microsoft.com/office/drawing/2016/5/9/chartex" xmlns:cx4="http://schemas.microsoft.com/office/drawing/2016/5/10/chartex" xmlns:cx5="http://schemas.microsoft.com/office/drawing/2016/5/11/chartex" xmlns:cx6="http://schemas.microsoft.com/office/drawing/2016/5/12/chartex" xmlns:cx7="http://schemas.microsoft.com/office/drawing/2016/5/13/chartex" xmlns:cx8="http://schemas.microsoft.com/office/drawing/2016/5/14/chartex" xmlns:mc="http://schemas.openxmlformats.org/markup-compatibility/2006" xmlns:aink="http://schemas.microsoft.com/office/drawing/2016/ink" xmlns:am3d="http://schemas.microsoft.com/office/drawing/2017/model3d" xmlns:o="urn:schemas-microsoft-com:office:office" xmlns:oel="http://schemas.microsoft.com/office/2019/extlst" xmlns:r="http://schemas.openxmlformats.org/officeDocument/2006/relationships" xmlns:m="http://schemas.openxmlformats.org/officeDocument/2006/math" xmlns:v="urn:schemas-microsoft-com:vml" xmlns:wp14="http://schemas.microsoft.com/office/word/2010/wordprocessingDrawing" xmlns:wp="http://schemas.openxmlformats.org/drawingml/2006/wordprocessingDrawing" xmlns:w10="urn:schemas-microsoft-com:office:word" xmlns:w="http://schemas.openxmlformats.org/wordprocessingml/2006/main" xmlns:w14="http://schemas.microsoft.com/office/word/2010/wordml" xmlns:w15="http://schemas.microsoft.com/office/word/2012/wordml" xmlns:w16cex="http://schemas.microsoft.com/office/word/2018/wordml/cex" xmlns:w16cid="http://schemas.microsoft.com/office/word/2016/wordml/cid" xmlns:w16="http://schemas.microsoft.com/office/word/2018/wordml" xmlns:w16du="http://schemas.microsoft.com/office/word/2023/wordml/word16du" xmlns:w16sdtdh="http://schemas.microsoft.com/office/word/2020/wordml/sdtdatahash" xmlns:w16se="http://schemas.microsoft.com/office/word/2015/wordml/symex" xmlns:wpg="http://schemas.microsoft.com/office/word/2010/wordprocessingGroup" xmlns:wpi="http://schemas.microsoft.com/office/word/2010/wordprocessingInk" xmlns:wne="http://schemas.microsoft.com/office/word/2006/wordml" xmlns:wps="http://schemas.microsoft.com/office/word/2010/wordprocessingShape" mc:Ignorable="w14 w15 w16se w16cid w16 w16cex w16sdtdh w16du wp14">
   <w:p>
     <w:pPr>
       <w:pStyle w:val="Sidefod"/>
@@ -14940,7 +14866,7 @@
 </file>
 
 <file path=word/footnotes.xml><?xml version="1.0" encoding="utf-8"?>
-<w:footnotes xmlns:wpc="http://schemas.microsoft.com/office/word/2010/wordprocessingCanvas" xmlns:cx="http://schemas.microsoft.com/office/drawing/2014/chartex" xmlns:cx1="http://schemas.microsoft.com/office/drawing/2015/9/8/chartex" xmlns:cx2="http://schemas.microsoft.com/office/drawing/2015/10/21/chartex" xmlns:cx3="http://schemas.microsoft.com/office/drawing/2016/5/9/chartex" xmlns:cx4="http://schemas.microsoft.com/office/drawing/2016/5/10/chartex" xmlns:cx5="http://schemas.microsoft.com/office/drawing/2016/5/11/chartex" xmlns:cx6="http://schemas.microsoft.com/office/drawing/2016/5/12/chartex" xmlns:cx7="http://schemas.microsoft.com/office/drawing/2016/5/13/chartex" xmlns:cx8="http://schemas.microsoft.com/office/drawing/2016/5/14/chartex" xmlns:mc="http://schemas.openxmlformats.org/markup-compatibility/2006" xmlns:aink="http://schemas.microsoft.com/office/drawing/2016/ink" xmlns:am3d="http://schemas.microsoft.com/office/drawing/2017/model3d" xmlns:o="urn:schemas-microsoft-com:office:office" xmlns:oel="http://schemas.microsoft.com/office/2019/extlst" xmlns:r="http://schemas.openxmlformats.org/officeDocument/2006/relationships" xmlns:m="http://schemas.openxmlformats.org/officeDocument/2006/math" xmlns:v="urn:schemas-microsoft-com:vml" xmlns:wp14="http://schemas.microsoft.com/office/word/2010/wordprocessingDrawing" xmlns:wp="http://schemas.openxmlformats.org/drawingml/2006/wordprocessingDrawing" xmlns:w10="urn:schemas-microsoft-com:office:word" xmlns:w="http://schemas.openxmlformats.org/wordprocessingml/2006/main" xmlns:w14="http://schemas.microsoft.com/office/word/2010/wordml" xmlns:w15="http://schemas.microsoft.com/office/word/2012/wordml" xmlns:w16cex="http://schemas.microsoft.com/office/word/2018/wordml/cex" xmlns:w16cid="http://schemas.microsoft.com/office/word/2016/wordml/cid" xmlns:w16="http://schemas.microsoft.com/office/word/2018/wordml" xmlns:w16sdtdh="http://schemas.microsoft.com/office/word/2020/wordml/sdtdatahash" xmlns:w16se="http://schemas.microsoft.com/office/word/2015/wordml/symex" xmlns:wpg="http://schemas.microsoft.com/office/word/2010/wordprocessingGroup" xmlns:wpi="http://schemas.microsoft.com/office/word/2010/wordprocessingInk" xmlns:wne="http://schemas.microsoft.com/office/word/2006/wordml" xmlns:wps="http://schemas.microsoft.com/office/word/2010/wordprocessingShape" mc:Ignorable="w14 w15 w16se w16cid w16 w16cex w16sdtdh wp14">
+<w:footnotes xmlns:wpc="http://schemas.microsoft.com/office/word/2010/wordprocessingCanvas" xmlns:cx="http://schemas.microsoft.com/office/drawing/2014/chartex" xmlns:cx1="http://schemas.microsoft.com/office/drawing/2015/9/8/chartex" xmlns:cx2="http://schemas.microsoft.com/office/drawing/2015/10/21/chartex" xmlns:cx3="http://schemas.microsoft.com/office/drawing/2016/5/9/chartex" xmlns:cx4="http://schemas.microsoft.com/office/drawing/2016/5/10/chartex" xmlns:cx5="http://schemas.microsoft.com/office/drawing/2016/5/11/chartex" xmlns:cx6="http://schemas.microsoft.com/office/drawing/2016/5/12/chartex" xmlns:cx7="http://schemas.microsoft.com/office/drawing/2016/5/13/chartex" xmlns:cx8="http://schemas.microsoft.com/office/drawing/2016/5/14/chartex" xmlns:mc="http://schemas.openxmlformats.org/markup-compatibility/2006" xmlns:aink="http://schemas.microsoft.com/office/drawing/2016/ink" xmlns:am3d="http://schemas.microsoft.com/office/drawing/2017/model3d" xmlns:o="urn:schemas-microsoft-com:office:office" xmlns:oel="http://schemas.microsoft.com/office/2019/extlst" xmlns:r="http://schemas.openxmlformats.org/officeDocument/2006/relationships" xmlns:m="http://schemas.openxmlformats.org/officeDocument/2006/math" xmlns:v="urn:schemas-microsoft-com:vml" xmlns:wp14="http://schemas.microsoft.com/office/word/2010/wordprocessingDrawing" xmlns:wp="http://schemas.openxmlformats.org/drawingml/2006/wordprocessingDrawing" xmlns:w10="urn:schemas-microsoft-com:office:word" xmlns:w="http://schemas.openxmlformats.org/wordprocessingml/2006/main" xmlns:w14="http://schemas.microsoft.com/office/word/2010/wordml" xmlns:w15="http://schemas.microsoft.com/office/word/2012/wordml" xmlns:w16cex="http://schemas.microsoft.com/office/word/2018/wordml/cex" xmlns:w16cid="http://schemas.microsoft.com/office/word/2016/wordml/cid" xmlns:w16="http://schemas.microsoft.com/office/word/2018/wordml" xmlns:w16du="http://schemas.microsoft.com/office/word/2023/wordml/word16du" xmlns:w16sdtdh="http://schemas.microsoft.com/office/word/2020/wordml/sdtdatahash" xmlns:w16se="http://schemas.microsoft.com/office/word/2015/wordml/symex" xmlns:wpg="http://schemas.microsoft.com/office/word/2010/wordprocessingGroup" xmlns:wpi="http://schemas.microsoft.com/office/word/2010/wordprocessingInk" xmlns:wne="http://schemas.microsoft.com/office/word/2006/wordml" xmlns:wps="http://schemas.microsoft.com/office/word/2010/wordprocessingShape" mc:Ignorable="w14 w15 w16se w16cid w16 w16cex w16sdtdh w16du wp14">
   <w:footnote w:type="separator" w:id="-1">
     <w:p>
       <w:r>
@@ -14966,7 +14892,7 @@
 </file>
 
 <file path=word/header1.xml><?xml version="1.0" encoding="utf-8"?>
-<w:hdr xmlns:wpc="http://schemas.microsoft.com/office/word/2010/wordprocessingCanvas" xmlns:cx="http://schemas.microsoft.com/office/drawing/2014/chartex" xmlns:cx1="http://schemas.microsoft.com/office/drawing/2015/9/8/chartex" xmlns:cx2="http://schemas.microsoft.com/office/drawing/2015/10/21/chartex" xmlns:cx3="http://schemas.microsoft.com/office/drawing/2016/5/9/chartex" xmlns:cx4="http://schemas.microsoft.com/office/drawing/2016/5/10/chartex" xmlns:cx5="http://schemas.microsoft.com/office/drawing/2016/5/11/chartex" xmlns:cx6="http://schemas.microsoft.com/office/drawing/2016/5/12/chartex" xmlns:cx7="http://schemas.microsoft.com/office/drawing/2016/5/13/chartex" xmlns:cx8="http://schemas.microsoft.com/office/drawing/2016/5/14/chartex" xmlns:mc="http://schemas.openxmlformats.org/markup-compatibility/2006" xmlns:aink="http://schemas.microsoft.com/office/drawing/2016/ink" xmlns:am3d="http://schemas.microsoft.com/office/drawing/2017/model3d" xmlns:o="urn:schemas-microsoft-com:office:office" xmlns:oel="http://schemas.microsoft.com/office/2019/extlst" xmlns:r="http://schemas.openxmlformats.org/officeDocument/2006/relationships" xmlns:m="http://schemas.openxmlformats.org/officeDocument/2006/math" xmlns:v="urn:schemas-microsoft-com:vml" xmlns:wp14="http://schemas.microsoft.com/office/word/2010/wordprocessingDrawing" xmlns:wp="http://schemas.openxmlformats.org/drawingml/2006/wordprocessingDrawing" xmlns:w10="urn:schemas-microsoft-com:office:word" xmlns:w="http://schemas.openxmlformats.org/wordprocessingml/2006/main" xmlns:w14="http://schemas.microsoft.com/office/word/2010/wordml" xmlns:w15="http://schemas.microsoft.com/office/word/2012/wordml" xmlns:w16cex="http://schemas.microsoft.com/office/word/2018/wordml/cex" xmlns:w16cid="http://schemas.microsoft.com/office/word/2016/wordml/cid" xmlns:w16="http://schemas.microsoft.com/office/word/2018/wordml" xmlns:w16sdtdh="http://schemas.microsoft.com/office/word/2020/wordml/sdtdatahash" xmlns:w16se="http://schemas.microsoft.com/office/word/2015/wordml/symex" xmlns:wpg="http://schemas.microsoft.com/office/word/2010/wordprocessingGroup" xmlns:wpi="http://schemas.microsoft.com/office/word/2010/wordprocessingInk" xmlns:wne="http://schemas.microsoft.com/office/word/2006/wordml" xmlns:wps="http://schemas.microsoft.com/office/word/2010/wordprocessingShape" mc:Ignorable="w14 w15 w16se w16cid w16 w16cex w16sdtdh wp14">
+<w:hdr xmlns:wpc="http://schemas.microsoft.com/office/word/2010/wordprocessingCanvas" xmlns:cx="http://schemas.microsoft.com/office/drawing/2014/chartex" xmlns:cx1="http://schemas.microsoft.com/office/drawing/2015/9/8/chartex" xmlns:cx2="http://schemas.microsoft.com/office/drawing/2015/10/21/chartex" xmlns:cx3="http://schemas.microsoft.com/office/drawing/2016/5/9/chartex" xmlns:cx4="http://schemas.microsoft.com/office/drawing/2016/5/10/chartex" xmlns:cx5="http://schemas.microsoft.com/office/drawing/2016/5/11/chartex" xmlns:cx6="http://schemas.microsoft.com/office/drawing/2016/5/12/chartex" xmlns:cx7="http://schemas.microsoft.com/office/drawing/2016/5/13/chartex" xmlns:cx8="http://schemas.microsoft.com/office/drawing/2016/5/14/chartex" xmlns:mc="http://schemas.openxmlformats.org/markup-compatibility/2006" xmlns:aink="http://schemas.microsoft.com/office/drawing/2016/ink" xmlns:am3d="http://schemas.microsoft.com/office/drawing/2017/model3d" xmlns:o="urn:schemas-microsoft-com:office:office" xmlns:oel="http://schemas.microsoft.com/office/2019/extlst" xmlns:r="http://schemas.openxmlformats.org/officeDocument/2006/relationships" xmlns:m="http://schemas.openxmlformats.org/officeDocument/2006/math" xmlns:v="urn:schemas-microsoft-com:vml" xmlns:wp14="http://schemas.microsoft.com/office/word/2010/wordprocessingDrawing" xmlns:wp="http://schemas.openxmlformats.org/drawingml/2006/wordprocessingDrawing" xmlns:w10="urn:schemas-microsoft-com:office:word" xmlns:w="http://schemas.openxmlformats.org/wordprocessingml/2006/main" xmlns:w14="http://schemas.microsoft.com/office/word/2010/wordml" xmlns:w15="http://schemas.microsoft.com/office/word/2012/wordml" xmlns:w16cex="http://schemas.microsoft.com/office/word/2018/wordml/cex" xmlns:w16cid="http://schemas.microsoft.com/office/word/2016/wordml/cid" xmlns:w16="http://schemas.microsoft.com/office/word/2018/wordml" xmlns:w16du="http://schemas.microsoft.com/office/word/2023/wordml/word16du" xmlns:w16sdtdh="http://schemas.microsoft.com/office/word/2020/wordml/sdtdatahash" xmlns:w16se="http://schemas.microsoft.com/office/word/2015/wordml/symex" xmlns:wpg="http://schemas.microsoft.com/office/word/2010/wordprocessingGroup" xmlns:wpi="http://schemas.microsoft.com/office/word/2010/wordprocessingInk" xmlns:wne="http://schemas.microsoft.com/office/word/2006/wordml" xmlns:wps="http://schemas.microsoft.com/office/word/2010/wordprocessingShape" mc:Ignorable="w14 w15 w16se w16cid w16 w16cex w16sdtdh w16du wp14">
   <w:p>
     <w:pPr>
       <w:pStyle w:val="Sidehoved"/>
@@ -15104,7 +15030,7 @@
 </file>
 
 <file path=word/numbering.xml><?xml version="1.0" encoding="utf-8"?>
-<w:numbering xmlns:wpc="http://schemas.microsoft.com/office/word/2010/wordprocessingCanvas" xmlns:cx="http://schemas.microsoft.com/office/drawing/2014/chartex" xmlns:cx1="http://schemas.microsoft.com/office/drawing/2015/9/8/chartex" xmlns:cx2="http://schemas.microsoft.com/office/drawing/2015/10/21/chartex" xmlns:cx3="http://schemas.microsoft.com/office/drawing/2016/5/9/chartex" xmlns:cx4="http://schemas.microsoft.com/office/drawing/2016/5/10/chartex" xmlns:cx5="http://schemas.microsoft.com/office/drawing/2016/5/11/chartex" xmlns:cx6="http://schemas.microsoft.com/office/drawing/2016/5/12/chartex" xmlns:cx7="http://schemas.microsoft.com/office/drawing/2016/5/13/chartex" xmlns:cx8="http://schemas.microsoft.com/office/drawing/2016/5/14/chartex" xmlns:mc="http://schemas.openxmlformats.org/markup-compatibility/2006" xmlns:aink="http://schemas.microsoft.com/office/drawing/2016/ink" xmlns:am3d="http://schemas.microsoft.com/office/drawing/2017/model3d" xmlns:o="urn:schemas-microsoft-com:office:office" xmlns:oel="http://schemas.microsoft.com/office/2019/extlst" xmlns:r="http://schemas.openxmlformats.org/officeDocument/2006/relationships" xmlns:m="http://schemas.openxmlformats.org/officeDocument/2006/math" xmlns:v="urn:schemas-microsoft-com:vml" xmlns:wp14="http://schemas.microsoft.com/office/word/2010/wordprocessingDrawing" xmlns:wp="http://schemas.openxmlformats.org/drawingml/2006/wordprocessingDrawing" xmlns:w10="urn:schemas-microsoft-com:office:word" xmlns:w="http://schemas.openxmlformats.org/wordprocessingml/2006/main" xmlns:w14="http://schemas.microsoft.com/office/word/2010/wordml" xmlns:w15="http://schemas.microsoft.com/office/word/2012/wordml" xmlns:w16cex="http://schemas.microsoft.com/office/word/2018/wordml/cex" xmlns:w16cid="http://schemas.microsoft.com/office/word/2016/wordml/cid" xmlns:w16="http://schemas.microsoft.com/office/word/2018/wordml" xmlns:w16sdtdh="http://schemas.microsoft.com/office/word/2020/wordml/sdtdatahash" xmlns:w16se="http://schemas.microsoft.com/office/word/2015/wordml/symex" xmlns:wpg="http://schemas.microsoft.com/office/word/2010/wordprocessingGroup" xmlns:wpi="http://schemas.microsoft.com/office/word/2010/wordprocessingInk" xmlns:wne="http://schemas.microsoft.com/office/word/2006/wordml" xmlns:wps="http://schemas.microsoft.com/office/word/2010/wordprocessingShape" mc:Ignorable="w14 w15 w16se w16cid w16 w16cex w16sdtdh wp14">
+<w:numbering xmlns:wpc="http://schemas.microsoft.com/office/word/2010/wordprocessingCanvas" xmlns:cx="http://schemas.microsoft.com/office/drawing/2014/chartex" xmlns:cx1="http://schemas.microsoft.com/office/drawing/2015/9/8/chartex" xmlns:cx2="http://schemas.microsoft.com/office/drawing/2015/10/21/chartex" xmlns:cx3="http://schemas.microsoft.com/office/drawing/2016/5/9/chartex" xmlns:cx4="http://schemas.microsoft.com/office/drawing/2016/5/10/chartex" xmlns:cx5="http://schemas.microsoft.com/office/drawing/2016/5/11/chartex" xmlns:cx6="http://schemas.microsoft.com/office/drawing/2016/5/12/chartex" xmlns:cx7="http://schemas.microsoft.com/office/drawing/2016/5/13/chartex" xmlns:cx8="http://schemas.microsoft.com/office/drawing/2016/5/14/chartex" xmlns:mc="http://schemas.openxmlformats.org/markup-compatibility/2006" xmlns:aink="http://schemas.microsoft.com/office/drawing/2016/ink" xmlns:am3d="http://schemas.microsoft.com/office/drawing/2017/model3d" xmlns:o="urn:schemas-microsoft-com:office:office" xmlns:oel="http://schemas.microsoft.com/office/2019/extlst" xmlns:r="http://schemas.openxmlformats.org/officeDocument/2006/relationships" xmlns:m="http://schemas.openxmlformats.org/officeDocument/2006/math" xmlns:v="urn:schemas-microsoft-com:vml" xmlns:wp14="http://schemas.microsoft.com/office/word/2010/wordprocessingDrawing" xmlns:wp="http://schemas.openxmlformats.org/drawingml/2006/wordprocessingDrawing" xmlns:w10="urn:schemas-microsoft-com:office:word" xmlns:w="http://schemas.openxmlformats.org/wordprocessingml/2006/main" xmlns:w14="http://schemas.microsoft.com/office/word/2010/wordml" xmlns:w15="http://schemas.microsoft.com/office/word/2012/wordml" xmlns:w16cex="http://schemas.microsoft.com/office/word/2018/wordml/cex" xmlns:w16cid="http://schemas.microsoft.com/office/word/2016/wordml/cid" xmlns:w16="http://schemas.microsoft.com/office/word/2018/wordml" xmlns:w16du="http://schemas.microsoft.com/office/word/2023/wordml/word16du" xmlns:w16sdtdh="http://schemas.microsoft.com/office/word/2020/wordml/sdtdatahash" xmlns:w16se="http://schemas.microsoft.com/office/word/2015/wordml/symex" xmlns:wpg="http://schemas.microsoft.com/office/word/2010/wordprocessingGroup" xmlns:wpi="http://schemas.microsoft.com/office/word/2010/wordprocessingInk" xmlns:wne="http://schemas.microsoft.com/office/word/2006/wordml" xmlns:wps="http://schemas.microsoft.com/office/word/2010/wordprocessingShape" mc:Ignorable="w14 w15 w16se w16cid w16 w16cex w16sdtdh w16du wp14">
   <w:abstractNum w:abstractNumId="0" w15:restartNumberingAfterBreak="0">
     <w:nsid w:val="01FD76B5"/>
     <w:multiLevelType w:val="hybridMultilevel"/>
@@ -17443,7 +17369,7 @@
 </file>
 
 <file path=word/styles.xml><?xml version="1.0" encoding="utf-8"?>
-<w:styles xmlns:mc="http://schemas.openxmlformats.org/markup-compatibility/2006" xmlns:r="http://schemas.openxmlformats.org/officeDocument/2006/relationships" xmlns:w="http://schemas.openxmlformats.org/wordprocessingml/2006/main" xmlns:w14="http://schemas.microsoft.com/office/word/2010/wordml" xmlns:w15="http://schemas.microsoft.com/office/word/2012/wordml" xmlns:w16cex="http://schemas.microsoft.com/office/word/2018/wordml/cex" xmlns:w16cid="http://schemas.microsoft.com/office/word/2016/wordml/cid" xmlns:w16="http://schemas.microsoft.com/office/word/2018/wordml" xmlns:w16sdtdh="http://schemas.microsoft.com/office/word/2020/wordml/sdtdatahash" xmlns:w16se="http://schemas.microsoft.com/office/word/2015/wordml/symex" mc:Ignorable="w14 w15 w16se w16cid w16 w16cex w16sdtdh">
+<w:styles xmlns:mc="http://schemas.openxmlformats.org/markup-compatibility/2006" xmlns:r="http://schemas.openxmlformats.org/officeDocument/2006/relationships" xmlns:w="http://schemas.openxmlformats.org/wordprocessingml/2006/main" xmlns:w14="http://schemas.microsoft.com/office/word/2010/wordml" xmlns:w15="http://schemas.microsoft.com/office/word/2012/wordml" xmlns:w16cex="http://schemas.microsoft.com/office/word/2018/wordml/cex" xmlns:w16cid="http://schemas.microsoft.com/office/word/2016/wordml/cid" xmlns:w16="http://schemas.microsoft.com/office/word/2018/wordml" xmlns:w16du="http://schemas.microsoft.com/office/word/2023/wordml/word16du" xmlns:w16sdtdh="http://schemas.microsoft.com/office/word/2020/wordml/sdtdatahash" xmlns:w16se="http://schemas.microsoft.com/office/word/2015/wordml/symex" mc:Ignorable="w14 w15 w16se w16cid w16 w16cex w16sdtdh w16du">
   <w:docDefaults>
     <w:rPrDefault>
       <w:rPr>
@@ -18098,7 +18024,6 @@
   <w:style w:type="character" w:default="1" w:styleId="Standardskrifttypeiafsnit">
     <w:name w:val="Default Paragraph Font"/>
     <w:uiPriority w:val="1"/>
-    <w:semiHidden/>
     <w:unhideWhenUsed/>
   </w:style>
   <w:style w:type="table" w:default="1" w:styleId="Tabel-Normal">
@@ -20398,25 +20323,6 @@
 </file>
 
 <file path=customXml/item1.xml><?xml version="1.0" encoding="utf-8"?>
-<?mso-contentType ?>
-<FormTemplates xmlns="http://schemas.microsoft.com/sharepoint/v3/contenttype/forms">
-  <Display>DocumentLibraryForm</Display>
-  <Edit>DocumentLibraryForm</Edit>
-  <New>DocumentLibraryForm</New>
-</FormTemplates>
-</file>
-
-<file path=customXml/item2.xml><?xml version="1.0" encoding="utf-8"?>
-<p:properties xmlns:p="http://schemas.microsoft.com/office/2006/metadata/properties" xmlns:xsi="http://www.w3.org/2001/XMLSchema-instance" xmlns:pc="http://schemas.microsoft.com/office/infopath/2007/PartnerControls">
-  <documentManagement/>
-</p:properties>
-</file>
-
-<file path=customXml/item3.xml><?xml version="1.0" encoding="utf-8"?>
-<b:Sources xmlns:b="http://schemas.openxmlformats.org/officeDocument/2006/bibliography" xmlns="http://schemas.openxmlformats.org/officeDocument/2006/bibliography" SelectedStyle="/APASixthEditionOfficeOnline.xsl" StyleName="APA" Version="6"/>
-</file>
-
-<file path=customXml/item4.xml><?xml version="1.0" encoding="utf-8"?>
 <ct:contentTypeSchema xmlns:ct="http://schemas.microsoft.com/office/2006/metadata/contentType" xmlns:ma="http://schemas.microsoft.com/office/2006/metadata/properties/metaAttributes" ct:_="" ma:_="" ma:contentTypeName="Document" ma:contentTypeID="0x010100DB0EACA04781F346B2F5F63A17864137" ma:contentTypeVersion="12" ma:contentTypeDescription="Create a new document." ma:contentTypeScope="" ma:versionID="0a89babd34d6abb25f755ad8faf7a0d8">
   <xsd:schema xmlns:xsd="http://www.w3.org/2001/XMLSchema" xmlns:xs="http://www.w3.org/2001/XMLSchema" xmlns:p="http://schemas.microsoft.com/office/2006/metadata/properties" xmlns:ns2="5756a67b-a28b-4cf5-88e6-2b4468392c6e" xmlns:ns3="2ace790c-9bff-4836-93d2-c906c881a70a" targetNamespace="http://schemas.microsoft.com/office/2006/metadata/properties" ma:root="true" ma:fieldsID="6d7b95c397fa178bdb9be7a61e46dceb" ns2:_="" ns3:_="">
     <xsd:import namespace="5756a67b-a28b-4cf5-88e6-2b4468392c6e"/>
@@ -20633,32 +20539,26 @@
 </ct:contentTypeSchema>
 </file>
 
-<file path=customXml/itemProps1.xml><?xml version="1.0" encoding="utf-8"?>
-<ds:datastoreItem xmlns:ds="http://schemas.openxmlformats.org/officeDocument/2006/customXml" ds:itemID="{50CA62AC-B0B4-47DC-9250-A8E4D3EF24DD}">
-  <ds:schemaRefs>
-    <ds:schemaRef ds:uri="http://schemas.microsoft.com/sharepoint/v3/contenttype/forms"/>
-  </ds:schemaRefs>
-</ds:datastoreItem>
+<file path=customXml/item2.xml><?xml version="1.0" encoding="utf-8"?>
+<b:Sources xmlns:b="http://schemas.openxmlformats.org/officeDocument/2006/bibliography" xmlns="http://schemas.openxmlformats.org/officeDocument/2006/bibliography" SelectedStyle="/APASixthEditionOfficeOnline.xsl" StyleName="APA" Version="6"/>
 </file>
 
-<file path=customXml/itemProps2.xml><?xml version="1.0" encoding="utf-8"?>
-<ds:datastoreItem xmlns:ds="http://schemas.openxmlformats.org/officeDocument/2006/customXml" ds:itemID="{85EF3322-C328-4A50-A19F-D92CCC19D935}">
-  <ds:schemaRefs>
-    <ds:schemaRef ds:uri="http://schemas.microsoft.com/office/2006/metadata/properties"/>
-    <ds:schemaRef ds:uri="http://schemas.microsoft.com/office/infopath/2007/PartnerControls"/>
-  </ds:schemaRefs>
-</ds:datastoreItem>
+<file path=customXml/item3.xml><?xml version="1.0" encoding="utf-8"?>
+<p:properties xmlns:p="http://schemas.microsoft.com/office/2006/metadata/properties" xmlns:xsi="http://www.w3.org/2001/XMLSchema-instance" xmlns:pc="http://schemas.microsoft.com/office/infopath/2007/PartnerControls">
+  <documentManagement/>
+</p:properties>
 </file>
 
-<file path=customXml/itemProps3.xml><?xml version="1.0" encoding="utf-8"?>
-<ds:datastoreItem xmlns:ds="http://schemas.openxmlformats.org/officeDocument/2006/customXml" ds:itemID="{8785D741-7423-459D-9DA3-AD266EE1D9DE}">
-  <ds:schemaRefs>
-    <ds:schemaRef ds:uri="http://schemas.openxmlformats.org/officeDocument/2006/bibliography"/>
-  </ds:schemaRefs>
-</ds:datastoreItem>
+<file path=customXml/item4.xml><?xml version="1.0" encoding="utf-8"?>
+<?mso-contentType ?>
+<FormTemplates xmlns="http://schemas.microsoft.com/sharepoint/v3/contenttype/forms">
+  <Display>DocumentLibraryForm</Display>
+  <Edit>DocumentLibraryForm</Edit>
+  <New>DocumentLibraryForm</New>
+</FormTemplates>
 </file>
 
-<file path=customXml/itemProps4.xml><?xml version="1.0" encoding="utf-8"?>
+<file path=customXml/itemProps1.xml><?xml version="1.0" encoding="utf-8"?>
 <ds:datastoreItem xmlns:ds="http://schemas.openxmlformats.org/officeDocument/2006/customXml" ds:itemID="{F3F05E96-CF15-4B2A-AD55-5BD4D522FB62}">
   <ds:schemaRefs>
     <ds:schemaRef ds:uri="http://schemas.microsoft.com/office/2006/metadata/contentType"/>
@@ -20675,4 +20575,29 @@
     <ds:schemaRef ds:uri="http://schemas.microsoft.com/internal/obd"/>
   </ds:schemaRefs>
 </ds:datastoreItem>
+</file>
+
+<file path=customXml/itemProps2.xml><?xml version="1.0" encoding="utf-8"?>
+<ds:datastoreItem xmlns:ds="http://schemas.openxmlformats.org/officeDocument/2006/customXml" ds:itemID="{8785D741-7423-459D-9DA3-AD266EE1D9DE}">
+  <ds:schemaRefs>
+    <ds:schemaRef ds:uri="http://schemas.openxmlformats.org/officeDocument/2006/bibliography"/>
+  </ds:schemaRefs>
+</ds:datastoreItem>
+</file>
+
+<file path=customXml/itemProps3.xml><?xml version="1.0" encoding="utf-8"?>
+<ds:datastoreItem xmlns:ds="http://schemas.openxmlformats.org/officeDocument/2006/customXml" ds:itemID="{85EF3322-C328-4A50-A19F-D92CCC19D935}">
+  <ds:schemaRefs>
+    <ds:schemaRef ds:uri="http://schemas.microsoft.com/office/2006/metadata/properties"/>
+    <ds:schemaRef ds:uri="http://schemas.microsoft.com/office/infopath/2007/PartnerControls"/>
+  </ds:schemaRefs>
+</ds:datastoreItem>
+</file>
+
+<file path=customXml/itemProps4.xml><?xml version="1.0" encoding="utf-8"?>
+<ds:datastoreItem xmlns:ds="http://schemas.openxmlformats.org/officeDocument/2006/customXml" ds:itemID="{50CA62AC-B0B4-47DC-9250-A8E4D3EF24DD}">
+  <ds:schemaRefs>
+    <ds:schemaRef ds:uri="http://schemas.microsoft.com/sharepoint/v3/contenttype/forms"/>
+  </ds:schemaRefs>
+</ds:datastoreItem>
 </file>
</xml_diff>